<commit_message>
Part B: Ready for Review
</commit_message>
<xml_diff>
--- a/REPORT/Report V2.docx
+++ b/REPORT/Report V2.docx
@@ -1773,10 +1773,7 @@
         </w:p>
       </w:sdtContent>
     </w:sdt>
-    <w:p>
-      <w:bookmarkStart w:id="0" w:name="_GoBack"/>
-      <w:bookmarkEnd w:id="0"/>
-    </w:p>
+    <w:p/>
     <w:p/>
     <w:p>
       <w:pPr>
@@ -1795,7 +1792,7 @@
       <w:pPr>
         <w:pStyle w:val="Heading1"/>
       </w:pPr>
-      <w:bookmarkStart w:id="1" w:name="_Toc5449385"/>
+      <w:bookmarkStart w:id="0" w:name="_Toc5449385"/>
       <w:r>
         <w:lastRenderedPageBreak/>
         <w:t xml:space="preserve">Part A: </w:t>
@@ -1803,32 +1800,32 @@
       <w:r>
         <w:t>Introduction and Background</w:t>
       </w:r>
+      <w:bookmarkEnd w:id="0"/>
+    </w:p>
+    <w:p>
+      <w:pPr>
+        <w:pStyle w:val="Heading2"/>
+      </w:pPr>
+      <w:bookmarkStart w:id="1" w:name="_Toc5449386"/>
+      <w:r>
+        <w:t xml:space="preserve">NOT STARTED </w:t>
+      </w:r>
+      <w:r>
+        <w:t xml:space="preserve">Chapter 1: </w:t>
+      </w:r>
+      <w:r>
+        <w:t>Introductio</w:t>
+      </w:r>
+      <w:r>
+        <w:t>n</w:t>
+      </w:r>
+      <w:r>
+        <w:t xml:space="preserve"> to </w:t>
+      </w:r>
+      <w:r>
+        <w:t>Problem</w:t>
+      </w:r>
       <w:bookmarkEnd w:id="1"/>
-    </w:p>
-    <w:p>
-      <w:pPr>
-        <w:pStyle w:val="Heading2"/>
-      </w:pPr>
-      <w:bookmarkStart w:id="2" w:name="_Toc5449386"/>
-      <w:r>
-        <w:t xml:space="preserve">NOT STARTED </w:t>
-      </w:r>
-      <w:r>
-        <w:t xml:space="preserve">Chapter 1: </w:t>
-      </w:r>
-      <w:r>
-        <w:t>Introductio</w:t>
-      </w:r>
-      <w:r>
-        <w:t>n</w:t>
-      </w:r>
-      <w:r>
-        <w:t xml:space="preserve"> to </w:t>
-      </w:r>
-      <w:r>
-        <w:t>Problem</w:t>
-      </w:r>
-      <w:bookmarkEnd w:id="2"/>
     </w:p>
     <w:p>
       <w:r>
@@ -1990,6 +1987,139 @@
               </w:rPr>
             </w:pPr>
           </w:p>
+          <w:p>
+            <w:pPr>
+              <w:rPr>
+                <w:color w:val="7030A0"/>
+                <w:highlight w:val="yellow"/>
+              </w:rPr>
+            </w:pPr>
+          </w:p>
+          <w:p>
+            <w:pPr>
+              <w:rPr>
+                <w:color w:val="7030A0"/>
+                <w:highlight w:val="yellow"/>
+              </w:rPr>
+            </w:pPr>
+          </w:p>
+          <w:p>
+            <w:pPr>
+              <w:rPr>
+                <w:color w:val="7030A0"/>
+                <w:highlight w:val="yellow"/>
+              </w:rPr>
+            </w:pPr>
+          </w:p>
+          <w:p>
+            <w:pPr>
+              <w:rPr>
+                <w:color w:val="7030A0"/>
+                <w:highlight w:val="yellow"/>
+              </w:rPr>
+            </w:pPr>
+          </w:p>
+          <w:p>
+            <w:pPr>
+              <w:jc w:val="center"/>
+              <w:rPr>
+                <w:color w:val="7030A0"/>
+                <w:highlight w:val="magenta"/>
+              </w:rPr>
+            </w:pPr>
+            <w:r>
+              <w:rPr>
+                <w:highlight w:val="magenta"/>
+              </w:rPr>
+              <w:t>This paper is structured as follows</w:t>
+            </w:r>
+            <w:proofErr w:type="gramStart"/>
+            <w:r>
+              <w:rPr>
+                <w:highlight w:val="magenta"/>
+              </w:rPr>
+              <w:t xml:space="preserve">. </w:t>
+            </w:r>
+            <w:proofErr w:type="gramEnd"/>
+            <w:r>
+              <w:rPr>
+                <w:highlight w:val="magenta"/>
+              </w:rPr>
+              <w:t>Section 2 presents an overview and the objectives of current middleware solutions</w:t>
+            </w:r>
+            <w:proofErr w:type="gramStart"/>
+            <w:r>
+              <w:rPr>
+                <w:highlight w:val="magenta"/>
+              </w:rPr>
+              <w:t xml:space="preserve">. </w:t>
+            </w:r>
+            <w:proofErr w:type="gramEnd"/>
+            <w:r>
+              <w:rPr>
+                <w:highlight w:val="magenta"/>
+              </w:rPr>
+              <w:t xml:space="preserve">Some attributes, focusing on the architecture, simulation environment, standards and technologies, support for a distributed environment, security for accessing modules, fault detection and recovery, real-time and </w:t>
+            </w:r>
+            <w:proofErr w:type="spellStart"/>
+            <w:r>
+              <w:rPr>
+                <w:highlight w:val="magenta"/>
+              </w:rPr>
+              <w:t>behavior</w:t>
+            </w:r>
+            <w:proofErr w:type="spellEnd"/>
+            <w:r>
+              <w:rPr>
+                <w:highlight w:val="magenta"/>
+              </w:rPr>
+              <w:t xml:space="preserve"> coordination capabilities, and open-source and dynamic wiring for the most of the existing robotic middleware frameworks, are then discussed in the following sections</w:t>
+            </w:r>
+            <w:proofErr w:type="gramStart"/>
+            <w:r>
+              <w:rPr>
+                <w:highlight w:val="magenta"/>
+              </w:rPr>
+              <w:t xml:space="preserve">. </w:t>
+            </w:r>
+            <w:proofErr w:type="gramEnd"/>
+            <w:r>
+              <w:rPr>
+                <w:highlight w:val="magenta"/>
+              </w:rPr>
+              <w:t>Each section describing an attribute for different middleware structures includes an embedded set of the appropriate bibliographic references to provide researchers with easy access to the current state of the art research in the area</w:t>
+            </w:r>
+            <w:proofErr w:type="gramStart"/>
+            <w:r>
+              <w:rPr>
+                <w:highlight w:val="magenta"/>
+              </w:rPr>
+              <w:t xml:space="preserve">. </w:t>
+            </w:r>
+            <w:proofErr w:type="gramEnd"/>
+            <w:r>
+              <w:rPr>
+                <w:highlight w:val="magenta"/>
+              </w:rPr>
+              <w:t>The final section summarizes the survey findings.</w:t>
+            </w:r>
+          </w:p>
+          <w:p>
+            <w:pPr>
+              <w:rPr>
+                <w:color w:val="7030A0"/>
+                <w:highlight w:val="yellow"/>
+              </w:rPr>
+            </w:pPr>
+          </w:p>
+          <w:p>
+            <w:pPr>
+              <w:rPr>
+                <w:color w:val="7030A0"/>
+                <w:highlight w:val="yellow"/>
+              </w:rPr>
+            </w:pPr>
+          </w:p>
         </w:tc>
       </w:tr>
     </w:tbl>
@@ -1998,7 +2128,7 @@
       <w:pPr>
         <w:pStyle w:val="Heading2"/>
       </w:pPr>
-      <w:bookmarkStart w:id="3" w:name="_Toc5449387"/>
+      <w:bookmarkStart w:id="2" w:name="_Toc5449387"/>
       <w:r>
         <w:t xml:space="preserve">NOT STARTED </w:t>
       </w:r>
@@ -2014,15 +2144,9 @@
       <w:r>
         <w:t xml:space="preserve"> Domain Research</w:t>
       </w:r>
-      <w:bookmarkEnd w:id="3"/>
+      <w:bookmarkEnd w:id="2"/>
     </w:p>
     <w:p/>
-    <w:p/>
-    <w:p>
-      <w:r>
-        <w:br w:type="page"/>
-      </w:r>
-    </w:p>
     <w:p>
       <w:pPr>
         <w:rPr>
@@ -2035,7 +2159,6 @@
           <w:b/>
           <w:u w:val="single"/>
         </w:rPr>
-        <w:lastRenderedPageBreak/>
         <w:t xml:space="preserve">ESSENTIALLY </w:t>
       </w:r>
       <w:r>
@@ -2108,6 +2231,7 @@
         <w:rPr>
           <w:highlight w:val="green"/>
         </w:rPr>
+        <w:lastRenderedPageBreak/>
         <w:t>This section establishes what you intended to do and shows the reader that what you have done i</w:t>
       </w:r>
       <w:r>
@@ -2206,57 +2330,99 @@
     </w:p>
     <w:p>
       <w:pPr>
-        <w:rPr>
-          <w:i/>
-          <w:color w:val="833C0B" w:themeColor="accent2" w:themeShade="80"/>
-        </w:rPr>
-      </w:pPr>
-      <w:r>
-        <w:rPr>
-          <w:i/>
-          <w:color w:val="833C0B" w:themeColor="accent2" w:themeShade="80"/>
-        </w:rPr>
-        <w:t xml:space="preserve">Do a small critical evaluation of different middleware systems… </w:t>
-      </w:r>
-      <w:r>
-        <w:rPr>
-          <w:i/>
-          <w:color w:val="833C0B" w:themeColor="accent2" w:themeShade="80"/>
-        </w:rPr>
-        <w:t>Talk about how ROS is a good tool for connecting complex parts of a system together</w:t>
-      </w:r>
-      <w:proofErr w:type="gramStart"/>
-      <w:r>
-        <w:rPr>
-          <w:i/>
-          <w:color w:val="833C0B" w:themeColor="accent2" w:themeShade="80"/>
-        </w:rPr>
-        <w:t>.</w:t>
-      </w:r>
-      <w:r>
-        <w:rPr>
-          <w:i/>
-          <w:color w:val="833C0B" w:themeColor="accent2" w:themeShade="80"/>
-        </w:rPr>
-        <w:t xml:space="preserve"> </w:t>
-      </w:r>
-      <w:proofErr w:type="gramEnd"/>
-      <w:r>
-        <w:fldChar w:fldCharType="begin"/>
-      </w:r>
-      <w:r>
-        <w:instrText xml:space="preserve"> HYPERLINK "https://www.hindawi.com/journals/jr/2012/959013/" </w:instrText>
-      </w:r>
-      <w:r>
-        <w:fldChar w:fldCharType="separate"/>
-      </w:r>
-      <w:r>
         <w:rPr>
           <w:rStyle w:val="Hyperlink"/>
           <w:i/>
           <w:color w:val="023160" w:themeColor="hyperlink" w:themeShade="80"/>
         </w:rPr>
-        <w:t>https://www.hindawi.com/journals/jr/2012/959013/</w:t>
+      </w:pPr>
+      <w:r>
+        <w:rPr>
+          <w:i/>
+          <w:color w:val="833C0B" w:themeColor="accent2" w:themeShade="80"/>
+        </w:rPr>
+        <w:t xml:space="preserve">Do a small critical evaluation of </w:t>
+      </w:r>
+      <w:r>
+        <w:rPr>
+          <w:i/>
+          <w:color w:val="833C0B" w:themeColor="accent2" w:themeShade="80"/>
+        </w:rPr>
+        <w:t xml:space="preserve">what are </w:t>
+      </w:r>
+      <w:r>
+        <w:rPr>
+          <w:i/>
+          <w:color w:val="833C0B" w:themeColor="accent2" w:themeShade="80"/>
+        </w:rPr>
+        <w:t xml:space="preserve">middleware systems… </w:t>
+      </w:r>
+      <w:r>
+        <w:rPr>
+          <w:i/>
+          <w:color w:val="833C0B" w:themeColor="accent2" w:themeShade="80"/>
+        </w:rPr>
+        <w:t xml:space="preserve">(e.g. </w:t>
+      </w:r>
+      <w:r>
+        <w:rPr>
+          <w:i/>
+          <w:color w:val="833C0B" w:themeColor="accent2" w:themeShade="80"/>
+        </w:rPr>
+        <w:t>ROS</w:t>
+      </w:r>
+      <w:r>
+        <w:rPr>
+          <w:i/>
+          <w:color w:val="833C0B" w:themeColor="accent2" w:themeShade="80"/>
+        </w:rPr>
+        <w:t>)</w:t>
+      </w:r>
+      <w:r>
+        <w:rPr>
+          <w:i/>
+          <w:color w:val="833C0B" w:themeColor="accent2" w:themeShade="80"/>
+        </w:rPr>
+        <w:t xml:space="preserve"> </w:t>
+      </w:r>
+      <w:r>
+        <w:rPr>
+          <w:i/>
+          <w:color w:val="833C0B" w:themeColor="accent2" w:themeShade="80"/>
+        </w:rPr>
+        <w:t xml:space="preserve">as a </w:t>
+      </w:r>
+      <w:r>
+        <w:rPr>
+          <w:i/>
+          <w:color w:val="833C0B" w:themeColor="accent2" w:themeShade="80"/>
+        </w:rPr>
+        <w:t>good tool for connecting complex parts of a system together</w:t>
+      </w:r>
+      <w:proofErr w:type="gramStart"/>
+      <w:r>
+        <w:rPr>
+          <w:i/>
+          <w:color w:val="833C0B" w:themeColor="accent2" w:themeShade="80"/>
+        </w:rPr>
+        <w:t>.</w:t>
+      </w:r>
+      <w:r>
+        <w:rPr>
+          <w:i/>
+          <w:color w:val="833C0B" w:themeColor="accent2" w:themeShade="80"/>
+        </w:rPr>
+        <w:t xml:space="preserve"> </w:t>
+      </w:r>
+      <w:proofErr w:type="gramEnd"/>
+      <w:r>
+        <w:fldChar w:fldCharType="begin"/>
+      </w:r>
+      <w:r>
+        <w:instrText xml:space="preserve"> HYPERLINK "https://www.hindawi.com/journals/jr/2012/959013/" </w:instrText>
+      </w:r>
+      <w:r>
+        <w:fldChar w:fldCharType="separate"/>
       </w:r>
       <w:r>
         <w:rPr>
@@ -2264,8 +2430,24 @@
           <w:i/>
           <w:color w:val="023160" w:themeColor="hyperlink" w:themeShade="80"/>
         </w:rPr>
+        <w:t>https://www.hindawi.com/journals/jr/2012/959013/</w:t>
+      </w:r>
+      <w:r>
+        <w:rPr>
+          <w:rStyle w:val="Hyperlink"/>
+          <w:i/>
+          <w:color w:val="023160" w:themeColor="hyperlink" w:themeShade="80"/>
+        </w:rPr>
         <w:fldChar w:fldCharType="end"/>
       </w:r>
+    </w:p>
+    <w:p>
+      <w:pPr>
+        <w:rPr>
+          <w:i/>
+          <w:color w:val="833C0B" w:themeColor="accent2" w:themeShade="80"/>
+        </w:rPr>
+      </w:pPr>
     </w:p>
     <w:p>
       <w:pPr>
@@ -2393,32 +2575,159 @@
       <w:pPr>
         <w:pStyle w:val="Heading1"/>
       </w:pPr>
-      <w:bookmarkStart w:id="4" w:name="_Toc5449388"/>
+      <w:bookmarkStart w:id="3" w:name="_Toc5449388"/>
       <w:r>
         <w:lastRenderedPageBreak/>
+        <w:t xml:space="preserve">REVIEW </w:t>
+      </w:r>
+      <w:r>
         <w:t xml:space="preserve">Part B: </w:t>
       </w:r>
       <w:r>
         <w:t>Methodology:</w:t>
       </w:r>
+      <w:bookmarkEnd w:id="3"/>
+    </w:p>
+    <w:p>
+      <w:pPr>
+        <w:pStyle w:val="Heading2"/>
+      </w:pPr>
+      <w:bookmarkStart w:id="4" w:name="_Toc5449389"/>
+      <w:r>
+        <w:t xml:space="preserve">REVIEW </w:t>
+      </w:r>
+      <w:r>
+        <w:t>Chapter 3: Project Management</w:t>
+      </w:r>
       <w:bookmarkEnd w:id="4"/>
     </w:p>
     <w:p>
+      <w:r>
+        <w:t>During the initial conception of the project, a plan was put forward to lay out the time scales of each of the tasks, so as to get a better perspective of the project</w:t>
+      </w:r>
+      <w:proofErr w:type="gramStart"/>
+      <w:r>
+        <w:t xml:space="preserve">. </w:t>
+      </w:r>
+      <w:proofErr w:type="gramEnd"/>
+      <w:r>
+        <w:t>The Gantt chart laid out 4-5 distinct sections of the project, basic image processing, basic robot, advanced image processing, and advanced robot</w:t>
+      </w:r>
+      <w:proofErr w:type="gramStart"/>
+      <w:r>
+        <w:t xml:space="preserve">. </w:t>
+      </w:r>
+      <w:proofErr w:type="gramEnd"/>
+      <w:r>
+        <w:t xml:space="preserve">Each of these sections was given a defined milestone of which the section must be completed by, and smaller milestones which individual components must be completed by. </w:t>
+      </w:r>
+    </w:p>
+    <w:p>
+      <w:r>
+        <w:t>In actuality, the project deviated from this quite dramatically for a few reasons, the first was the time estimation for building the robot, where the building of the robot took significantly longer than expected due to lack of experience and overestimation of ability</w:t>
+      </w:r>
+      <w:proofErr w:type="gramStart"/>
+      <w:r>
+        <w:t xml:space="preserve">. </w:t>
+      </w:r>
+      <w:proofErr w:type="gramEnd"/>
+      <w:r>
+        <w:t xml:space="preserve">For the implementation of advanced image processing, the aim was to develop a ML approach to identification, however when research was conducted, it was found that </w:t>
+      </w:r>
+      <w:r>
+        <w:t xml:space="preserve">existing </w:t>
+      </w:r>
+      <w:r>
+        <w:t>cloud-based</w:t>
+      </w:r>
+      <w:r>
+        <w:t xml:space="preserve"> systems could offer much more advanced functionality th</w:t>
+      </w:r>
+      <w:r>
+        <w:t>a</w:t>
+      </w:r>
+      <w:r>
+        <w:t xml:space="preserve">n could </w:t>
+      </w:r>
+      <w:r>
+        <w:t xml:space="preserve">be </w:t>
+      </w:r>
+      <w:r>
+        <w:t>made with the time and resources available, so this was implemented within a couple days, rather than the 6 weeks planned</w:t>
+      </w:r>
+      <w:proofErr w:type="gramStart"/>
+      <w:r>
+        <w:t xml:space="preserve">. </w:t>
+      </w:r>
+      <w:proofErr w:type="gramEnd"/>
+      <w:r>
+        <w:t>The advanced robotics mapping was also removed from the project as for a proof of concept, this feature was far too complex to implement.</w:t>
+      </w:r>
+    </w:p>
+    <w:p>
+      <w:r>
+        <w:t>Throughout development, goals were set weekly to ensure the development continued smoothly, without much delay</w:t>
+      </w:r>
+      <w:proofErr w:type="gramStart"/>
+      <w:r>
+        <w:t xml:space="preserve">. </w:t>
+      </w:r>
+      <w:proofErr w:type="gramEnd"/>
+      <w:r>
+        <w:t>The weekly goals were defined at the start of each week, as small achievable aims such as “Implement a mean and median background construction script</w:t>
+      </w:r>
+      <w:r>
+        <w:t xml:space="preserve"> &amp; t</w:t>
+      </w:r>
+      <w:r>
+        <w:t>est automatic connection between camera and server”</w:t>
+      </w:r>
+      <w:proofErr w:type="gramStart"/>
+      <w:r>
+        <w:t xml:space="preserve">. </w:t>
+      </w:r>
+      <w:proofErr w:type="gramEnd"/>
+      <w:r>
+        <w:t>Weekly goals were used to ensure priority lists were kept up to date for changes which occurred throughout the project, and they proved to be a helpful tool to the project, for instance, after the development of the robot stagnated and delayed the Gantt chart time estimations, the project worked solely off of the weekly aims</w:t>
+      </w:r>
+      <w:proofErr w:type="gramStart"/>
+      <w:r>
+        <w:t xml:space="preserve">. </w:t>
+      </w:r>
+      <w:proofErr w:type="gramEnd"/>
+      <w:r>
+        <w:t xml:space="preserve">These </w:t>
+      </w:r>
+      <w:r>
+        <w:t xml:space="preserve">being developed at the start of each week, </w:t>
+      </w:r>
+      <w:r>
+        <w:t>ensured focus was being placed on the high-</w:t>
+      </w:r>
+      <w:r>
+        <w:t xml:space="preserve">priority </w:t>
+      </w:r>
+      <w:r>
+        <w:t>tasks which working solely off the Gantt chart did not allow.</w:t>
+      </w:r>
+    </w:p>
+    <w:p/>
+    <w:p>
       <w:pPr>
         <w:pStyle w:val="Heading2"/>
       </w:pPr>
-      <w:bookmarkStart w:id="5" w:name="_Toc5449389"/>
+      <w:bookmarkStart w:id="5" w:name="_Toc5449390"/>
       <w:r>
         <w:t xml:space="preserve">REVIEW </w:t>
       </w:r>
       <w:r>
-        <w:t>Chapter 3: Project Management</w:t>
+        <w:t>Chapter 4: Software Engineering Methodology</w:t>
       </w:r>
       <w:bookmarkEnd w:id="5"/>
     </w:p>
     <w:p>
       <w:r>
-        <w:t>During the initial conception of the project, a plan was put forward to lay out the time scales of each of the tasks, so as to get a better perspective of the project</w:t>
+        <w:t>The project initially was aimed as following a waterfall approach</w:t>
       </w:r>
       <w:proofErr w:type="gramStart"/>
       <w:r>
@@ -2426,7 +2735,7 @@
       </w:r>
       <w:proofErr w:type="gramEnd"/>
       <w:r>
-        <w:t>The Gantt chart laid out 4-5 distinct sections of the project, basic image processing, basic robot, advanced image processing, and advanced robot</w:t>
+        <w:t>This was due to the structure of the system and the impact of testing the system in an outdoors environment; however as the development continued and new understanding was found on the style and structure of the control system, the project became more of an adaptive waterfall approach, where each sub system in the project was developed under an independent adaptive waterfall methodology to ensure the systems were able to adapt to the growing demands. This was a very adaptive approach to the development of a system with this type of structure, as each individual sub-system was developed to a high quality without too much back-tracking on issues</w:t>
       </w:r>
       <w:proofErr w:type="gramStart"/>
       <w:r>
@@ -2434,12 +2743,12 @@
       </w:r>
       <w:proofErr w:type="gramEnd"/>
       <w:r>
-        <w:t xml:space="preserve">Each of these sections was given a defined milestone of which the section must be completed by, and smaller milestones which individual components must be completed by. </w:t>
-      </w:r>
-    </w:p>
-    <w:p>
-      <w:r>
-        <w:t>In actuality, the project deviated from this quite dramatically for a few reasons, the first was the time estimation for building the robot, where the building of the robot took significantly longer than expected due to lack of experience and overestimation of ability</w:t>
+        <w:t>The systems themselves were all quite small meaning that going back a level of the waterfall did not cause much issue, but together they combined to a strong project, which was well developed to meet the aims set out.</w:t>
+      </w:r>
+    </w:p>
+    <w:p>
+      <w:r>
+        <w:t>Following the adaptive waterfall approach to developing individual sub-systems, meant each sub-system went through requirements gathering, design, testing and evaluation</w:t>
       </w:r>
       <w:proofErr w:type="gramStart"/>
       <w:r>
@@ -2447,28 +2756,12 @@
       </w:r>
       <w:proofErr w:type="gramEnd"/>
       <w:r>
-        <w:t xml:space="preserve">For the implementation of advanced image processing, the aim was to develop a ML approach to identification, however when research was conducted, it was found that </w:t>
-      </w:r>
-      <w:r>
-        <w:t xml:space="preserve">existing </w:t>
-      </w:r>
-      <w:r>
-        <w:t>cloud-based</w:t>
-      </w:r>
-      <w:r>
-        <w:t xml:space="preserve"> systems could offer much more advanced functionality th</w:t>
-      </w:r>
-      <w:r>
-        <w:t>a</w:t>
-      </w:r>
-      <w:r>
-        <w:t xml:space="preserve">n could </w:t>
-      </w:r>
-      <w:r>
-        <w:t xml:space="preserve">be </w:t>
-      </w:r>
-      <w:r>
-        <w:t>made with the time and resources available, so this was implemented within a couple days, rather than the 6 weeks planned</w:t>
+        <w:t xml:space="preserve">Which meant nearly the entire software development lifecycle was met during each stage of the development. </w:t>
+      </w:r>
+    </w:p>
+    <w:p>
+      <w:r>
+        <w:t>As described previously, the project is structured as a series of independent systems with an intercommunication structure set up to allow data passing, analysis and control</w:t>
       </w:r>
       <w:proofErr w:type="gramStart"/>
       <w:r>
@@ -2476,120 +2769,11 @@
       </w:r>
       <w:proofErr w:type="gramEnd"/>
       <w:r>
-        <w:t>The advanced robotics mapping was also removed from the project as for a proof of concept, this feature was far too complex to implement.</w:t>
-      </w:r>
-    </w:p>
-    <w:p>
-      <w:r>
-        <w:t>Throughout development, goals were set weekly to ensure the development continued smoothly, without much delay</w:t>
-      </w:r>
-      <w:proofErr w:type="gramStart"/>
-      <w:r>
-        <w:t xml:space="preserve">. </w:t>
-      </w:r>
-      <w:proofErr w:type="gramEnd"/>
-      <w:r>
-        <w:t>The weekly goals were defined at the start of each week, as small achievable aims such as “Implement a mean and median background construction script</w:t>
-      </w:r>
-      <w:r>
-        <w:t xml:space="preserve"> &amp; t</w:t>
-      </w:r>
-      <w:r>
-        <w:t>est automatic connection between camera and server”</w:t>
-      </w:r>
-      <w:proofErr w:type="gramStart"/>
-      <w:r>
-        <w:t xml:space="preserve">. </w:t>
-      </w:r>
-      <w:proofErr w:type="gramEnd"/>
-      <w:r>
-        <w:t>Weekly goals were used to ensure priority lists were kept up to date for changes which occurred throughout the project, and they proved to be a helpful tool to the project, for instance, after the development of the robot stagnated and delayed the Gantt chart time estimations, the project worked solely off of the weekly aims</w:t>
-      </w:r>
-      <w:proofErr w:type="gramStart"/>
-      <w:r>
-        <w:t xml:space="preserve">. </w:t>
-      </w:r>
-      <w:proofErr w:type="gramEnd"/>
-      <w:r>
-        <w:t xml:space="preserve">These </w:t>
-      </w:r>
-      <w:r>
-        <w:t xml:space="preserve">being developed at the start of each week, </w:t>
-      </w:r>
-      <w:r>
-        <w:t>ensured focus was being placed on the high-</w:t>
-      </w:r>
-      <w:r>
-        <w:t xml:space="preserve">priority </w:t>
-      </w:r>
-      <w:r>
-        <w:t>tasks which working solely off the Gantt chart did not allow.</w:t>
-      </w:r>
-    </w:p>
-    <w:p/>
-    <w:p>
-      <w:pPr>
-        <w:pStyle w:val="Heading2"/>
-      </w:pPr>
-      <w:bookmarkStart w:id="6" w:name="_Toc5449390"/>
-      <w:r>
-        <w:t xml:space="preserve">REVIEW </w:t>
-      </w:r>
-      <w:r>
-        <w:t>Chapter 4: Software Engineering Methodology</w:t>
-      </w:r>
-      <w:bookmarkEnd w:id="6"/>
-    </w:p>
-    <w:p>
-      <w:r>
-        <w:t>The project initially was aimed as following a waterfall approach</w:t>
-      </w:r>
-      <w:proofErr w:type="gramStart"/>
-      <w:r>
-        <w:t xml:space="preserve">. </w:t>
-      </w:r>
-      <w:proofErr w:type="gramEnd"/>
-      <w:r>
-        <w:t>This was due to the structure of the system and the impact of testing the system in an outdoors environment; however as the development continued and new understanding was found on the style and structure of the control system, the project became more of an adaptive waterfall approach, where each sub system in the project was developed under an independent adaptive waterfall methodology to ensure the systems were able to adapt to the growing demands. This was a very adaptive approach to the development of a system with this type of structure, as each individual sub-system was developed to a high quality without too much back-tracking on issues</w:t>
-      </w:r>
-      <w:proofErr w:type="gramStart"/>
-      <w:r>
-        <w:t xml:space="preserve">. </w:t>
-      </w:r>
-      <w:proofErr w:type="gramEnd"/>
-      <w:r>
-        <w:t>The systems themselves were all quite small meaning that going back a level of the waterfall did not cause much issue, but together they combined to a strong project, which was well developed to meet the aims set out.</w:t>
-      </w:r>
-    </w:p>
-    <w:p>
-      <w:r>
-        <w:t>Following the adaptive waterfall approach to developing individual sub-systems, meant each sub-system went through requirements gathering, design, testing and evaluation</w:t>
-      </w:r>
-      <w:proofErr w:type="gramStart"/>
-      <w:r>
-        <w:t xml:space="preserve">. </w:t>
-      </w:r>
-      <w:proofErr w:type="gramEnd"/>
-      <w:r>
-        <w:t xml:space="preserve">Which meant nearly the entire software development lifecycle was met during each stage of the development. </w:t>
-      </w:r>
-    </w:p>
-    <w:p>
-      <w:r>
-        <w:t>As described previously, the project is structured as a series of independent systems with an intercommunication structure set up to allow data passing, analysis and control</w:t>
-      </w:r>
-      <w:proofErr w:type="gramStart"/>
-      <w:r>
-        <w:t xml:space="preserve">. </w:t>
-      </w:r>
-      <w:proofErr w:type="gramEnd"/>
-      <w:r>
         <w:t xml:space="preserve">Each system was built independently with specific input and output structures. </w:t>
       </w:r>
     </w:p>
     <w:p>
       <w:r>
-        <w:lastRenderedPageBreak/>
         <w:t>The process in which each system was built is described below</w:t>
       </w:r>
       <w:proofErr w:type="gramStart"/>
@@ -2744,6 +2928,21 @@
     <w:p>
       <w:pPr>
         <w:rPr>
+          <w:b/>
+          <w:sz w:val="56"/>
+        </w:rPr>
+      </w:pPr>
+      <w:r>
+        <w:rPr>
+          <w:b/>
+          <w:sz w:val="56"/>
+        </w:rPr>
+        <w:t>HOW ARE YOU GONNA TEST EACH SUB-SYSTEM?!?!?!</w:t>
+      </w:r>
+    </w:p>
+    <w:p>
+      <w:pPr>
+        <w:rPr>
           <w:rFonts w:asciiTheme="majorHAnsi" w:eastAsiaTheme="majorEastAsia" w:hAnsiTheme="majorHAnsi" w:cstheme="majorBidi"/>
           <w:color w:val="1F3763" w:themeColor="accent1" w:themeShade="7F"/>
           <w:sz w:val="24"/>
@@ -2758,49 +2957,49 @@
       <w:pPr>
         <w:pStyle w:val="Heading2"/>
       </w:pPr>
-      <w:bookmarkStart w:id="7" w:name="_Toc5449391"/>
-      <w:r>
-        <w:lastRenderedPageBreak/>
-        <w:t xml:space="preserve">PROGRESS </w:t>
+      <w:bookmarkStart w:id="6" w:name="_Toc5449391"/>
+      <w:r>
+        <w:t>REVIEW</w:t>
+      </w:r>
+      <w:r>
+        <w:t xml:space="preserve"> </w:t>
       </w:r>
       <w:r>
         <w:t>Chapter 5: Planning, Evaluation &amp; Implementation</w:t>
       </w:r>
+      <w:bookmarkEnd w:id="6"/>
+    </w:p>
+    <w:p>
+      <w:pPr>
+        <w:pStyle w:val="Heading3"/>
+      </w:pPr>
+      <w:bookmarkStart w:id="7" w:name="_Toc5449392"/>
+      <w:r>
+        <w:t xml:space="preserve">REVIEW </w:t>
+      </w:r>
+      <w:r>
+        <w:t xml:space="preserve">Sub-System </w:t>
+      </w:r>
+      <w:r>
+        <w:t>1</w:t>
+      </w:r>
+      <w:r>
+        <w:t xml:space="preserve">: </w:t>
+      </w:r>
+      <w:r>
+        <w:t>Foreground Extraction</w:t>
+      </w:r>
       <w:bookmarkEnd w:id="7"/>
     </w:p>
     <w:p>
-      <w:pPr>
-        <w:pStyle w:val="Heading3"/>
-      </w:pPr>
-      <w:bookmarkStart w:id="8" w:name="_Toc5449392"/>
-      <w:r>
-        <w:t xml:space="preserve">REVIEW </w:t>
-      </w:r>
-      <w:r>
-        <w:t xml:space="preserve">Sub-System </w:t>
-      </w:r>
-      <w:r>
-        <w:t>1</w:t>
-      </w:r>
-      <w:r>
-        <w:t xml:space="preserve">: </w:t>
-      </w:r>
-      <w:r>
-        <w:t>Foreground Extraction</w:t>
-      </w:r>
-      <w:bookmarkEnd w:id="8"/>
-    </w:p>
-    <w:p>
-      <w:r>
-        <w:t>This sub-system is arguably the most important to the system, as without it, the following sub-</w:t>
-      </w:r>
-      <w:proofErr w:type="spellStart"/>
-      <w:r>
-        <w:t>systes</w:t>
-      </w:r>
-      <w:proofErr w:type="spellEnd"/>
-      <w:r>
-        <w:t xml:space="preserve"> would have no data to work with. Research into this started with looking into background extraction for use with background subtraction</w:t>
+      <w:r>
+        <w:t>This sub-system is arguably the most important to the system, as without it, the following sub-syste</w:t>
+      </w:r>
+      <w:r>
+        <w:t>ms</w:t>
+      </w:r>
+      <w:r>
+        <w:t xml:space="preserve"> would have no data to work with</w:t>
       </w:r>
       <w:proofErr w:type="gramStart"/>
       <w:r>
@@ -2808,6 +3007,14 @@
       </w:r>
       <w:proofErr w:type="gramEnd"/>
       <w:r>
+        <w:t>Research into this started with looking into background extraction for use with background subtraction</w:t>
+      </w:r>
+      <w:proofErr w:type="gramStart"/>
+      <w:r>
+        <w:t xml:space="preserve">. </w:t>
+      </w:r>
+      <w:proofErr w:type="gramEnd"/>
+      <w:r>
         <w:t xml:space="preserve">In this, a background is generated from a single or series of images, then every subsequent image is compared with the background, and the regions of the image which are identical are removed, leaving only the foreground. </w:t>
       </w:r>
     </w:p>
@@ -3000,7 +3207,6 @@
         <w:t xml:space="preserve"> </w:t>
       </w:r>
       <w:r>
-        <w:lastRenderedPageBreak/>
         <w:t>lack of maths</w:t>
       </w:r>
       <w:r>
@@ -3232,11 +3438,7 @@
       </w:r>
       <w:proofErr w:type="gramEnd"/>
       <w:r>
-        <w:t xml:space="preserve">This difference in detail meant the entire ground around the object would need to be registered in the background for </w:t>
-      </w:r>
-      <w:r>
-        <w:lastRenderedPageBreak/>
-        <w:t>the foreground object to appear; making this method inappropriate for implementation to the system</w:t>
+        <w:t>This difference in detail meant the entire ground around the object would need to be registered in the background for the foreground object to appear; making this method inappropriate for implementation to the system</w:t>
       </w:r>
       <w:r>
         <w:t xml:space="preserve"> if used primarily outdoors</w:t>
@@ -3312,6 +3514,9 @@
       <w:r>
         <w:t>The inclusion of many complex toolboxes for MATLAB such as the image acquisition toolbox, also allows for many potential implementations to be tested in the context of the project without the requirement of programming; which could include unnoticed bugs worsening the development.</w:t>
       </w:r>
+      <w:r>
+        <w:t xml:space="preserve"> The largest caveat to working with MATLAB for the development is cost, where MATLAB requires an expensive licence to use, while Python is free.</w:t>
+      </w:r>
     </w:p>
     <w:p>
       <w:r>
@@ -3323,371 +3528,43 @@
       </w:r>
       <w:proofErr w:type="gramEnd"/>
       <w:r>
-        <w:t>Despite this, further development of the system would require a lower level language to be included for a more reactive implementation.</w:t>
+        <w:t>However</w:t>
+      </w:r>
+      <w:r>
+        <w:t xml:space="preserve">, </w:t>
+      </w:r>
+      <w:r>
+        <w:t xml:space="preserve">as the system at release would require a reactive and low-cost solution; </w:t>
+      </w:r>
+      <w:r>
+        <w:t xml:space="preserve">further development of the system would require a </w:t>
+      </w:r>
+      <w:r>
+        <w:t xml:space="preserve">different language which is </w:t>
+      </w:r>
+      <w:r>
+        <w:t>lower</w:t>
+      </w:r>
+      <w:r>
+        <w:t>-</w:t>
+      </w:r>
+      <w:r>
+        <w:t xml:space="preserve">level </w:t>
+      </w:r>
+      <w:r>
+        <w:t>and free to use, such as Python</w:t>
+      </w:r>
+      <w:r>
+        <w:t>.</w:t>
       </w:r>
     </w:p>
     <w:p/>
     <w:p>
       <w:pPr>
-        <w:pStyle w:val="Heading4"/>
-      </w:pPr>
-      <w:r>
-        <w:t xml:space="preserve">Step 1: </w:t>
-      </w:r>
-      <w:r>
-        <w:t xml:space="preserve">Research into tools and methods </w:t>
-      </w:r>
-      <w:r>
-        <w:t>to set up the sub-system</w:t>
-      </w:r>
-    </w:p>
-    <w:p/>
-    <w:p>
-      <w:pPr>
-        <w:pStyle w:val="Heading4"/>
-      </w:pPr>
-      <w:r>
-        <w:t>Step 2: Define appropriate evaluation systems</w:t>
-      </w:r>
-    </w:p>
-    <w:p>
-      <w:pPr>
-        <w:rPr>
-          <w:rFonts w:asciiTheme="majorHAnsi" w:eastAsiaTheme="majorEastAsia" w:hAnsiTheme="majorHAnsi" w:cstheme="majorBidi"/>
-          <w:color w:val="1F3763" w:themeColor="accent1" w:themeShade="7F"/>
-          <w:sz w:val="24"/>
-          <w:szCs w:val="24"/>
-        </w:rPr>
-      </w:pPr>
-    </w:p>
-    <w:p>
-      <w:pPr>
-        <w:rPr>
-          <w:rFonts w:asciiTheme="majorHAnsi" w:eastAsiaTheme="majorEastAsia" w:hAnsiTheme="majorHAnsi" w:cstheme="majorBidi"/>
-          <w:color w:val="1F3763" w:themeColor="accent1" w:themeShade="7F"/>
-          <w:sz w:val="24"/>
-          <w:szCs w:val="24"/>
-        </w:rPr>
-      </w:pPr>
-    </w:p>
-    <w:p>
-      <w:pPr>
-        <w:pStyle w:val="Heading4"/>
-      </w:pPr>
-      <w:r>
-        <w:t>Step 3: Define requirements for the sub-system</w:t>
-      </w:r>
-    </w:p>
-    <w:p>
-      <w:pPr>
-        <w:rPr>
-          <w:rFonts w:asciiTheme="majorHAnsi" w:eastAsiaTheme="majorEastAsia" w:hAnsiTheme="majorHAnsi" w:cstheme="majorBidi"/>
-          <w:color w:val="1F3763" w:themeColor="accent1" w:themeShade="7F"/>
-          <w:sz w:val="24"/>
-          <w:szCs w:val="24"/>
-        </w:rPr>
-      </w:pPr>
-    </w:p>
-    <w:p>
-      <w:pPr>
-        <w:pStyle w:val="Heading4"/>
-      </w:pPr>
-      <w:r>
-        <w:t>St</w:t>
-      </w:r>
-      <w:r>
-        <w:t>ep 4: Design the sub-system using the best method</w:t>
-      </w:r>
-    </w:p>
-    <w:p>
-      <w:pPr>
-        <w:rPr>
-          <w:rFonts w:asciiTheme="majorHAnsi" w:eastAsiaTheme="majorEastAsia" w:hAnsiTheme="majorHAnsi" w:cstheme="majorBidi"/>
-          <w:color w:val="1F3763" w:themeColor="accent1" w:themeShade="7F"/>
-          <w:sz w:val="24"/>
-          <w:szCs w:val="24"/>
-        </w:rPr>
-      </w:pPr>
-    </w:p>
-    <w:p>
-      <w:pPr>
-        <w:pStyle w:val="Heading4"/>
-      </w:pPr>
-      <w:r>
-        <w:t>Step 5: Test effectiveness of systems researched in context</w:t>
-      </w:r>
-    </w:p>
-    <w:p>
-      <w:r>
-        <w:t>250cm finds .5cm object reliably with mode stacking.</w:t>
-      </w:r>
-    </w:p>
-    <w:p/>
-    <w:tbl>
-      <w:tblPr>
-        <w:tblStyle w:val="TableGrid"/>
-        <w:tblW w:w="0" w:type="auto"/>
-        <w:tblLook w:val="04A0" w:firstRow="1" w:lastRow="0" w:firstColumn="1" w:lastColumn="0" w:noHBand="0" w:noVBand="1"/>
-      </w:tblPr>
-      <w:tblGrid>
-        <w:gridCol w:w="9016"/>
-      </w:tblGrid>
-      <w:tr>
-        <w:tc>
-          <w:tcPr>
-            <w:tcW w:w="9016" w:type="dxa"/>
-          </w:tcPr>
-          <w:p>
-            <w:r>
-              <w:rPr>
-                <w:noProof/>
-                <w:lang w:eastAsia="en-GB"/>
-              </w:rPr>
-              <w:lastRenderedPageBreak/>
-              <w:drawing>
-                <wp:anchor distT="0" distB="0" distL="114300" distR="114300" simplePos="0" relativeHeight="251658240" behindDoc="1" locked="0" layoutInCell="1" allowOverlap="1" wp14:anchorId="4E395419" wp14:editId="6C23042D">
-                  <wp:simplePos x="0" y="0"/>
-                  <wp:positionH relativeFrom="column">
-                    <wp:posOffset>4445</wp:posOffset>
-                  </wp:positionH>
-                  <wp:positionV relativeFrom="paragraph">
-                    <wp:posOffset>4445</wp:posOffset>
-                  </wp:positionV>
-                  <wp:extent cx="5334000" cy="4000500"/>
-                  <wp:effectExtent l="0" t="0" r="0" b="0"/>
-                  <wp:wrapTight wrapText="bothSides">
-                    <wp:wrapPolygon edited="0">
-                      <wp:start x="2456" y="1468"/>
-                      <wp:lineTo x="2541" y="3501"/>
-                      <wp:lineTo x="1694" y="3840"/>
-                      <wp:lineTo x="1609" y="7342"/>
-                      <wp:lineTo x="3388" y="8923"/>
-                      <wp:lineTo x="10504" y="10730"/>
-                      <wp:lineTo x="12282" y="12538"/>
-                      <wp:lineTo x="12198" y="12538"/>
-                      <wp:lineTo x="11096" y="13780"/>
-                      <wp:lineTo x="11096" y="15700"/>
-                      <wp:lineTo x="11351" y="16152"/>
-                      <wp:lineTo x="12028" y="16152"/>
-                      <wp:lineTo x="11181" y="17169"/>
-                      <wp:lineTo x="11181" y="17620"/>
-                      <wp:lineTo x="12028" y="17959"/>
-                      <wp:lineTo x="12028" y="18185"/>
-                      <wp:lineTo x="13129" y="19428"/>
-                      <wp:lineTo x="19652" y="19428"/>
-                      <wp:lineTo x="19736" y="19202"/>
-                      <wp:lineTo x="19736" y="12425"/>
-                      <wp:lineTo x="19313" y="11860"/>
-                      <wp:lineTo x="10758" y="10730"/>
-                      <wp:lineTo x="19736" y="9036"/>
-                      <wp:lineTo x="19821" y="2824"/>
-                      <wp:lineTo x="19398" y="1807"/>
-                      <wp:lineTo x="18974" y="1468"/>
-                      <wp:lineTo x="2456" y="1468"/>
-                    </wp:wrapPolygon>
-                  </wp:wrapTight>
-                  <wp:docPr id="2" name="Picture 2"/>
-                  <wp:cNvGraphicFramePr>
-                    <a:graphicFrameLocks xmlns:a="http://schemas.openxmlformats.org/drawingml/2006/main" noChangeAspect="1"/>
-                  </wp:cNvGraphicFramePr>
-                  <a:graphic xmlns:a="http://schemas.openxmlformats.org/drawingml/2006/main">
-                    <a:graphicData uri="http://schemas.openxmlformats.org/drawingml/2006/picture">
-                      <pic:pic xmlns:pic="http://schemas.openxmlformats.org/drawingml/2006/picture">
-                        <pic:nvPicPr>
-                          <pic:cNvPr id="0" name="Picture 1"/>
-                          <pic:cNvPicPr>
-                            <a:picLocks noChangeAspect="1" noChangeArrowheads="1"/>
-                          </pic:cNvPicPr>
-                        </pic:nvPicPr>
-                        <pic:blipFill>
-                          <a:blip r:embed="rId11">
-                            <a:clrChange>
-                              <a:clrFrom>
-                                <a:srgbClr val="FFFFFF"/>
-                              </a:clrFrom>
-                              <a:clrTo>
-                                <a:srgbClr val="FFFFFF">
-                                  <a:alpha val="0"/>
-                                </a:srgbClr>
-                              </a:clrTo>
-                            </a:clrChange>
-                            <a:extLst>
-                              <a:ext uri="{28A0092B-C50C-407E-A947-70E740481C1C}">
-                                <a14:useLocalDpi xmlns:a14="http://schemas.microsoft.com/office/drawing/2010/main" val="0"/>
-                              </a:ext>
-                            </a:extLst>
-                          </a:blip>
-                          <a:srcRect/>
-                          <a:stretch>
-                            <a:fillRect/>
-                          </a:stretch>
-                        </pic:blipFill>
-                        <pic:spPr bwMode="auto">
-                          <a:xfrm>
-                            <a:off x="0" y="0"/>
-                            <a:ext cx="5334000" cy="4000500"/>
-                          </a:xfrm>
-                          <a:prstGeom prst="rect">
-                            <a:avLst/>
-                          </a:prstGeom>
-                          <a:noFill/>
-                          <a:ln>
-                            <a:noFill/>
-                          </a:ln>
-                        </pic:spPr>
-                      </pic:pic>
-                    </a:graphicData>
-                  </a:graphic>
-                  <wp14:sizeRelH relativeFrom="margin">
-                    <wp14:pctWidth>0</wp14:pctWidth>
-                  </wp14:sizeRelH>
-                  <wp14:sizeRelV relativeFrom="margin">
-                    <wp14:pctHeight>0</wp14:pctHeight>
-                  </wp14:sizeRelV>
-                </wp:anchor>
-              </w:drawing>
-            </w:r>
-          </w:p>
-        </w:tc>
-      </w:tr>
-    </w:tbl>
-    <w:p>
-      <w:r>
-        <w:rPr>
-          <w:noProof/>
-          <w:lang w:eastAsia="en-GB"/>
-        </w:rPr>
-        <w:drawing>
-          <wp:inline distT="0" distB="0" distL="0" distR="0" wp14:anchorId="6A037E92" wp14:editId="56791EF4">
-            <wp:extent cx="5334000" cy="1652914"/>
-            <wp:effectExtent l="152400" t="152400" r="361950" b="366395"/>
-            <wp:docPr id="4" name="Picture 4"/>
-            <wp:cNvGraphicFramePr>
-              <a:graphicFrameLocks xmlns:a="http://schemas.openxmlformats.org/drawingml/2006/main" noChangeAspect="1"/>
-            </wp:cNvGraphicFramePr>
-            <a:graphic xmlns:a="http://schemas.openxmlformats.org/drawingml/2006/main">
-              <a:graphicData uri="http://schemas.openxmlformats.org/drawingml/2006/picture">
-                <pic:pic xmlns:pic="http://schemas.openxmlformats.org/drawingml/2006/picture">
-                  <pic:nvPicPr>
-                    <pic:cNvPr id="1" name=""/>
-                    <pic:cNvPicPr/>
-                  </pic:nvPicPr>
-                  <pic:blipFill>
-                    <a:blip r:embed="rId12"/>
-                    <a:stretch>
-                      <a:fillRect/>
-                    </a:stretch>
-                  </pic:blipFill>
-                  <pic:spPr>
-                    <a:xfrm>
-                      <a:off x="0" y="0"/>
-                      <a:ext cx="5344239" cy="1656087"/>
-                    </a:xfrm>
-                    <a:prstGeom prst="rect">
-                      <a:avLst/>
-                    </a:prstGeom>
-                    <a:ln>
-                      <a:noFill/>
-                    </a:ln>
-                    <a:effectLst>
-                      <a:outerShdw blurRad="292100" dist="139700" dir="2700000" algn="tl" rotWithShape="0">
-                        <a:srgbClr val="333333">
-                          <a:alpha val="65000"/>
-                        </a:srgbClr>
-                      </a:outerShdw>
-                    </a:effectLst>
-                  </pic:spPr>
-                </pic:pic>
-              </a:graphicData>
-            </a:graphic>
-          </wp:inline>
-        </w:drawing>
-      </w:r>
-    </w:p>
-    <w:p>
-      <w:pPr>
-        <w:pStyle w:val="Heading4"/>
-      </w:pPr>
-      <w:r>
-        <w:t>Step 6: Build the most appropriate</w:t>
-      </w:r>
-    </w:p>
-    <w:p>
-      <w:pPr>
-        <w:rPr>
-          <w:rFonts w:asciiTheme="majorHAnsi" w:eastAsiaTheme="majorEastAsia" w:hAnsiTheme="majorHAnsi" w:cstheme="majorBidi"/>
-          <w:color w:val="1F3763" w:themeColor="accent1" w:themeShade="7F"/>
-          <w:sz w:val="24"/>
-          <w:szCs w:val="24"/>
-        </w:rPr>
-      </w:pPr>
-    </w:p>
-    <w:p>
-      <w:pPr>
-        <w:rPr>
-          <w:rFonts w:asciiTheme="majorHAnsi" w:eastAsiaTheme="majorEastAsia" w:hAnsiTheme="majorHAnsi" w:cstheme="majorBidi"/>
-          <w:color w:val="1F3763" w:themeColor="accent1" w:themeShade="7F"/>
-          <w:sz w:val="24"/>
-          <w:szCs w:val="24"/>
-        </w:rPr>
-      </w:pPr>
-      <w:r>
-        <w:rPr>
-          <w:rFonts w:asciiTheme="majorHAnsi" w:eastAsiaTheme="majorEastAsia" w:hAnsiTheme="majorHAnsi" w:cstheme="majorBidi"/>
-          <w:color w:val="1F3763" w:themeColor="accent1" w:themeShade="7F"/>
-          <w:sz w:val="24"/>
-          <w:szCs w:val="24"/>
-        </w:rPr>
-        <w:tab/>
-      </w:r>
-      <w:r>
-        <w:rPr>
-          <w:rFonts w:asciiTheme="majorHAnsi" w:eastAsiaTheme="majorEastAsia" w:hAnsiTheme="majorHAnsi" w:cstheme="majorBidi"/>
-          <w:color w:val="1F3763" w:themeColor="accent1" w:themeShade="7F"/>
-          <w:sz w:val="24"/>
-          <w:szCs w:val="24"/>
-        </w:rPr>
-        <w:tab/>
-      </w:r>
-      <w:r>
-        <w:rPr>
-          <w:rFonts w:asciiTheme="majorHAnsi" w:eastAsiaTheme="majorEastAsia" w:hAnsiTheme="majorHAnsi" w:cstheme="majorBidi"/>
-          <w:color w:val="1F3763" w:themeColor="accent1" w:themeShade="7F"/>
-          <w:sz w:val="24"/>
-          <w:szCs w:val="24"/>
-        </w:rPr>
-        <w:tab/>
-      </w:r>
-    </w:p>
-    <w:p>
-      <w:pPr>
-        <w:pStyle w:val="Heading4"/>
-      </w:pPr>
-      <w:r>
-        <w:t>Step 7: Evaluate the efficacy of the sub-system</w:t>
-      </w:r>
-    </w:p>
-    <w:p/>
-    <w:p>
-      <w:pPr>
-        <w:rPr>
-          <w:rFonts w:asciiTheme="majorHAnsi" w:eastAsiaTheme="majorEastAsia" w:hAnsiTheme="majorHAnsi" w:cstheme="majorBidi"/>
-          <w:color w:val="2F5496" w:themeColor="accent1" w:themeShade="BF"/>
-          <w:sz w:val="26"/>
-          <w:szCs w:val="26"/>
-        </w:rPr>
-      </w:pPr>
-      <w:r>
-        <w:br w:type="page"/>
-      </w:r>
-    </w:p>
-    <w:p>
-      <w:pPr>
         <w:pStyle w:val="Heading3"/>
       </w:pPr>
-      <w:bookmarkStart w:id="9" w:name="_Toc5449393"/>
-      <w:r>
-        <w:lastRenderedPageBreak/>
+      <w:bookmarkStart w:id="8" w:name="_Toc5449393"/>
+      <w:r>
         <w:t xml:space="preserve">REVIEW </w:t>
       </w:r>
       <w:r>
@@ -3702,7 +3579,7 @@
       <w:r>
         <w:t xml:space="preserve"> and Litter Filter</w:t>
       </w:r>
-      <w:bookmarkEnd w:id="9"/>
+      <w:bookmarkEnd w:id="8"/>
     </w:p>
     <w:p>
       <w:r>
@@ -3776,7 +3653,7 @@
       <w:r>
         <w:t>The Google Vision API was found, through [</w:t>
       </w:r>
-      <w:hyperlink r:id="rId13" w:history="1">
+      <w:hyperlink r:id="rId11" w:history="1">
         <w:r>
           <w:rPr>
             <w:rStyle w:val="Hyperlink"/>
@@ -3799,10 +3676,32 @@
     </w:p>
     <w:p>
       <w:r>
-        <w:t xml:space="preserve">There is a big disadvantage to using this setup and that is the requirement for the server to be connected to the internet, which adds potential leaks for security in an otherwise enclosed system, </w:t>
-      </w:r>
-      <w:r>
-        <w:t xml:space="preserve">there is also an added cost element, where for testing purposes, the account being used is limited to so many requests per day for free, however as time goes on and further development to the system is completed, a more adaptive approach using a custom built ML system as planned may be more appropriate, perhaps using some sort of deep convolutional </w:t>
+        <w:t>There is a big disadvantage to using this setup and that is the requirement for the server to be connected to the internet, which adds potential leaks for security in an otherwise enclosed system</w:t>
+      </w:r>
+      <w:proofErr w:type="gramStart"/>
+      <w:r>
+        <w:t>.</w:t>
+      </w:r>
+      <w:r>
+        <w:t xml:space="preserve"> </w:t>
+      </w:r>
+      <w:proofErr w:type="gramEnd"/>
+      <w:r>
+        <w:t>T</w:t>
+      </w:r>
+      <w:r>
+        <w:t>here is also an added cost element, where for testing purposes, the account being used is limited to so many requests per day for free, however as time goes on and further development to the system is completed</w:t>
+      </w:r>
+      <w:proofErr w:type="gramStart"/>
+      <w:r>
+        <w:t xml:space="preserve">. </w:t>
+      </w:r>
+      <w:proofErr w:type="gramEnd"/>
+      <w:r>
+        <w:t>A</w:t>
+      </w:r>
+      <w:r>
+        <w:t xml:space="preserve"> more adaptive approach using a custom built ML system as planned may be more appropriate, perhaps using some sort of deep convolutional </w:t>
       </w:r>
       <w:r>
         <w:t xml:space="preserve">artificial neural </w:t>
@@ -3819,7 +3718,7 @@
       <w:r>
         <w:t>[</w:t>
       </w:r>
-      <w:hyperlink r:id="rId14" w:history="1">
+      <w:hyperlink r:id="rId12" w:history="1">
         <w:r>
           <w:rPr>
             <w:rStyle w:val="Hyperlink"/>
@@ -3837,197 +3736,237 @@
     <w:p/>
     <w:p>
       <w:pPr>
-        <w:pStyle w:val="Heading4"/>
-      </w:pPr>
-      <w:r>
-        <w:t>Step 1: Research</w:t>
-      </w:r>
-      <w:r>
-        <w:t xml:space="preserve"> into</w:t>
-      </w:r>
-      <w:r>
-        <w:t xml:space="preserve"> tools </w:t>
-      </w:r>
-      <w:r>
-        <w:t xml:space="preserve">and </w:t>
-      </w:r>
-      <w:r>
-        <w:t>methods to set up the sub-system</w:t>
-      </w:r>
-    </w:p>
-    <w:p/>
-    <w:p/>
-    <w:p>
-      <w:pPr>
-        <w:pStyle w:val="Heading4"/>
-      </w:pPr>
-      <w:r>
-        <w:t>Step 2: Define appropriate evaluation systems</w:t>
-      </w:r>
-    </w:p>
-    <w:p>
-      <w:pPr>
-        <w:rPr>
-          <w:rFonts w:asciiTheme="majorHAnsi" w:eastAsiaTheme="majorEastAsia" w:hAnsiTheme="majorHAnsi" w:cstheme="majorBidi"/>
-          <w:color w:val="1F3763" w:themeColor="accent1" w:themeShade="7F"/>
-          <w:sz w:val="24"/>
-          <w:szCs w:val="24"/>
-        </w:rPr>
-      </w:pPr>
-    </w:p>
-    <w:p>
-      <w:pPr>
-        <w:rPr>
-          <w:rFonts w:asciiTheme="majorHAnsi" w:eastAsiaTheme="majorEastAsia" w:hAnsiTheme="majorHAnsi" w:cstheme="majorBidi"/>
-          <w:color w:val="1F3763" w:themeColor="accent1" w:themeShade="7F"/>
-          <w:sz w:val="24"/>
-          <w:szCs w:val="24"/>
-        </w:rPr>
-      </w:pPr>
-    </w:p>
-    <w:p>
-      <w:pPr>
-        <w:pStyle w:val="Heading4"/>
-      </w:pPr>
-      <w:r>
-        <w:t>Step 3: Define requirements for the sub-system</w:t>
-      </w:r>
-    </w:p>
-    <w:p>
-      <w:pPr>
-        <w:rPr>
-          <w:rFonts w:asciiTheme="majorHAnsi" w:eastAsiaTheme="majorEastAsia" w:hAnsiTheme="majorHAnsi" w:cstheme="majorBidi"/>
-          <w:color w:val="1F3763" w:themeColor="accent1" w:themeShade="7F"/>
-          <w:sz w:val="24"/>
-          <w:szCs w:val="24"/>
-        </w:rPr>
-      </w:pPr>
-    </w:p>
-    <w:p>
-      <w:pPr>
-        <w:rPr>
-          <w:rFonts w:asciiTheme="majorHAnsi" w:eastAsiaTheme="majorEastAsia" w:hAnsiTheme="majorHAnsi" w:cstheme="majorBidi"/>
-          <w:color w:val="1F3763" w:themeColor="accent1" w:themeShade="7F"/>
-          <w:sz w:val="24"/>
-          <w:szCs w:val="24"/>
-        </w:rPr>
-      </w:pPr>
-    </w:p>
-    <w:p>
-      <w:pPr>
-        <w:pStyle w:val="Heading4"/>
-      </w:pPr>
-      <w:r>
-        <w:t>St</w:t>
-      </w:r>
-      <w:r>
-        <w:t>ep 4: Design the sub-system using the best method</w:t>
-      </w:r>
-    </w:p>
-    <w:p>
-      <w:pPr>
-        <w:rPr>
-          <w:rFonts w:asciiTheme="majorHAnsi" w:eastAsiaTheme="majorEastAsia" w:hAnsiTheme="majorHAnsi" w:cstheme="majorBidi"/>
-          <w:color w:val="1F3763" w:themeColor="accent1" w:themeShade="7F"/>
-          <w:sz w:val="24"/>
-          <w:szCs w:val="24"/>
-        </w:rPr>
-      </w:pPr>
-    </w:p>
-    <w:p>
-      <w:pPr>
-        <w:rPr>
-          <w:rFonts w:asciiTheme="majorHAnsi" w:eastAsiaTheme="majorEastAsia" w:hAnsiTheme="majorHAnsi" w:cstheme="majorBidi"/>
-          <w:color w:val="1F3763" w:themeColor="accent1" w:themeShade="7F"/>
-          <w:sz w:val="24"/>
-          <w:szCs w:val="24"/>
-        </w:rPr>
-      </w:pPr>
-    </w:p>
-    <w:p>
-      <w:pPr>
-        <w:pStyle w:val="Heading4"/>
-      </w:pPr>
-      <w:r>
-        <w:lastRenderedPageBreak/>
-        <w:t>Step 5: Test effectiveness of systems researched in context</w:t>
-      </w:r>
-    </w:p>
-    <w:p>
-      <w:pPr>
-        <w:rPr>
-          <w:rFonts w:asciiTheme="majorHAnsi" w:eastAsiaTheme="majorEastAsia" w:hAnsiTheme="majorHAnsi" w:cstheme="majorBidi"/>
-          <w:color w:val="1F3763" w:themeColor="accent1" w:themeShade="7F"/>
-          <w:sz w:val="24"/>
-          <w:szCs w:val="24"/>
-        </w:rPr>
-      </w:pPr>
-    </w:p>
-    <w:p>
-      <w:pPr>
-        <w:rPr>
-          <w:rFonts w:asciiTheme="majorHAnsi" w:eastAsiaTheme="majorEastAsia" w:hAnsiTheme="majorHAnsi" w:cstheme="majorBidi"/>
-          <w:color w:val="1F3763" w:themeColor="accent1" w:themeShade="7F"/>
-          <w:sz w:val="24"/>
-          <w:szCs w:val="24"/>
-        </w:rPr>
-      </w:pPr>
-    </w:p>
-    <w:p>
-      <w:pPr>
-        <w:pStyle w:val="Heading4"/>
-      </w:pPr>
-      <w:r>
-        <w:t>Step 6: Build the most appropriate</w:t>
-      </w:r>
-    </w:p>
-    <w:p>
-      <w:pPr>
-        <w:rPr>
-          <w:rFonts w:asciiTheme="majorHAnsi" w:eastAsiaTheme="majorEastAsia" w:hAnsiTheme="majorHAnsi" w:cstheme="majorBidi"/>
-          <w:color w:val="1F3763" w:themeColor="accent1" w:themeShade="7F"/>
-          <w:sz w:val="24"/>
-          <w:szCs w:val="24"/>
-        </w:rPr>
-      </w:pPr>
-    </w:p>
-    <w:p>
-      <w:pPr>
-        <w:rPr>
-          <w:rFonts w:asciiTheme="majorHAnsi" w:eastAsiaTheme="majorEastAsia" w:hAnsiTheme="majorHAnsi" w:cstheme="majorBidi"/>
-          <w:color w:val="1F3763" w:themeColor="accent1" w:themeShade="7F"/>
-          <w:sz w:val="24"/>
-          <w:szCs w:val="24"/>
-        </w:rPr>
-      </w:pPr>
-      <w:r>
-        <w:rPr>
-          <w:rFonts w:asciiTheme="majorHAnsi" w:eastAsiaTheme="majorEastAsia" w:hAnsiTheme="majorHAnsi" w:cstheme="majorBidi"/>
-          <w:color w:val="1F3763" w:themeColor="accent1" w:themeShade="7F"/>
-          <w:sz w:val="24"/>
-          <w:szCs w:val="24"/>
-        </w:rPr>
-        <w:tab/>
-      </w:r>
-      <w:r>
-        <w:rPr>
-          <w:rFonts w:asciiTheme="majorHAnsi" w:eastAsiaTheme="majorEastAsia" w:hAnsiTheme="majorHAnsi" w:cstheme="majorBidi"/>
-          <w:color w:val="1F3763" w:themeColor="accent1" w:themeShade="7F"/>
-          <w:sz w:val="24"/>
-          <w:szCs w:val="24"/>
-        </w:rPr>
-        <w:tab/>
-      </w:r>
-    </w:p>
-    <w:p>
-      <w:pPr>
-        <w:pStyle w:val="Heading4"/>
-      </w:pPr>
-      <w:r>
-        <w:t>Step 7: Evaluate the efficacy of the sub-system</w:t>
-      </w:r>
-    </w:p>
-    <w:p/>
+        <w:pStyle w:val="Heading3"/>
+      </w:pPr>
+      <w:bookmarkStart w:id="9" w:name="_Toc5449394"/>
+      <w:r>
+        <w:t xml:space="preserve">REVIEW </w:t>
+      </w:r>
+      <w:r>
+        <w:t xml:space="preserve">Sub-System </w:t>
+      </w:r>
+      <w:r>
+        <w:t>3</w:t>
+      </w:r>
+      <w:r>
+        <w:t xml:space="preserve">: </w:t>
+      </w:r>
+      <w:r>
+        <w:t>Localisation</w:t>
+      </w:r>
+      <w:r>
+        <w:t xml:space="preserve"> </w:t>
+      </w:r>
+      <w:r>
+        <w:t xml:space="preserve">&amp; Movement </w:t>
+      </w:r>
+      <w:r>
+        <w:t>System</w:t>
+      </w:r>
+      <w:bookmarkEnd w:id="9"/>
+    </w:p>
+    <w:p>
+      <w:pPr>
+        <w:pStyle w:val="Heading5"/>
+      </w:pPr>
+      <w:r>
+        <w:t>Localisation:</w:t>
+      </w:r>
+    </w:p>
+    <w:p>
+      <w:r>
+        <w:t xml:space="preserve">Localisation is on the harder spectrum of tasks when it comes to autonomous robotics, with it often requiring an expensive and highly calibrated tools such as laser scanners, </w:t>
+      </w:r>
+      <w:proofErr w:type="gramStart"/>
+      <w:r>
+        <w:t>Lidar</w:t>
+      </w:r>
+      <w:proofErr w:type="gramEnd"/>
+      <w:r>
+        <w:t xml:space="preserve"> or depth sensors. There has been a recent increase in </w:t>
+      </w:r>
+      <w:r>
+        <w:t xml:space="preserve">localisation using cheaper alternatives such as </w:t>
+      </w:r>
+      <w:r>
+        <w:rPr>
+          <w:b/>
+        </w:rPr>
+        <w:t>MONO CAMERA LOCALISATION BY &lt;INSERT NAME HERE&gt;,</w:t>
+      </w:r>
+      <w:r>
+        <w:t xml:space="preserve"> </w:t>
+      </w:r>
+      <w:r>
+        <w:t>using these types of setups allow the cost for building robots to go down, allowing for greater accessibility to the field</w:t>
+      </w:r>
+      <w:proofErr w:type="gramStart"/>
+      <w:r>
+        <w:t xml:space="preserve">. </w:t>
+      </w:r>
+      <w:proofErr w:type="gramEnd"/>
+      <w:r>
+        <w:t>These robots often still require cameras which can cost over £100 like the Kinect.</w:t>
+      </w:r>
+    </w:p>
+    <w:p>
+      <w:r>
+        <w:t>Due to the nature of a small robot designed to pick up litter in an outdoors environment, the robot could be subjected to harsh and unclean conditions which could make a mounted camera unusable for effective localisation and planning</w:t>
+      </w:r>
+      <w:proofErr w:type="gramStart"/>
+      <w:r>
+        <w:t xml:space="preserve">. </w:t>
+      </w:r>
+      <w:proofErr w:type="gramEnd"/>
+      <w:r>
+        <w:t xml:space="preserve">As such, the project has been designed away from including a mounted camera on the </w:t>
+      </w:r>
+      <w:proofErr w:type="gramStart"/>
+      <w:r>
+        <w:t>robot, and</w:t>
+      </w:r>
+      <w:proofErr w:type="gramEnd"/>
+      <w:r>
+        <w:t xml:space="preserve"> has instead chosen to adopt a style of localisation using external cameras. This method as described by </w:t>
+      </w:r>
+      <w:r>
+        <w:rPr>
+          <w:b/>
+        </w:rPr>
+        <w:t>&lt;</w:t>
+      </w:r>
+      <w:r>
+        <w:t xml:space="preserve"> </w:t>
+      </w:r>
+      <w:r>
+        <w:rPr>
+          <w:b/>
+        </w:rPr>
+        <w:t>J-AND-Y &gt;</w:t>
+      </w:r>
+      <w:r>
+        <w:t xml:space="preserve">, </w:t>
+      </w:r>
+      <w:r>
+        <w:rPr>
+          <w:b/>
+        </w:rPr>
+        <w:t>COULD BLAH BLAH BLAH</w:t>
+      </w:r>
+      <w:r>
+        <w:t>.</w:t>
+      </w:r>
+    </w:p>
+    <w:p>
+      <w:r>
+        <w:t>Removing the mounted camera, also leads to other benefits such as an easier way to detect humans approaching the robot, and easier maintenance on the robot itself, as the number of parts is decreased</w:t>
+      </w:r>
+      <w:proofErr w:type="gramStart"/>
+      <w:r>
+        <w:t xml:space="preserve">. </w:t>
+      </w:r>
+      <w:proofErr w:type="gramEnd"/>
+      <w:r>
+        <w:t xml:space="preserve">By removing the camera, the communications with the robot become a </w:t>
+      </w:r>
+      <w:proofErr w:type="gramStart"/>
+      <w:r>
+        <w:t>one way</w:t>
+      </w:r>
+      <w:proofErr w:type="gramEnd"/>
+      <w:r>
+        <w:t xml:space="preserve"> interface, leading to less demand for the robot handler, the weight of the robot decreases, requiring a less intensive battery, and the impact of a robot being broken or stolen is lass impactful for the client. </w:t>
+      </w:r>
+    </w:p>
+    <w:p>
+      <w:r>
+        <w:t xml:space="preserve">The system is not without fault where the communications is concerned, as the robot requires a direct connection to </w:t>
+      </w:r>
+      <w:r>
+        <w:t xml:space="preserve">its control hub </w:t>
+      </w:r>
+      <w:r>
+        <w:t xml:space="preserve">receive any commands, the system has a larger latency, leading to </w:t>
+      </w:r>
+      <w:r>
+        <w:t>the robot becoming less responsive</w:t>
+      </w:r>
+      <w:r>
+        <w:t xml:space="preserve"> to immediate change in the environment around it</w:t>
+      </w:r>
+      <w:proofErr w:type="gramStart"/>
+      <w:r>
+        <w:t xml:space="preserve">. </w:t>
+      </w:r>
+      <w:proofErr w:type="gramEnd"/>
+      <w:r>
+        <w:t>T</w:t>
+      </w:r>
+      <w:r>
+        <w:t>his is countered</w:t>
+      </w:r>
+      <w:r>
+        <w:t xml:space="preserve"> however,</w:t>
+      </w:r>
+      <w:r>
+        <w:t xml:space="preserve"> by what is arguably the most important benefit </w:t>
+      </w:r>
+      <w:r>
+        <w:t xml:space="preserve">of designing the system like this, which </w:t>
+      </w:r>
+      <w:r>
+        <w:t xml:space="preserve">is the </w:t>
+      </w:r>
+      <w:r>
+        <w:t xml:space="preserve">absence </w:t>
+      </w:r>
+      <w:r>
+        <w:t>of a strong computation device mounted on the robot itself, as the robot only requires the ability to receive and process communications to send to the motors, an expensive, lightweight computer is not required.</w:t>
+      </w:r>
+    </w:p>
+    <w:p>
+      <w:r>
+        <w:t xml:space="preserve">The robot also becomes </w:t>
+      </w:r>
+      <w:r>
+        <w:t>completely useless with respect to the environment outside the fixed camera’s visibility</w:t>
+      </w:r>
+      <w:proofErr w:type="gramStart"/>
+      <w:r>
+        <w:t xml:space="preserve">. </w:t>
+      </w:r>
+      <w:proofErr w:type="gramEnd"/>
+      <w:r>
+        <w:t xml:space="preserve">The system also has fault with costs relative to the ratio of robots to coverable land, where having a fixed camera on a robot may be cheaper if there is only 1 robot patrolling a large facility compared with many fixed cameras to </w:t>
+      </w:r>
+      <w:r>
+        <w:t>cover the entire traversable area.</w:t>
+      </w:r>
+    </w:p>
+    <w:p>
+      <w:r>
+        <w:t xml:space="preserve">As the project is focused around a proof of concept for the </w:t>
+      </w:r>
+      <w:r>
+        <w:t xml:space="preserve">implementation, a more adaptive approach has been used for the robot control, with a </w:t>
+      </w:r>
+      <w:proofErr w:type="gramStart"/>
+      <w:r>
+        <w:t>simply</w:t>
+      </w:r>
+      <w:proofErr w:type="gramEnd"/>
+      <w:r>
+        <w:t xml:space="preserve"> system of 3 point alignment being implemented. In this localisation system, 3 points are identified, being the litter, the </w:t>
+      </w:r>
+      <w:proofErr w:type="gramStart"/>
+      <w:r>
+        <w:t>front</w:t>
+      </w:r>
+      <w:proofErr w:type="gramEnd"/>
+      <w:r>
+        <w:t xml:space="preserve"> and the end of the robot. The robot is spun till it is facing the litter at which point the three points are aligned, then the robot is moved forward until it reaches the litter.</w:t>
+      </w:r>
+    </w:p>
     <w:p>
       <w:pPr>
         <w:rPr>
@@ -4037,90 +3976,98 @@
           <w:szCs w:val="26"/>
         </w:rPr>
       </w:pPr>
-      <w:r>
-        <w:br w:type="page"/>
-      </w:r>
     </w:p>
     <w:p>
       <w:pPr>
         <w:pStyle w:val="Heading3"/>
       </w:pPr>
-      <w:bookmarkStart w:id="10" w:name="_Toc5449394"/>
-      <w:r>
-        <w:lastRenderedPageBreak/>
+      <w:bookmarkStart w:id="10" w:name="_Toc5449395"/>
+      <w:r>
         <w:t xml:space="preserve">REVIEW </w:t>
       </w:r>
       <w:r>
-        <w:t xml:space="preserve">Sub-System </w:t>
-      </w:r>
-      <w:r>
-        <w:t>3</w:t>
-      </w:r>
-      <w:r>
-        <w:t xml:space="preserve">: </w:t>
-      </w:r>
-      <w:r>
-        <w:t>Localisation</w:t>
+        <w:t>Sub-System 4: Robot Development/Build</w:t>
+      </w:r>
+      <w:bookmarkEnd w:id="10"/>
+    </w:p>
+    <w:p>
+      <w:r>
+        <w:t>Many considerations were made when designing the robot</w:t>
+      </w:r>
+      <w:r>
+        <w:t xml:space="preserve"> and many of the initial decisions were changed due to this </w:t>
+      </w:r>
+      <w:r>
+        <w:t xml:space="preserve">overly ambitious </w:t>
+      </w:r>
+      <w:r>
+        <w:t>design</w:t>
+      </w:r>
+      <w:r>
+        <w:t>,</w:t>
+      </w:r>
+      <w:r>
+        <w:t xml:space="preserve"> and </w:t>
+      </w:r>
+      <w:r>
+        <w:t xml:space="preserve">the </w:t>
+      </w:r>
+      <w:r>
+        <w:t>consideration of</w:t>
+      </w:r>
+      <w:r>
+        <w:t xml:space="preserve"> time and learning constraints</w:t>
       </w:r>
       <w:r>
         <w:t xml:space="preserve"> </w:t>
       </w:r>
       <w:r>
-        <w:t xml:space="preserve">&amp; Movement </w:t>
-      </w:r>
-      <w:r>
-        <w:t>System</w:t>
-      </w:r>
-      <w:bookmarkEnd w:id="10"/>
-    </w:p>
-    <w:p>
-      <w:pPr>
-        <w:pStyle w:val="Heading4"/>
-      </w:pPr>
-      <w:r>
-        <w:t xml:space="preserve">Step 1: </w:t>
-      </w:r>
-      <w:r>
-        <w:t xml:space="preserve">Research into tools and methods </w:t>
-      </w:r>
-      <w:r>
-        <w:t>to set up the sub-system</w:t>
-      </w:r>
-    </w:p>
-    <w:p>
-      <w:pPr>
-        <w:pStyle w:val="Heading5"/>
-      </w:pPr>
-      <w:r>
-        <w:t>Localisation:</w:t>
-      </w:r>
-    </w:p>
-    <w:p>
-      <w:r>
-        <w:t xml:space="preserve">Localisation is on the harder spectrum of tasks when it comes to autonomous robotics, with it often requiring an expensive and highly calibrated tools such as laser scanners, </w:t>
-      </w:r>
-      <w:proofErr w:type="gramStart"/>
-      <w:r>
-        <w:t>Lidar</w:t>
-      </w:r>
-      <w:proofErr w:type="gramEnd"/>
-      <w:r>
-        <w:t xml:space="preserve"> or depth sensors. There has been a recent increase in </w:t>
-      </w:r>
-      <w:r>
-        <w:t xml:space="preserve">localisation using cheaper alternatives such as </w:t>
-      </w:r>
-      <w:r>
-        <w:rPr>
-          <w:b/>
-        </w:rPr>
-        <w:t>MONO CAMERA LOCALISATION BY &lt;INSERT NAME HERE&gt;,</w:t>
+        <w:t>applied to the project.</w:t>
+      </w:r>
+    </w:p>
+    <w:p>
+      <w:r>
+        <w:t>The initial design consisted of 3 major components: the frame and motors; the motor control system; and the computer and communications hardware.</w:t>
+      </w:r>
+    </w:p>
+    <w:p>
+      <w:r>
+        <w:t xml:space="preserve">The initial design </w:t>
+      </w:r>
+      <w:r>
+        <w:t xml:space="preserve">for the frame and motors </w:t>
+      </w:r>
+      <w:r>
+        <w:t>was based around applying the robot to an outdoors setting</w:t>
+      </w:r>
+      <w:r>
+        <w:t>, on pavements and the occasional patch of grass or gravel</w:t>
+      </w:r>
+      <w:proofErr w:type="gramStart"/>
+      <w:r>
+        <w:t>.</w:t>
       </w:r>
       <w:r>
         <w:t xml:space="preserve"> </w:t>
       </w:r>
-      <w:r>
-        <w:t>using these types of setups allow the cost for building robots to go down, allowing for greater accessibility to the field</w:t>
+      <w:proofErr w:type="gramEnd"/>
+      <w:r>
+        <w:t>A</w:t>
+      </w:r>
+      <w:r>
+        <w:t xml:space="preserve">s </w:t>
+      </w:r>
+      <w:r>
+        <w:t>a result</w:t>
+      </w:r>
+      <w:r>
+        <w:t xml:space="preserve">, common ground materials became a strong consideration in deciding the type of locomotion, with the </w:t>
+      </w:r>
+      <w:r>
+        <w:t xml:space="preserve">first major set of options being tyres </w:t>
+      </w:r>
+      <w:r>
+        <w:t>or continuous track</w:t>
       </w:r>
       <w:proofErr w:type="gramStart"/>
       <w:r>
@@ -4128,12 +4075,7 @@
       </w:r>
       <w:proofErr w:type="gramEnd"/>
       <w:r>
-        <w:t>These robots often still require cameras which can cost over £100 like the Kinect.</w:t>
-      </w:r>
-    </w:p>
-    <w:p>
-      <w:r>
-        <w:t>Due to the nature of a small robot designed to pick up litter in an outdoors environment, the robot could be subjected to harsh and unclean conditions which could make a mounted camera unusable for effective localisation and planning</w:t>
+        <w:t>In terms of effectives in off road movement, and possible weather implications on the ground tank tracks would be better, as they are designed to spread the weight of the vehicle over a larger area, making it more effective when moving over muddy conditions</w:t>
       </w:r>
       <w:proofErr w:type="gramStart"/>
       <w:r>
@@ -4141,47 +4083,158 @@
       </w:r>
       <w:proofErr w:type="gramEnd"/>
       <w:r>
-        <w:t xml:space="preserve">As such, the project has been designed away from including a mounted camera on the </w:t>
-      </w:r>
-      <w:proofErr w:type="gramStart"/>
-      <w:r>
-        <w:t>robot, and</w:t>
-      </w:r>
-      <w:proofErr w:type="gramEnd"/>
-      <w:r>
-        <w:t xml:space="preserve"> has instead chosen to adopt a style of localisation using external cameras. This method as described by </w:t>
-      </w:r>
-      <w:r>
-        <w:rPr>
-          <w:b/>
-        </w:rPr>
-        <w:t>&lt;</w:t>
-      </w:r>
+        <w:t>T</w:t>
+      </w:r>
+      <w:r>
+        <w:t xml:space="preserve">he caveat to </w:t>
+      </w:r>
+      <w:r>
+        <w:t xml:space="preserve">using continuous tracks is </w:t>
+      </w:r>
+      <w:r>
+        <w:t xml:space="preserve">cost, </w:t>
+      </w:r>
+      <w:r>
+        <w:t xml:space="preserve">and </w:t>
+      </w:r>
+      <w:r>
+        <w:t>maintenance</w:t>
+      </w:r>
+      <w:r>
+        <w:t>, where tracks are built of many smaller pieces connected together, the cost for pieces is much higher then that of tyres around each of the wheels, along with this cost, there is an added cost of maintenance if the tracks slip at all, an issue which does not lie with using wheels. There is also a movement reduction with tracks due to their design nature compared with the full movement of wheeled vehicles.</w:t>
+      </w:r>
+    </w:p>
+    <w:p>
+      <w:r>
+        <w:t xml:space="preserve">There were many types of </w:t>
+      </w:r>
+      <w:r>
+        <w:t>wheeled vehicles which could have been developed cheaply for the given task, as only basic movement was required, the options were front wheel drive, rear wheel drive, opposing wheel drive (front left and rear right or vice versa),</w:t>
+      </w:r>
+      <w:r>
+        <w:t xml:space="preserve"> and </w:t>
+      </w:r>
+      <w:r>
+        <w:t>4-wheel drive</w:t>
+      </w:r>
+      <w:proofErr w:type="gramStart"/>
+      <w:r>
+        <w:t xml:space="preserve">. </w:t>
+      </w:r>
+      <w:proofErr w:type="gramEnd"/>
+      <w:r>
+        <w:t>There are many other types of drive systems, however these are the main 4 which were considered for this system</w:t>
+      </w:r>
+      <w:proofErr w:type="gramStart"/>
+      <w:r>
+        <w:t xml:space="preserve">. </w:t>
+      </w:r>
+      <w:proofErr w:type="gramEnd"/>
+      <w:r>
+        <w:t>The aim was to go with 4-wheel drive</w:t>
+      </w:r>
+      <w:r>
+        <w:t>, a</w:t>
+      </w:r>
+      <w:r>
+        <w:t xml:space="preserve">s this </w:t>
+      </w:r>
+      <w:r>
+        <w:t xml:space="preserve">in theory, would give </w:t>
+      </w:r>
+      <w:r>
+        <w:t xml:space="preserve">the </w:t>
+      </w:r>
+      <w:r>
+        <w:t xml:space="preserve">most power to </w:t>
+      </w:r>
+      <w:r>
+        <w:t>weight ratio</w:t>
+      </w:r>
+      <w:r>
+        <w:t>.</w:t>
+      </w:r>
+    </w:p>
+    <w:p>
+      <w:r>
+        <w:t>Consideration towards the computer and communications hardware was also heavily considered, as there was an abundance of choices for this, more so then with the camera hardware</w:t>
+      </w:r>
+      <w:r>
+        <w:t>, the choice made here was quite difficult</w:t>
+      </w:r>
+      <w:proofErr w:type="gramStart"/>
+      <w:r>
+        <w:t xml:space="preserve">. </w:t>
+      </w:r>
+      <w:proofErr w:type="gramEnd"/>
+      <w:r>
+        <w:t>As the robot would work independently, there was a requirement for the system to be low resource, and as the robot would require mounting the device, it must be light weight</w:t>
+      </w:r>
+      <w:proofErr w:type="gramStart"/>
+      <w:r>
+        <w:t xml:space="preserve">. </w:t>
+      </w:r>
+      <w:proofErr w:type="gramEnd"/>
+      <w:r>
+        <w:t>Thus, the most appropriate decisions were between the Arduino UNO and the Raspberry Pi</w:t>
+      </w:r>
+      <w:r>
+        <w:t xml:space="preserve"> 3B+</w:t>
+      </w:r>
+      <w:proofErr w:type="gramStart"/>
+      <w:r>
+        <w:t xml:space="preserve">. </w:t>
+      </w:r>
+      <w:proofErr w:type="gramEnd"/>
+      <w:r>
+        <w:t>Both project boards are able to control motors using a motor driver, and both are able to process information to the level required, and both are able to interact with ROS</w:t>
+      </w:r>
+      <w:r>
+        <w:t xml:space="preserve"> networks. Due to the reactive nature of an autonomous robot, for example the requirements to stop when something serious occurs such as an interference with the robot, the Raspberry Pi’s faster response time would help a lot with processing the data faster, as it has a 1.6Ghz processor compared with the 16Mhz processor on the Arduino</w:t>
+      </w:r>
+      <w:proofErr w:type="gramStart"/>
+      <w:r>
+        <w:t xml:space="preserve">. </w:t>
+      </w:r>
+      <w:proofErr w:type="gramEnd"/>
+      <w:r>
+        <w:t>There are further comparisons which could be made in terms of the Raspberry Pi Zero W which is much cheaper then the alternatives, however for a system with a higher risk, the additional costs to ensure the mechatronics is reliably fast is a worthwhile.</w:t>
+      </w:r>
+    </w:p>
+    <w:p>
+      <w:r>
+        <w:t>The motor control system itself was also a highly considered system in which quite a lot of research was conducted as this was an areas which was very important to get right.  The initial plan before research was conducted was to attempt to wire a breadboard with the L293D motor driver chip, connecting to the raspberry pi, as this would allow an incredibly low price to the development of the additional circuitry to the system</w:t>
+      </w:r>
+      <w:proofErr w:type="gramStart"/>
+      <w:r>
+        <w:t>. However</w:t>
+      </w:r>
+      <w:proofErr w:type="gramEnd"/>
       <w:r>
         <w:t xml:space="preserve"> </w:t>
       </w:r>
       <w:r>
-        <w:rPr>
-          <w:b/>
-        </w:rPr>
-        <w:t>J-AND-Y &gt;</w:t>
-      </w:r>
-      <w:r>
-        <w:t xml:space="preserve">, </w:t>
-      </w:r>
-      <w:r>
-        <w:rPr>
-          <w:b/>
-        </w:rPr>
-        <w:t>COULD BLAH BLAH BLAH</w:t>
-      </w:r>
-      <w:r>
-        <w:t>.</w:t>
-      </w:r>
-    </w:p>
-    <w:p>
-      <w:r>
-        <w:t>Removing the mounted camera, also leads to other benefits such as an easier way to detect humans approaching the robot, and easier maintenance on the robot itself, as the number of parts is decreased</w:t>
+        <w:t>after careful consideration and research on the internet into the cost of prebuilt motor controller shields, it was chosen to use the MotoZero from ThePiHut.com for £10 as this would ensure a neat and effective solution given the time available for the project.</w:t>
+      </w:r>
+    </w:p>
+    <w:p>
+      <w:r>
+        <w:t xml:space="preserve">As cost is one of the more important metrics associated with the aim of the project, cost reduction </w:t>
+      </w:r>
+      <w:r>
+        <w:t xml:space="preserve">for </w:t>
+      </w:r>
+      <w:r>
+        <w:t xml:space="preserve">the robot </w:t>
+      </w:r>
+      <w:r>
+        <w:t>itself was high priority</w:t>
+      </w:r>
+      <w:r>
+        <w:t>; because of this, it was decided to rewire an already mass-produced car</w:t>
+      </w:r>
+      <w:r>
+        <w:t xml:space="preserve"> as this would be relatively cheaper for prototyping then building the robot from scratch</w:t>
       </w:r>
       <w:proofErr w:type="gramStart"/>
       <w:r>
@@ -4189,43 +4242,12 @@
       </w:r>
       <w:proofErr w:type="gramEnd"/>
       <w:r>
-        <w:t xml:space="preserve">By removing the camera, the communications with the robot become a </w:t>
-      </w:r>
-      <w:proofErr w:type="gramStart"/>
-      <w:r>
-        <w:t>one way</w:t>
-      </w:r>
-      <w:proofErr w:type="gramEnd"/>
-      <w:r>
-        <w:t xml:space="preserve"> interface, leading to less demand for the robot handler, the weight of the robot decreases, requiring a less intensive battery, and the impact of a robot being broken or stolen is lass impactful for the client. </w:t>
-      </w:r>
-    </w:p>
-    <w:p>
-      <w:r>
-        <w:t xml:space="preserve">The system is not without fault where the communications is concerned, as the robot requires a direct connection to </w:t>
-      </w:r>
-      <w:r>
-        <w:t xml:space="preserve">its control hub </w:t>
-      </w:r>
-      <w:r>
-        <w:t xml:space="preserve">receive any commands, the system has a larger latency, leading to </w:t>
-      </w:r>
-      <w:r>
-        <w:t>the robot becoming less responsive</w:t>
-      </w:r>
-      <w:r>
-        <w:t xml:space="preserve"> to immediate change in the environment around it, </w:t>
-      </w:r>
-      <w:r>
-        <w:t>however this is also countered by what is arguably the most important benefit which is the lack of a strong computation device mounted on the robot itself, as the robot only requires the ability to receive and process communications to send to the motors, an expensive, lightweight computer is not required.</w:t>
-      </w:r>
-    </w:p>
-    <w:p>
-      <w:r>
-        <w:t xml:space="preserve">The robot also becomes </w:t>
-      </w:r>
-      <w:r>
-        <w:t>completely useless with respect to the environment outside the fixed camera’s visibility</w:t>
+        <w:t>A remote-controlled car was purchased for £12, and rewired, with a basic low-powered computer and battery pack attached to it for testing.</w:t>
+      </w:r>
+    </w:p>
+    <w:p>
+      <w:r>
+        <w:t>It was found that the power offered by a conventional battery pack would be to small to power the cheap motors well enough to move the robot effectively</w:t>
       </w:r>
       <w:proofErr w:type="gramStart"/>
       <w:r>
@@ -4233,266 +4255,21 @@
       </w:r>
       <w:proofErr w:type="gramEnd"/>
       <w:r>
-        <w:t xml:space="preserve">The system also has fault with costs relative to the ratio of robots to coverable land, where having a fixed camera on a robot may be cheaper if there is only 1 robot patrolling a large facility compared with many fixed cameras to </w:t>
-      </w:r>
-      <w:r>
-        <w:t>cover the entire traversable area.</w:t>
-      </w:r>
-    </w:p>
-    <w:p>
-      <w:r>
-        <w:t xml:space="preserve">As the project is focused around a proof of concept for the </w:t>
-      </w:r>
-      <w:r>
-        <w:t xml:space="preserve">implementation, a more adaptive approach has been used for the robot control, with a </w:t>
-      </w:r>
-      <w:proofErr w:type="gramStart"/>
-      <w:r>
-        <w:t>simply</w:t>
-      </w:r>
-      <w:proofErr w:type="gramEnd"/>
-      <w:r>
-        <w:t xml:space="preserve"> system of 3 point alignment being implemented. In this localisation system, 3 points are identified, being the litter, the </w:t>
-      </w:r>
-      <w:proofErr w:type="gramStart"/>
-      <w:r>
-        <w:t>front</w:t>
-      </w:r>
-      <w:proofErr w:type="gramEnd"/>
-      <w:r>
-        <w:t xml:space="preserve"> and the end of the robot. The robot is spun till it is facing the litter at which point the three points are aligned, then the robot is moved forward until it reaches the litter.</w:t>
-      </w:r>
-    </w:p>
-    <w:p/>
-    <w:p>
-      <w:pPr>
-        <w:pStyle w:val="Heading4"/>
-      </w:pPr>
-      <w:r>
-        <w:t>Step 2: Define appropriate evaluation systems</w:t>
-      </w:r>
-    </w:p>
-    <w:p>
-      <w:pPr>
-        <w:rPr>
-          <w:rFonts w:asciiTheme="majorHAnsi" w:eastAsiaTheme="majorEastAsia" w:hAnsiTheme="majorHAnsi" w:cstheme="majorBidi"/>
-          <w:color w:val="1F3763" w:themeColor="accent1" w:themeShade="7F"/>
-          <w:sz w:val="24"/>
-          <w:szCs w:val="24"/>
-        </w:rPr>
-      </w:pPr>
-    </w:p>
-    <w:p>
-      <w:pPr>
-        <w:rPr>
-          <w:rFonts w:asciiTheme="majorHAnsi" w:eastAsiaTheme="majorEastAsia" w:hAnsiTheme="majorHAnsi" w:cstheme="majorBidi"/>
-          <w:color w:val="1F3763" w:themeColor="accent1" w:themeShade="7F"/>
-          <w:sz w:val="24"/>
-          <w:szCs w:val="24"/>
-        </w:rPr>
-      </w:pPr>
-    </w:p>
-    <w:p>
-      <w:pPr>
-        <w:pStyle w:val="Heading4"/>
-      </w:pPr>
-      <w:r>
-        <w:t>Step 3: Define requirements for the sub-system</w:t>
-      </w:r>
-    </w:p>
-    <w:p>
-      <w:pPr>
-        <w:rPr>
-          <w:rFonts w:asciiTheme="majorHAnsi" w:eastAsiaTheme="majorEastAsia" w:hAnsiTheme="majorHAnsi" w:cstheme="majorBidi"/>
-          <w:color w:val="1F3763" w:themeColor="accent1" w:themeShade="7F"/>
-          <w:sz w:val="24"/>
-          <w:szCs w:val="24"/>
-        </w:rPr>
-      </w:pPr>
-    </w:p>
-    <w:p>
-      <w:pPr>
-        <w:pStyle w:val="Heading4"/>
-      </w:pPr>
-      <w:r>
-        <w:lastRenderedPageBreak/>
-        <w:t>St</w:t>
-      </w:r>
-      <w:r>
-        <w:t>ep 4: Design the sub-system using the best method</w:t>
-      </w:r>
-    </w:p>
-    <w:p>
-      <w:pPr>
-        <w:rPr>
-          <w:rFonts w:asciiTheme="majorHAnsi" w:eastAsiaTheme="majorEastAsia" w:hAnsiTheme="majorHAnsi" w:cstheme="majorBidi"/>
-          <w:color w:val="1F3763" w:themeColor="accent1" w:themeShade="7F"/>
-          <w:sz w:val="24"/>
-          <w:szCs w:val="24"/>
-        </w:rPr>
-      </w:pPr>
-    </w:p>
-    <w:p>
-      <w:pPr>
-        <w:pStyle w:val="Heading4"/>
-      </w:pPr>
-      <w:r>
-        <w:t>Step 5: Test effectiveness of systems researched in context</w:t>
-      </w:r>
-    </w:p>
-    <w:p>
-      <w:pPr>
-        <w:rPr>
-          <w:rFonts w:asciiTheme="majorHAnsi" w:eastAsiaTheme="majorEastAsia" w:hAnsiTheme="majorHAnsi" w:cstheme="majorBidi"/>
-          <w:color w:val="1F3763" w:themeColor="accent1" w:themeShade="7F"/>
-          <w:sz w:val="24"/>
-          <w:szCs w:val="24"/>
-        </w:rPr>
-      </w:pPr>
-    </w:p>
-    <w:p>
-      <w:pPr>
-        <w:pStyle w:val="Heading4"/>
-      </w:pPr>
-      <w:r>
-        <w:t>Step 6: Build the most appropriate</w:t>
-      </w:r>
-    </w:p>
-    <w:p>
-      <w:pPr>
-        <w:rPr>
-          <w:rFonts w:asciiTheme="majorHAnsi" w:eastAsiaTheme="majorEastAsia" w:hAnsiTheme="majorHAnsi" w:cstheme="majorBidi"/>
-          <w:color w:val="1F3763" w:themeColor="accent1" w:themeShade="7F"/>
-          <w:sz w:val="24"/>
-          <w:szCs w:val="24"/>
-        </w:rPr>
-      </w:pPr>
-      <w:r>
-        <w:rPr>
-          <w:rFonts w:asciiTheme="majorHAnsi" w:eastAsiaTheme="majorEastAsia" w:hAnsiTheme="majorHAnsi" w:cstheme="majorBidi"/>
-          <w:color w:val="1F3763" w:themeColor="accent1" w:themeShade="7F"/>
-          <w:sz w:val="24"/>
-          <w:szCs w:val="24"/>
-        </w:rPr>
-        <w:tab/>
-      </w:r>
-    </w:p>
-    <w:p>
-      <w:pPr>
-        <w:pStyle w:val="Heading4"/>
-      </w:pPr>
-      <w:r>
-        <w:t>Step 7: Evaluate the efficacy of the sub-system</w:t>
-      </w:r>
-    </w:p>
-    <w:p/>
-    <w:p/>
-    <w:p/>
-    <w:p>
-      <w:pPr>
-        <w:rPr>
-          <w:rFonts w:asciiTheme="majorHAnsi" w:eastAsiaTheme="majorEastAsia" w:hAnsiTheme="majorHAnsi" w:cstheme="majorBidi"/>
-          <w:color w:val="2F5496" w:themeColor="accent1" w:themeShade="BF"/>
-          <w:sz w:val="26"/>
-          <w:szCs w:val="26"/>
-        </w:rPr>
-      </w:pPr>
-      <w:r>
-        <w:br w:type="page"/>
-      </w:r>
-    </w:p>
-    <w:p>
-      <w:pPr>
-        <w:pStyle w:val="Heading3"/>
-      </w:pPr>
-      <w:bookmarkStart w:id="11" w:name="_Toc5449395"/>
-      <w:r>
-        <w:lastRenderedPageBreak/>
-        <w:t xml:space="preserve">REVIEW </w:t>
-      </w:r>
-      <w:r>
-        <w:t>Sub-System 4: Robot Development/Build</w:t>
-      </w:r>
-      <w:bookmarkEnd w:id="11"/>
-    </w:p>
-    <w:p>
-      <w:r>
-        <w:t>Many considerations were made when designing the robot</w:t>
-      </w:r>
-      <w:r>
-        <w:t xml:space="preserve"> and many of the initial decisions were changed due to this </w:t>
-      </w:r>
-      <w:r>
-        <w:t xml:space="preserve">overly ambitious </w:t>
-      </w:r>
-      <w:r>
-        <w:t>design</w:t>
-      </w:r>
-      <w:r>
-        <w:t>,</w:t>
-      </w:r>
-      <w:r>
-        <w:t xml:space="preserve"> and </w:t>
-      </w:r>
-      <w:r>
-        <w:t xml:space="preserve">the </w:t>
-      </w:r>
-      <w:r>
-        <w:t>consideration of</w:t>
-      </w:r>
-      <w:r>
-        <w:t xml:space="preserve"> time and learning constraints</w:t>
-      </w:r>
-      <w:r>
-        <w:t xml:space="preserve"> </w:t>
-      </w:r>
-      <w:r>
-        <w:t>applied to the project.</w:t>
-      </w:r>
-    </w:p>
-    <w:p>
-      <w:r>
-        <w:t>The initial design consisted of 3 major components: the frame and motors; the motor control system; and the computer and communications hardware.</w:t>
-      </w:r>
-    </w:p>
-    <w:p>
-      <w:r>
-        <w:t xml:space="preserve">The initial design </w:t>
-      </w:r>
-      <w:r>
-        <w:t xml:space="preserve">for the frame and motors </w:t>
-      </w:r>
-      <w:r>
-        <w:t>was based around applying the robot to an outdoors setting</w:t>
-      </w:r>
-      <w:r>
-        <w:t>, on pavements and the occasional patch of grass or gravel</w:t>
-      </w:r>
-      <w:proofErr w:type="gramStart"/>
-      <w:r>
-        <w:t>.</w:t>
-      </w:r>
-      <w:r>
-        <w:t xml:space="preserve"> </w:t>
-      </w:r>
-      <w:proofErr w:type="gramEnd"/>
-      <w:r>
-        <w:t>A</w:t>
-      </w:r>
-      <w:r>
-        <w:t xml:space="preserve">s </w:t>
-      </w:r>
-      <w:r>
-        <w:t>a result</w:t>
-      </w:r>
-      <w:r>
-        <w:t xml:space="preserve">, common ground materials became a strong consideration in deciding the type of locomotion, with the </w:t>
-      </w:r>
-      <w:r>
-        <w:t xml:space="preserve">first major set of options being tyres </w:t>
-      </w:r>
-      <w:r>
-        <w:t>or continuous track</w:t>
+        <w:t xml:space="preserve">As such, </w:t>
+      </w:r>
+      <w:r>
+        <w:t>careful consideration on the complexity and size of such a system, it was found that without setting up a gearing system, the robot would have to be quite large in order to space the 4 wheel motors; a</w:t>
+      </w:r>
+      <w:r>
+        <w:t>s</w:t>
+      </w:r>
+      <w:r>
+        <w:t xml:space="preserve"> including a gearing system would allow more potential points of failure for the system, which could lead to more complex maintenance and such a lower level of autonomy. Using a system of opposing wheels would be much more beneficial, allowing the robot to stay small, and not require gearing.</w:t>
+      </w:r>
+    </w:p>
+    <w:p>
+      <w:r>
+        <w:t>As the RC car was unable to perform effectively, there was no choice but to get a new car base to use</w:t>
       </w:r>
       <w:proofErr w:type="gramStart"/>
       <w:r>
@@ -4500,203 +4277,9 @@
       </w:r>
       <w:proofErr w:type="gramEnd"/>
       <w:r>
-        <w:t>In terms of effectives in off road movement, and possible weather implications on the ground tank tracks would be better, as they are designed to spread the weight of the vehicle over a larger area, making it more effective when moving over muddy conditions</w:t>
-      </w:r>
-      <w:proofErr w:type="gramStart"/>
-      <w:r>
-        <w:t xml:space="preserve">. </w:t>
-      </w:r>
-      <w:proofErr w:type="gramEnd"/>
-      <w:r>
-        <w:t>T</w:t>
-      </w:r>
-      <w:r>
-        <w:t xml:space="preserve">he caveat to </w:t>
-      </w:r>
-      <w:r>
-        <w:t xml:space="preserve">using continuous tracks is </w:t>
-      </w:r>
-      <w:r>
-        <w:t xml:space="preserve">cost, </w:t>
-      </w:r>
-      <w:r>
-        <w:t xml:space="preserve">and </w:t>
-      </w:r>
-      <w:r>
-        <w:t>maintenance</w:t>
-      </w:r>
-      <w:r>
-        <w:t>, where tracks are built of many smaller pieces connected together, the cost for pieces is much higher then that of tyres around each of the wheels, along with this cost, there is an added cost of maintenance if the tracks slip at all, an issue which does not lie with using wheels. There is also a movement reduction with tracks due to their design nature compared with the full movement of wheeled vehicles.</w:t>
-      </w:r>
-    </w:p>
-    <w:p>
-      <w:r>
-        <w:t xml:space="preserve">There were many types of </w:t>
-      </w:r>
-      <w:r>
-        <w:t>wheeled vehicles which could have been developed cheaply for the given task, as only basic movement was required, the options were front wheel drive, rear wheel drive, opposing wheel drive (front left and rear right or vice versa), 4-wheel drive</w:t>
-      </w:r>
-      <w:proofErr w:type="gramStart"/>
-      <w:r>
-        <w:t xml:space="preserve">. </w:t>
-      </w:r>
-      <w:proofErr w:type="gramEnd"/>
-      <w:r>
-        <w:t>There are many other types of drive systems, however these are the main 4 which were considered for this system</w:t>
-      </w:r>
-      <w:proofErr w:type="gramStart"/>
-      <w:r>
-        <w:t xml:space="preserve">. </w:t>
-      </w:r>
-      <w:proofErr w:type="gramEnd"/>
-      <w:r>
-        <w:t>The aim was to go with 4-wheel drive</w:t>
-      </w:r>
-      <w:r>
-        <w:t>, a</w:t>
-      </w:r>
-      <w:r>
-        <w:t xml:space="preserve">s this </w:t>
-      </w:r>
-      <w:r>
-        <w:t xml:space="preserve">in theory, would give </w:t>
-      </w:r>
-      <w:r>
-        <w:t xml:space="preserve">the </w:t>
-      </w:r>
-      <w:r>
-        <w:t>most power to propulsion</w:t>
-      </w:r>
-      <w:r>
-        <w:t>.</w:t>
-      </w:r>
-    </w:p>
-    <w:p>
-      <w:r>
-        <w:t>Consideration towards the computer and communications hardware was also heavily considered, as there was an abundance of choices for this, more so then with the camera hardware</w:t>
-      </w:r>
-      <w:r>
-        <w:t>, the choice made here was quite difficult</w:t>
-      </w:r>
-      <w:proofErr w:type="gramStart"/>
-      <w:r>
-        <w:t xml:space="preserve">. </w:t>
-      </w:r>
-      <w:proofErr w:type="gramEnd"/>
-      <w:r>
-        <w:t>As the robot would work independently, there was a requirement for the system to be low resource, and as the robot would require mounting the device, it must be light weight</w:t>
-      </w:r>
-      <w:proofErr w:type="gramStart"/>
-      <w:r>
-        <w:t xml:space="preserve">. </w:t>
-      </w:r>
-      <w:proofErr w:type="gramEnd"/>
-      <w:r>
-        <w:t>Thus, the most appropriate decisions were between the Arduino UNO and the Raspberry Pi</w:t>
-      </w:r>
-      <w:r>
-        <w:t xml:space="preserve"> 3B+</w:t>
-      </w:r>
-      <w:proofErr w:type="gramStart"/>
-      <w:r>
-        <w:t xml:space="preserve">. </w:t>
-      </w:r>
-      <w:proofErr w:type="gramEnd"/>
-      <w:r>
-        <w:t>Both project boards are able to control motors using a motor driver, and both are able to process information to the level required, and both are able to interact with ROS</w:t>
-      </w:r>
-      <w:r>
-        <w:t xml:space="preserve"> networks. Due to the reactive nature of an autonomous robot, for example the requirements to stop when something serious occurs such as an interference with the robot, the Raspberry Pi’s faster response time would help a lot with processing the data faster, as it has a 1.6Ghz processor compared with the 16Mhz processor on the Arduino</w:t>
-      </w:r>
-      <w:proofErr w:type="gramStart"/>
-      <w:r>
-        <w:t xml:space="preserve">. </w:t>
-      </w:r>
-      <w:proofErr w:type="gramEnd"/>
-      <w:r>
-        <w:t>There are further comparisons which could be made in terms of the Raspberry Pi Zero W which is much cheaper then the alternatives, however for a system with a higher risk, the additional costs to ensure the mechatronics is reliably fast is a worthwhile.</w:t>
-      </w:r>
-    </w:p>
-    <w:p>
-      <w:r>
-        <w:t>The motor control system itself was also a highly considered system in which quite a lot of research was conducted as this was an areas which was very important to get right.  The initial plan before research was conducted was to attempt to wire a breadboard with the L293D motor driver chip, connecting to the raspberry pi, as this would allow an incredibly low price to the development of the additional circuitry to the system</w:t>
-      </w:r>
-      <w:proofErr w:type="gramStart"/>
-      <w:r>
-        <w:t>. However</w:t>
-      </w:r>
-      <w:proofErr w:type="gramEnd"/>
-      <w:r>
-        <w:t xml:space="preserve"> </w:t>
-      </w:r>
-      <w:r>
-        <w:t>after careful consideration and research on the internet into the cost of prebuilt motor controller shields, it was chosen to use the MotoZero from ThePiHut.com for £10 as this would ensure a neat and effective solution given the time available for the project.</w:t>
-      </w:r>
-    </w:p>
-    <w:p>
-      <w:r>
-        <w:lastRenderedPageBreak/>
-        <w:t xml:space="preserve">As cost is one of the more important metrics associated with the aim of the project, cost reduction </w:t>
-      </w:r>
-      <w:r>
-        <w:t xml:space="preserve">for </w:t>
-      </w:r>
-      <w:r>
-        <w:t xml:space="preserve">the robot </w:t>
-      </w:r>
-      <w:r>
-        <w:t>itself was high priority</w:t>
-      </w:r>
-      <w:r>
-        <w:t>; because of this, it was decided to rewire an already mass-produced car</w:t>
-      </w:r>
-      <w:r>
-        <w:t xml:space="preserve"> as this would be relatively cheaper for prototyping then building the robot from scratch</w:t>
-      </w:r>
-      <w:proofErr w:type="gramStart"/>
-      <w:r>
-        <w:t xml:space="preserve">. </w:t>
-      </w:r>
-      <w:proofErr w:type="gramEnd"/>
-      <w:r>
-        <w:t>A remote-controlled car was purchased for £12, and rewired, with a basic low-powered computer and battery pack attached to it for testing.</w:t>
-      </w:r>
-    </w:p>
-    <w:p>
-      <w:r>
-        <w:t>It was found that the power offered by a conventional battery pack would be to small to power the cheap motors well enough to move the robot effectively</w:t>
-      </w:r>
-      <w:proofErr w:type="gramStart"/>
-      <w:r>
-        <w:t xml:space="preserve">. </w:t>
-      </w:r>
-      <w:proofErr w:type="gramEnd"/>
-      <w:r>
-        <w:t xml:space="preserve">As such, </w:t>
-      </w:r>
-      <w:r>
-        <w:t>careful consideration on the complexity and size of such a system, it was found that without setting up a gearing system, the robot would have to be quite large in order to space the 4 wheel motors; a</w:t>
-      </w:r>
-      <w:r>
-        <w:t>s</w:t>
-      </w:r>
-      <w:r>
-        <w:t xml:space="preserve"> including a gearing system would allow more potential points of failure for the system, which could lead to more complex maintenance and such a lower level of autonomy. Using a system of opposing wheels would be much more beneficial, allowing the robot to stay small, and not require gearing.</w:t>
-      </w:r>
-    </w:p>
-    <w:p>
-      <w:r>
-        <w:t>As the RC car was unable to perform effectively, there was no choice but to get a new car base to use</w:t>
-      </w:r>
-      <w:proofErr w:type="gramStart"/>
-      <w:r>
-        <w:t xml:space="preserve">. </w:t>
-      </w:r>
-      <w:proofErr w:type="gramEnd"/>
-      <w:r>
         <w:t>After some careful research, a car frame with opposing motors was found on Amazon [</w:t>
       </w:r>
-      <w:hyperlink r:id="rId15" w:history="1">
+      <w:hyperlink r:id="rId13" w:history="1">
         <w:r>
           <w:rPr>
             <w:rStyle w:val="Hyperlink"/>
@@ -4722,146 +4305,16 @@
     <w:p/>
     <w:p>
       <w:pPr>
-        <w:rPr>
-          <w:color w:val="00B050"/>
-        </w:rPr>
-      </w:pPr>
-    </w:p>
-    <w:p/>
-    <w:p>
-      <w:pPr>
-        <w:pStyle w:val="Heading4"/>
-      </w:pPr>
-      <w:r>
-        <w:t xml:space="preserve">Step 1: </w:t>
-      </w:r>
-      <w:r>
-        <w:t xml:space="preserve">Research into tools and methods </w:t>
-      </w:r>
-      <w:r>
-        <w:t>to set up the sub-system</w:t>
-      </w:r>
-    </w:p>
-    <w:p/>
-    <w:p>
-      <w:pPr>
-        <w:pStyle w:val="Heading4"/>
-      </w:pPr>
-      <w:r>
-        <w:t>Step 2: Define appropriate evaluation systems</w:t>
-      </w:r>
-    </w:p>
-    <w:p>
-      <w:pPr>
-        <w:rPr>
-          <w:rFonts w:asciiTheme="majorHAnsi" w:eastAsiaTheme="majorEastAsia" w:hAnsiTheme="majorHAnsi" w:cstheme="majorBidi"/>
-          <w:color w:val="1F3763" w:themeColor="accent1" w:themeShade="7F"/>
-          <w:sz w:val="24"/>
-          <w:szCs w:val="24"/>
-        </w:rPr>
-      </w:pPr>
-    </w:p>
-    <w:p>
-      <w:pPr>
-        <w:pStyle w:val="Heading4"/>
-      </w:pPr>
-      <w:r>
-        <w:t>Step 3: Define requirements for the sub-system</w:t>
-      </w:r>
-    </w:p>
-    <w:p>
-      <w:pPr>
-        <w:rPr>
-          <w:rFonts w:asciiTheme="majorHAnsi" w:eastAsiaTheme="majorEastAsia" w:hAnsiTheme="majorHAnsi" w:cstheme="majorBidi"/>
-          <w:color w:val="1F3763" w:themeColor="accent1" w:themeShade="7F"/>
-          <w:sz w:val="24"/>
-          <w:szCs w:val="24"/>
-        </w:rPr>
-      </w:pPr>
-    </w:p>
-    <w:p>
-      <w:pPr>
-        <w:pStyle w:val="Heading4"/>
-      </w:pPr>
-      <w:r>
-        <w:t>St</w:t>
-      </w:r>
-      <w:r>
-        <w:t>ep 4: Design the sub-system using the best method</w:t>
-      </w:r>
-    </w:p>
-    <w:p>
-      <w:pPr>
-        <w:rPr>
-          <w:rFonts w:asciiTheme="majorHAnsi" w:eastAsiaTheme="majorEastAsia" w:hAnsiTheme="majorHAnsi" w:cstheme="majorBidi"/>
-          <w:color w:val="1F3763" w:themeColor="accent1" w:themeShade="7F"/>
-          <w:sz w:val="24"/>
-          <w:szCs w:val="24"/>
-        </w:rPr>
-      </w:pPr>
-    </w:p>
-    <w:p>
-      <w:pPr>
-        <w:pStyle w:val="Heading4"/>
-      </w:pPr>
-      <w:r>
-        <w:t>Step 5: Test effectiveness of systems researched in context</w:t>
-      </w:r>
-    </w:p>
-    <w:p>
-      <w:pPr>
-        <w:rPr>
-          <w:rFonts w:asciiTheme="majorHAnsi" w:eastAsiaTheme="majorEastAsia" w:hAnsiTheme="majorHAnsi" w:cstheme="majorBidi"/>
-          <w:color w:val="1F3763" w:themeColor="accent1" w:themeShade="7F"/>
-          <w:sz w:val="24"/>
-          <w:szCs w:val="24"/>
-        </w:rPr>
-      </w:pPr>
-    </w:p>
-    <w:p>
-      <w:pPr>
-        <w:pStyle w:val="Heading4"/>
-      </w:pPr>
-      <w:r>
-        <w:t>Step 6: Build the most appropriate</w:t>
-      </w:r>
-    </w:p>
-    <w:p>
-      <w:pPr>
-        <w:rPr>
-          <w:rFonts w:asciiTheme="majorHAnsi" w:eastAsiaTheme="majorEastAsia" w:hAnsiTheme="majorHAnsi" w:cstheme="majorBidi"/>
-          <w:color w:val="1F3763" w:themeColor="accent1" w:themeShade="7F"/>
-          <w:sz w:val="24"/>
-          <w:szCs w:val="24"/>
-        </w:rPr>
-      </w:pPr>
-    </w:p>
-    <w:p>
-      <w:pPr>
-        <w:pStyle w:val="Heading4"/>
-      </w:pPr>
-      <w:r>
-        <w:t>Step 7: Evaluate the efficacy of the sub-system</w:t>
-      </w:r>
-    </w:p>
-    <w:p>
-      <w:r>
-        <w:br w:type="page"/>
-      </w:r>
-    </w:p>
-    <w:p>
-      <w:pPr>
         <w:pStyle w:val="Heading3"/>
       </w:pPr>
-      <w:bookmarkStart w:id="12" w:name="_Toc5449396"/>
-      <w:r>
-        <w:lastRenderedPageBreak/>
+      <w:bookmarkStart w:id="11" w:name="_Toc5449396"/>
+      <w:r>
         <w:t xml:space="preserve">REVIEW </w:t>
       </w:r>
       <w:r>
         <w:t>Sub-System 5: Camera Setup</w:t>
       </w:r>
-      <w:bookmarkEnd w:id="12"/>
+      <w:bookmarkEnd w:id="11"/>
     </w:p>
     <w:p>
       <w:pPr>
@@ -5112,11 +4565,7 @@
       </w:r>
       <w:proofErr w:type="gramEnd"/>
       <w:r>
-        <w:t xml:space="preserve">Once testing began on </w:t>
-      </w:r>
-      <w:r>
-        <w:lastRenderedPageBreak/>
-        <w:t>the speed of the processing, it was found that the pi did not have enough power to process the images in a reasonable time, taking approximately 62 seconds to generate the background image, which is far too long considering the frames used to make up the background image are spaced 60 seconds apart.</w:t>
+        <w:t>Once testing began on the speed of the processing, it was found that the pi did not have enough power to process the images in a reasonable time, taking approximately 62 seconds to generate the background image, which is far too long considering the frames used to make up the background image are spaced 60 seconds apart.</w:t>
       </w:r>
     </w:p>
     <w:p>
@@ -5132,7 +4581,7 @@
       <w:r>
         <w:t>, using ftp [</w:t>
       </w:r>
-      <w:hyperlink r:id="rId16" w:history="1">
+      <w:hyperlink r:id="rId14" w:history="1">
         <w:r>
           <w:rPr>
             <w:rStyle w:val="Hyperlink"/>
@@ -5265,339 +4714,550 @@
       </w:r>
     </w:p>
     <w:p/>
+    <w:p>
+      <w:pPr>
+        <w:pStyle w:val="Heading3"/>
+      </w:pPr>
+      <w:bookmarkStart w:id="12" w:name="_Toc5449397"/>
+      <w:r>
+        <w:t>REVIEW</w:t>
+      </w:r>
+      <w:r>
+        <w:t xml:space="preserve"> </w:t>
+      </w:r>
+      <w:r>
+        <w:t xml:space="preserve">Sub-System </w:t>
+      </w:r>
+      <w:r>
+        <w:t>6</w:t>
+      </w:r>
+      <w:r>
+        <w:t xml:space="preserve">: </w:t>
+      </w:r>
+      <w:r>
+        <w:t>System-</w:t>
+      </w:r>
+      <w:r>
+        <w:t>w</w:t>
+      </w:r>
+      <w:r>
+        <w:t>ide</w:t>
+      </w:r>
+      <w:r>
+        <w:t xml:space="preserve"> </w:t>
+      </w:r>
+      <w:r>
+        <w:t>Communication</w:t>
+      </w:r>
+      <w:bookmarkEnd w:id="12"/>
+    </w:p>
+    <w:p>
+      <w:r>
+        <w:t xml:space="preserve">System-wide communication is the single most important thing for a distributed system, as without it the individual components, </w:t>
+      </w:r>
+      <w:r>
+        <w:t>regardless of their efficacy</w:t>
+      </w:r>
+      <w:r>
+        <w:t xml:space="preserve">, will be </w:t>
+      </w:r>
+      <w:r>
+        <w:t>un</w:t>
+      </w:r>
+      <w:r>
+        <w:t>able to communicate</w:t>
+      </w:r>
+      <w:r>
+        <w:t xml:space="preserve"> and without communication, the system will not be able to achieve its aim.</w:t>
+      </w:r>
+    </w:p>
+    <w:p>
+      <w:r>
+        <w:t xml:space="preserve">For this system, a middleware approach has been undertaken in which a software technology is used to manage the complexity of the distributed system and to connect the individual components into a network which spans multiple processors enabling the communication necessary for passing information across devices. </w:t>
+      </w:r>
+    </w:p>
+    <w:p>
+      <w:r>
+        <w:t xml:space="preserve">The choice of the middleware available is dependent on a number of factors of weighted importance. </w:t>
+      </w:r>
+      <w:r>
+        <w:t xml:space="preserve">To ensure this decision was made most appropriately, the comprehensive review on middleware by </w:t>
+      </w:r>
+      <w:proofErr w:type="spellStart"/>
+      <w:r>
+        <w:t>Elkady</w:t>
+      </w:r>
+      <w:proofErr w:type="spellEnd"/>
+      <w:r>
+        <w:t xml:space="preserve"> and </w:t>
+      </w:r>
+      <w:proofErr w:type="spellStart"/>
+      <w:r>
+        <w:t>Sobh</w:t>
+      </w:r>
+      <w:proofErr w:type="spellEnd"/>
+      <w:r>
+        <w:t xml:space="preserve"> was referred to consistently</w:t>
+      </w:r>
+      <w:r>
+        <w:t xml:space="preserve"> [</w:t>
+      </w:r>
+      <w:hyperlink r:id="rId15" w:history="1">
+        <w:r>
+          <w:rPr>
+            <w:rStyle w:val="Hyperlink"/>
+          </w:rPr>
+          <w:t>https://www.hindawi.com/journals/jr</w:t>
+        </w:r>
+        <w:r>
+          <w:rPr>
+            <w:rStyle w:val="Hyperlink"/>
+          </w:rPr>
+          <w:t>/</w:t>
+        </w:r>
+        <w:r>
+          <w:rPr>
+            <w:rStyle w:val="Hyperlink"/>
+          </w:rPr>
+          <w:t>2012/959013/</w:t>
+        </w:r>
+      </w:hyperlink>
+      <w:r>
+        <w:t>]</w:t>
+      </w:r>
+      <w:r>
+        <w:t>.</w:t>
+      </w:r>
+    </w:p>
+    <w:p>
+      <w:r>
+        <w:t>As this project is working with a system of autonomous robotics, it is important to consider the latency of the middleware communications as</w:t>
+      </w:r>
+      <w:r>
+        <w:t xml:space="preserve"> the camera, robot</w:t>
+      </w:r>
+      <w:r>
+        <w:t>,</w:t>
+      </w:r>
+      <w:r>
+        <w:t xml:space="preserve"> and server are </w:t>
+      </w:r>
+      <w:r>
+        <w:t>distributed</w:t>
+      </w:r>
+      <w:proofErr w:type="gramStart"/>
+      <w:r>
+        <w:t xml:space="preserve">. </w:t>
+      </w:r>
+      <w:proofErr w:type="gramEnd"/>
+      <w:r>
+        <w:t>Without a low latency, the robot will not be able to achieve a reactive nature to the level an autonomous system would require ensuring the minimal amount of disruption to the environment and humans around the robot</w:t>
+      </w:r>
+      <w:proofErr w:type="gramStart"/>
+      <w:r>
+        <w:t xml:space="preserve">. </w:t>
+      </w:r>
+      <w:proofErr w:type="gramEnd"/>
+      <w:r>
+        <w:t>T</w:t>
+      </w:r>
+      <w:r>
+        <w:t xml:space="preserve">he </w:t>
+      </w:r>
+      <w:r>
+        <w:t xml:space="preserve">distributed nature of the network must also be factored into the choice of </w:t>
+      </w:r>
+      <w:r>
+        <w:t>middleware</w:t>
+      </w:r>
+      <w:r>
+        <w:t xml:space="preserve">, as it </w:t>
+      </w:r>
+      <w:r>
+        <w:t>must work across processors on separate devices</w:t>
+      </w:r>
+      <w:r>
+        <w:t xml:space="preserve">, allowing for a decentralised network. The platforms the middleware work on is also an important factor as both the camera and the </w:t>
+      </w:r>
+      <w:r>
+        <w:t>robot work off of Raspbian, a Debian based operating system.</w:t>
+      </w:r>
+    </w:p>
+    <w:p>
+      <w:r>
+        <w:t>Security was also a</w:t>
+      </w:r>
+      <w:r>
+        <w:t xml:space="preserve"> major</w:t>
+      </w:r>
+      <w:r>
+        <w:t xml:space="preserve"> consideration which was brought up by </w:t>
+      </w:r>
+      <w:proofErr w:type="spellStart"/>
+      <w:r>
+        <w:t>Elkady</w:t>
+      </w:r>
+      <w:proofErr w:type="spellEnd"/>
+      <w:r>
+        <w:t xml:space="preserve"> and </w:t>
+      </w:r>
+      <w:proofErr w:type="spellStart"/>
+      <w:r>
+        <w:t>Sobh</w:t>
+      </w:r>
+      <w:proofErr w:type="spellEnd"/>
+      <w:r>
+        <w:t xml:space="preserve">, in which the middleware should offer, for distributed networks especially, a security aspects such as authentication, authorisation, and secure communications </w:t>
+      </w:r>
+      <w:r>
+        <w:t>to ensure no unwanted access to the robots under control.</w:t>
+      </w:r>
+    </w:p>
+    <w:p>
+      <w:r>
+        <w:t>Based on the requirements, and some other minor factors such as ease of development</w:t>
+      </w:r>
+      <w:r>
+        <w:t>, conciseness of documentation</w:t>
+      </w:r>
+      <w:r>
+        <w:t xml:space="preserve">, update activity and costs, the list of </w:t>
+      </w:r>
+      <w:r>
+        <w:t>middleware systems was reduced down</w:t>
+      </w:r>
+      <w:proofErr w:type="gramStart"/>
+      <w:r>
+        <w:t xml:space="preserve">. </w:t>
+      </w:r>
+      <w:proofErr w:type="gramEnd"/>
+      <w:r>
+        <w:t xml:space="preserve">The open source nature of many of potential candidates were focused on, as cost reduction is one of the primary aims for the project. </w:t>
+      </w:r>
+    </w:p>
+    <w:p>
+      <w:r>
+        <w:t>ROS was found in the end to offer nearly all the functionality required with the only problem being the security aspects</w:t>
+      </w:r>
+      <w:proofErr w:type="gramStart"/>
+      <w:r>
+        <w:t xml:space="preserve">. </w:t>
+      </w:r>
+      <w:proofErr w:type="gramEnd"/>
+      <w:r>
+        <w:t>As ROS is a</w:t>
+      </w:r>
+      <w:r>
+        <w:t xml:space="preserve"> distributed </w:t>
+      </w:r>
+      <w:r>
+        <w:t xml:space="preserve">and </w:t>
+      </w:r>
+      <w:r>
+        <w:t>networked system, it is by design able to receive and communicate shared resources</w:t>
+      </w:r>
+      <w:r>
+        <w:t>,</w:t>
+      </w:r>
+      <w:r>
+        <w:t xml:space="preserve"> so security is a </w:t>
+      </w:r>
+      <w:r>
+        <w:t>large issue</w:t>
+      </w:r>
+      <w:r>
+        <w:t xml:space="preserve"> </w:t>
+      </w:r>
+      <w:r>
+        <w:t>(</w:t>
+      </w:r>
+      <w:hyperlink r:id="rId16" w:history="1">
+        <w:r>
+          <w:rPr>
+            <w:rStyle w:val="Hyperlink"/>
+          </w:rPr>
+          <w:t>http://wiki.ros.org/Security</w:t>
+        </w:r>
+      </w:hyperlink>
+      <w:r>
+        <w:t>)</w:t>
+      </w:r>
+      <w:proofErr w:type="gramStart"/>
+      <w:r>
+        <w:t xml:space="preserve">. </w:t>
+      </w:r>
+      <w:proofErr w:type="gramEnd"/>
+      <w:r>
+        <w:t>S</w:t>
+      </w:r>
+      <w:r>
+        <w:t xml:space="preserve">ecurity precautions must be added to the system in order to restrict access, implementations such as adding </w:t>
+      </w:r>
+      <w:r>
+        <w:t xml:space="preserve">encryption </w:t>
+      </w:r>
+      <w:r>
+        <w:t xml:space="preserve">to message passing could be an effective tool </w:t>
+      </w:r>
+      <w:r>
+        <w:t xml:space="preserve">and has been </w:t>
+      </w:r>
+      <w:r>
+        <w:t xml:space="preserve">developed </w:t>
+      </w:r>
+      <w:r>
+        <w:t xml:space="preserve">and tested </w:t>
+      </w:r>
+      <w:r>
+        <w:t xml:space="preserve">for </w:t>
+      </w:r>
+      <w:r>
+        <w:t>protecting private user data in human robot interaction</w:t>
+      </w:r>
+      <w:r>
+        <w:t xml:space="preserve"> settings</w:t>
+      </w:r>
+      <w:r>
+        <w:t xml:space="preserve"> </w:t>
+      </w:r>
+      <w:r>
+        <w:t>(</w:t>
+      </w:r>
+      <w:hyperlink r:id="rId17" w:history="1">
+        <w:r>
+          <w:rPr>
+            <w:rStyle w:val="Hyperlink"/>
+          </w:rPr>
+          <w:t>https://doi.org/10.3389/fict.2018.00002</w:t>
+        </w:r>
+      </w:hyperlink>
+      <w:r>
+        <w:t>)</w:t>
+      </w:r>
+      <w:r>
+        <w:t xml:space="preserve">. Including </w:t>
+      </w:r>
+      <w:r>
+        <w:t>internal security alone will not prevent flooding</w:t>
+      </w:r>
+      <w:r>
+        <w:t xml:space="preserve"> attacks such as </w:t>
+      </w:r>
+      <w:r>
+        <w:t>DNS</w:t>
+      </w:r>
+      <w:r>
+        <w:t xml:space="preserve">, which could aim to bring chaos to a </w:t>
+      </w:r>
+      <w:r>
+        <w:t xml:space="preserve">network </w:t>
+      </w:r>
+      <w:r>
+        <w:t>through restricting the resources available for processing, and filling up queues</w:t>
+      </w:r>
+      <w:r>
+        <w:t xml:space="preserve"> which the processing relies on, there has not been much research into protecting this however the ROS wiki recommends restricting the access to the network </w:t>
+      </w:r>
+      <w:r>
+        <w:t xml:space="preserve">and disabling connection to the wider internet </w:t>
+      </w:r>
+      <w:r>
+        <w:t xml:space="preserve">as the primary method of protection, with employing firewall rules additionally to protect this. </w:t>
+      </w:r>
+      <w:r>
+        <w:t>Optionally, tunnelling could be managed for connecting the system over a wider network or even the internet, however this comes with additional overhead.</w:t>
+      </w:r>
+    </w:p>
+    <w:p>
+      <w:r>
+        <w:t>As the system developed makes use of the Google Cloud API, the host computer must be connected to the internet to manage these communications, meaning the system must be connected to the internet to function. This problem is discussed further in the chapter on research limitations, however for a production-ready system, a new object identification system such as the DCNN described by Sun et al. could be implemented to counter this.</w:t>
+      </w:r>
+    </w:p>
+    <w:p>
+      <w:r>
+        <w:t>In conclusion, as ROS is open source, the costs are negligible, the benefits of the ROS control model fit the requirements of the project communications very well, and the middleware works on Ras</w:t>
+      </w:r>
+      <w:r>
+        <w:t>p</w:t>
+      </w:r>
+      <w:r>
+        <w:t>bian technology and over a distributed environment</w:t>
+      </w:r>
+      <w:proofErr w:type="gramStart"/>
+      <w:r>
+        <w:t xml:space="preserve">. </w:t>
+      </w:r>
+      <w:proofErr w:type="gramEnd"/>
+      <w:r>
+        <w:t xml:space="preserve">The biggest benefit of including ROS in the design for this system however is the </w:t>
+      </w:r>
+      <w:r>
+        <w:t xml:space="preserve">complexity of the resources, and the </w:t>
+      </w:r>
+      <w:r>
+        <w:t xml:space="preserve">scale of </w:t>
+      </w:r>
+      <w:r>
+        <w:t xml:space="preserve">its </w:t>
+      </w:r>
+      <w:r>
+        <w:t xml:space="preserve">following </w:t>
+      </w:r>
+      <w:r>
+        <w:t>ensure the active development of the middleware</w:t>
+      </w:r>
+      <w:r>
+        <w:t>, which ensure the system is continuously evolving and</w:t>
+      </w:r>
+      <w:r>
+        <w:t xml:space="preserve"> </w:t>
+      </w:r>
+      <w:r>
+        <w:t>reliable.</w:t>
+      </w:r>
+    </w:p>
     <w:p/>
     <w:p>
       <w:pPr>
-        <w:pStyle w:val="Heading4"/>
-      </w:pPr>
-      <w:r>
-        <w:t xml:space="preserve">Step 1: </w:t>
-      </w:r>
-      <w:r>
-        <w:t xml:space="preserve">Research into tools and methods </w:t>
-      </w:r>
-      <w:r>
-        <w:t>to set up the sub-system</w:t>
-      </w:r>
-    </w:p>
-    <w:p/>
-    <w:p>
-      <w:pPr>
-        <w:pStyle w:val="Heading4"/>
-      </w:pPr>
-      <w:r>
-        <w:t>Step 2: Define appropriate evaluation systems</w:t>
-      </w:r>
-    </w:p>
-    <w:p>
-      <w:pPr>
-        <w:rPr>
-          <w:rFonts w:asciiTheme="majorHAnsi" w:eastAsiaTheme="majorEastAsia" w:hAnsiTheme="majorHAnsi" w:cstheme="majorBidi"/>
-          <w:color w:val="1F3763" w:themeColor="accent1" w:themeShade="7F"/>
-          <w:sz w:val="24"/>
-          <w:szCs w:val="24"/>
-        </w:rPr>
-      </w:pPr>
-    </w:p>
-    <w:p>
-      <w:pPr>
-        <w:pStyle w:val="Heading4"/>
-      </w:pPr>
-      <w:r>
-        <w:t>Step 3: Define requirements for the sub-system</w:t>
-      </w:r>
-    </w:p>
-    <w:p>
-      <w:pPr>
-        <w:rPr>
-          <w:rFonts w:asciiTheme="majorHAnsi" w:eastAsiaTheme="majorEastAsia" w:hAnsiTheme="majorHAnsi" w:cstheme="majorBidi"/>
-          <w:color w:val="1F3763" w:themeColor="accent1" w:themeShade="7F"/>
-          <w:sz w:val="24"/>
-          <w:szCs w:val="24"/>
-        </w:rPr>
-      </w:pPr>
-    </w:p>
-    <w:p>
-      <w:pPr>
-        <w:pStyle w:val="Heading4"/>
-      </w:pPr>
-      <w:r>
-        <w:t>St</w:t>
-      </w:r>
-      <w:r>
-        <w:t>ep 4: Design the sub-system using the best method</w:t>
-      </w:r>
-    </w:p>
-    <w:p>
-      <w:pPr>
-        <w:rPr>
-          <w:rFonts w:asciiTheme="majorHAnsi" w:eastAsiaTheme="majorEastAsia" w:hAnsiTheme="majorHAnsi" w:cstheme="majorBidi"/>
-          <w:color w:val="1F3763" w:themeColor="accent1" w:themeShade="7F"/>
-          <w:sz w:val="24"/>
-          <w:szCs w:val="24"/>
-        </w:rPr>
-      </w:pPr>
-    </w:p>
-    <w:p>
-      <w:pPr>
-        <w:pStyle w:val="Heading4"/>
-      </w:pPr>
-      <w:r>
-        <w:t>Step 5: Test effectiveness of systems researched in context</w:t>
-      </w:r>
-    </w:p>
-    <w:p>
-      <w:pPr>
-        <w:rPr>
-          <w:rFonts w:asciiTheme="majorHAnsi" w:eastAsiaTheme="majorEastAsia" w:hAnsiTheme="majorHAnsi" w:cstheme="majorBidi"/>
-          <w:color w:val="1F3763" w:themeColor="accent1" w:themeShade="7F"/>
-          <w:sz w:val="24"/>
-          <w:szCs w:val="24"/>
-        </w:rPr>
-      </w:pPr>
-    </w:p>
-    <w:p>
-      <w:pPr>
-        <w:pStyle w:val="Heading4"/>
-      </w:pPr>
-      <w:r>
-        <w:t>Step 6: Build the most appropriate</w:t>
-      </w:r>
-    </w:p>
-    <w:p>
-      <w:pPr>
-        <w:rPr>
-          <w:rFonts w:asciiTheme="majorHAnsi" w:eastAsiaTheme="majorEastAsia" w:hAnsiTheme="majorHAnsi" w:cstheme="majorBidi"/>
-          <w:color w:val="1F3763" w:themeColor="accent1" w:themeShade="7F"/>
-          <w:sz w:val="24"/>
-          <w:szCs w:val="24"/>
-        </w:rPr>
-      </w:pPr>
-    </w:p>
-    <w:p>
-      <w:pPr>
-        <w:pStyle w:val="Heading4"/>
-      </w:pPr>
-      <w:r>
-        <w:t>Step 7: Evaluate the efficacy of the sub-system</w:t>
-      </w:r>
+        <w:pStyle w:val="Heading1"/>
+      </w:pPr>
+      <w:bookmarkStart w:id="13" w:name="_Toc5449398"/>
+      <w:r>
+        <w:t xml:space="preserve">Part C: </w:t>
+      </w:r>
+      <w:r>
+        <w:t>Conclusion</w:t>
+      </w:r>
+      <w:bookmarkEnd w:id="13"/>
+    </w:p>
+    <w:p>
+      <w:pPr>
+        <w:pStyle w:val="Heading2"/>
+      </w:pPr>
+      <w:bookmarkStart w:id="14" w:name="_Toc5449399"/>
+      <w:r>
+        <w:t xml:space="preserve">NOT STARTED </w:t>
+      </w:r>
+      <w:r>
+        <w:t xml:space="preserve">Chapter </w:t>
+      </w:r>
+      <w:r>
+        <w:t>6</w:t>
+      </w:r>
+      <w:r>
+        <w:t>: Evaluation through Metrics</w:t>
+      </w:r>
+      <w:bookmarkEnd w:id="14"/>
     </w:p>
     <w:p/>
     <w:p/>
     <w:p>
-      <w:r>
-        <w:br w:type="page"/>
-      </w:r>
-    </w:p>
-    <w:p/>
-    <w:p>
-      <w:pPr>
-        <w:pStyle w:val="Heading3"/>
-      </w:pPr>
-      <w:bookmarkStart w:id="13" w:name="_Toc5449397"/>
+      <w:pPr>
+        <w:pStyle w:val="Heading2"/>
+      </w:pPr>
+      <w:bookmarkStart w:id="15" w:name="_Toc5449400"/>
       <w:r>
         <w:t xml:space="preserve">NOT STARTED </w:t>
       </w:r>
       <w:r>
-        <w:t xml:space="preserve">Sub-System </w:t>
-      </w:r>
-      <w:r>
-        <w:t>6</w:t>
-      </w:r>
-      <w:r>
-        <w:t xml:space="preserve">: </w:t>
-      </w:r>
-      <w:r>
-        <w:t>System-</w:t>
-      </w:r>
-      <w:r>
-        <w:t>w</w:t>
-      </w:r>
-      <w:r>
-        <w:t>ide</w:t>
-      </w:r>
-      <w:r>
-        <w:t xml:space="preserve"> </w:t>
-      </w:r>
-      <w:r>
-        <w:t>Communication</w:t>
-      </w:r>
-      <w:bookmarkEnd w:id="13"/>
-    </w:p>
-    <w:p/>
-    <w:p>
-      <w:r>
-        <w:t xml:space="preserve">ROS </w:t>
-      </w:r>
-      <w:proofErr w:type="spellStart"/>
-      <w:r>
-        <w:t>ROS</w:t>
-      </w:r>
-      <w:proofErr w:type="spellEnd"/>
-      <w:r>
-        <w:t xml:space="preserve"> </w:t>
-      </w:r>
-      <w:proofErr w:type="spellStart"/>
-      <w:r>
-        <w:t>ROS</w:t>
-      </w:r>
-      <w:proofErr w:type="spellEnd"/>
-      <w:r>
-        <w:t xml:space="preserve"> </w:t>
-      </w:r>
-      <w:proofErr w:type="spellStart"/>
-      <w:r>
-        <w:t>ROS</w:t>
-      </w:r>
-      <w:proofErr w:type="spellEnd"/>
-      <w:r>
-        <w:t xml:space="preserve"> ROS!!!</w:t>
-      </w:r>
+        <w:t xml:space="preserve">Chapter </w:t>
+      </w:r>
+      <w:r>
+        <w:t>7</w:t>
+      </w:r>
+      <w:r>
+        <w:t>: Achieving the Aim</w:t>
+      </w:r>
+      <w:bookmarkEnd w:id="15"/>
     </w:p>
     <w:p/>
     <w:p/>
     <w:p>
       <w:pPr>
-        <w:pStyle w:val="Heading4"/>
-      </w:pPr>
-      <w:r>
-        <w:t xml:space="preserve">Step 1: </w:t>
-      </w:r>
-      <w:r>
-        <w:t xml:space="preserve">Research into tools and methods </w:t>
-      </w:r>
-      <w:r>
-        <w:t>to set up the sub-system</w:t>
-      </w:r>
+        <w:pStyle w:val="Heading2"/>
+      </w:pPr>
+      <w:bookmarkStart w:id="16" w:name="_Toc5449401"/>
+      <w:r>
+        <w:t xml:space="preserve">NOT STARTED </w:t>
+      </w:r>
+      <w:r>
+        <w:t xml:space="preserve">Chapter </w:t>
+      </w:r>
+      <w:r>
+        <w:t>8</w:t>
+      </w:r>
+      <w:r>
+        <w:t>: Changes to Development</w:t>
+      </w:r>
+      <w:bookmarkEnd w:id="16"/>
     </w:p>
     <w:p/>
     <w:p>
       <w:pPr>
-        <w:pStyle w:val="Heading4"/>
-      </w:pPr>
-      <w:r>
-        <w:t>Step 2: Define appropriate evaluation systems</w:t>
-      </w:r>
-    </w:p>
-    <w:p>
-      <w:pPr>
-        <w:rPr>
-          <w:rFonts w:asciiTheme="majorHAnsi" w:eastAsiaTheme="majorEastAsia" w:hAnsiTheme="majorHAnsi" w:cstheme="majorBidi"/>
-          <w:color w:val="1F3763" w:themeColor="accent1" w:themeShade="7F"/>
-          <w:sz w:val="24"/>
-          <w:szCs w:val="24"/>
-        </w:rPr>
-      </w:pPr>
-    </w:p>
-    <w:p>
-      <w:pPr>
-        <w:pStyle w:val="Heading4"/>
-      </w:pPr>
-      <w:r>
-        <w:t>Step 3: Define requirements for the sub-system</w:t>
-      </w:r>
-    </w:p>
-    <w:p>
-      <w:pPr>
-        <w:rPr>
-          <w:rFonts w:asciiTheme="majorHAnsi" w:eastAsiaTheme="majorEastAsia" w:hAnsiTheme="majorHAnsi" w:cstheme="majorBidi"/>
-          <w:color w:val="1F3763" w:themeColor="accent1" w:themeShade="7F"/>
-          <w:sz w:val="24"/>
-          <w:szCs w:val="24"/>
-        </w:rPr>
-      </w:pPr>
-    </w:p>
-    <w:p>
-      <w:pPr>
-        <w:pStyle w:val="Heading4"/>
-      </w:pPr>
-      <w:r>
-        <w:t>St</w:t>
-      </w:r>
-      <w:r>
-        <w:t>ep 4: Design the sub-system using the best method</w:t>
-      </w:r>
-    </w:p>
-    <w:p>
-      <w:pPr>
-        <w:rPr>
-          <w:rFonts w:asciiTheme="majorHAnsi" w:eastAsiaTheme="majorEastAsia" w:hAnsiTheme="majorHAnsi" w:cstheme="majorBidi"/>
-          <w:color w:val="1F3763" w:themeColor="accent1" w:themeShade="7F"/>
-          <w:sz w:val="24"/>
-          <w:szCs w:val="24"/>
-        </w:rPr>
-      </w:pPr>
-    </w:p>
-    <w:p>
-      <w:pPr>
-        <w:pStyle w:val="Heading4"/>
-      </w:pPr>
-      <w:r>
-        <w:t>Step 5: Test effectiveness of systems researched in context</w:t>
-      </w:r>
-    </w:p>
-    <w:p>
-      <w:pPr>
-        <w:rPr>
-          <w:rFonts w:asciiTheme="majorHAnsi" w:eastAsiaTheme="majorEastAsia" w:hAnsiTheme="majorHAnsi" w:cstheme="majorBidi"/>
-          <w:color w:val="1F3763" w:themeColor="accent1" w:themeShade="7F"/>
-          <w:sz w:val="24"/>
-          <w:szCs w:val="24"/>
-        </w:rPr>
-      </w:pPr>
-    </w:p>
-    <w:p>
-      <w:pPr>
-        <w:pStyle w:val="Heading4"/>
-      </w:pPr>
-      <w:r>
-        <w:t>Step 6: Build the most appropriate</w:t>
-      </w:r>
-    </w:p>
-    <w:p>
-      <w:pPr>
-        <w:rPr>
-          <w:rFonts w:asciiTheme="majorHAnsi" w:eastAsiaTheme="majorEastAsia" w:hAnsiTheme="majorHAnsi" w:cstheme="majorBidi"/>
-          <w:color w:val="1F3763" w:themeColor="accent1" w:themeShade="7F"/>
-          <w:sz w:val="24"/>
-          <w:szCs w:val="24"/>
-        </w:rPr>
-      </w:pPr>
-    </w:p>
-    <w:p>
-      <w:pPr>
-        <w:pStyle w:val="Heading4"/>
-      </w:pPr>
-      <w:r>
-        <w:t>Step 7: Evaluate the efficacy of the sub-system</w:t>
-      </w:r>
+        <w:pStyle w:val="Heading1"/>
+      </w:pPr>
+      <w:bookmarkStart w:id="17" w:name="_Toc5449402"/>
+      <w:r>
+        <w:t>Part D: Reflective Analysis</w:t>
+      </w:r>
+      <w:bookmarkEnd w:id="17"/>
+    </w:p>
+    <w:p>
+      <w:pPr>
+        <w:pStyle w:val="Heading2"/>
+      </w:pPr>
+      <w:bookmarkStart w:id="18" w:name="_Toc5449403"/>
+      <w:r>
+        <w:t xml:space="preserve">NOT STARTED </w:t>
+      </w:r>
+      <w:r>
+        <w:t xml:space="preserve">Chapter </w:t>
+      </w:r>
+      <w:r>
+        <w:t>9</w:t>
+      </w:r>
+      <w:r>
+        <w:t>: WW</w:t>
+      </w:r>
+      <w:r>
+        <w:t>W</w:t>
+      </w:r>
+      <w:r>
+        <w:t xml:space="preserve"> and EBI</w:t>
+      </w:r>
+      <w:bookmarkEnd w:id="18"/>
+    </w:p>
+    <w:p>
+      <w:r>
+        <w:t>As described before, there were limits to what could be achieved considering the scale and complexity of the project along with the time available to achieve the aim</w:t>
+      </w:r>
+      <w:proofErr w:type="gramStart"/>
+      <w:r>
+        <w:t xml:space="preserve">. </w:t>
+      </w:r>
+      <w:proofErr w:type="gramEnd"/>
+      <w:r>
+        <w:t>The underestimation on time for building the robot, along with the lack of knowledge in the area delayed the project significantly</w:t>
+      </w:r>
+      <w:r>
+        <w:t>, this impacted the development…</w:t>
+      </w:r>
+    </w:p>
+    <w:p>
+      <w:r>
+        <w:t xml:space="preserve">Breadboarding a motor driver chip to control it was not successful and broke the Pi, diodes, LEDs, and breadboard.  </w:t>
+      </w:r>
+    </w:p>
+    <w:p>
+      <w:bookmarkStart w:id="19" w:name="_GoBack"/>
+      <w:bookmarkEnd w:id="19"/>
     </w:p>
     <w:p/>
-    <w:p/>
-    <w:p>
-      <w:r>
-        <w:br w:type="page"/>
-      </w:r>
-    </w:p>
-    <w:p>
-      <w:pPr>
-        <w:pStyle w:val="Heading1"/>
-      </w:pPr>
-      <w:bookmarkStart w:id="14" w:name="_Toc5449398"/>
-      <w:r>
-        <w:lastRenderedPageBreak/>
-        <w:t xml:space="preserve">Part C: </w:t>
-      </w:r>
-      <w:r>
-        <w:t>Conclusion</w:t>
-      </w:r>
-      <w:bookmarkEnd w:id="14"/>
-    </w:p>
     <w:p>
       <w:pPr>
         <w:pStyle w:val="Heading2"/>
       </w:pPr>
-      <w:bookmarkStart w:id="15" w:name="_Toc5449399"/>
+      <w:bookmarkStart w:id="20" w:name="_Toc5449404"/>
       <w:r>
         <w:t xml:space="preserve">NOT STARTED </w:t>
       </w:r>
@@ -5605,94 +5265,16 @@
         <w:t xml:space="preserve">Chapter </w:t>
       </w:r>
       <w:r>
-        <w:t>6</w:t>
-      </w:r>
-      <w:r>
-        <w:t>: Evaluation through Metrics</w:t>
-      </w:r>
-      <w:bookmarkEnd w:id="15"/>
-    </w:p>
-    <w:p/>
-    <w:p/>
-    <w:p>
-      <w:pPr>
-        <w:pStyle w:val="Heading2"/>
-      </w:pPr>
-      <w:bookmarkStart w:id="16" w:name="_Toc5449400"/>
-      <w:r>
-        <w:t xml:space="preserve">NOT STARTED </w:t>
-      </w:r>
-      <w:r>
-        <w:t xml:space="preserve">Chapter </w:t>
-      </w:r>
-      <w:r>
-        <w:t>7</w:t>
-      </w:r>
-      <w:r>
-        <w:t>: Achieving the Aim</w:t>
-      </w:r>
-      <w:bookmarkEnd w:id="16"/>
-    </w:p>
-    <w:p/>
-    <w:p/>
-    <w:p>
-      <w:pPr>
-        <w:pStyle w:val="Heading2"/>
-      </w:pPr>
-      <w:bookmarkStart w:id="17" w:name="_Toc5449401"/>
-      <w:r>
-        <w:t xml:space="preserve">NOT STARTED </w:t>
-      </w:r>
-      <w:r>
-        <w:t xml:space="preserve">Chapter </w:t>
-      </w:r>
-      <w:r>
-        <w:t>8</w:t>
-      </w:r>
-      <w:r>
-        <w:t>: Changes to Development</w:t>
-      </w:r>
-      <w:bookmarkEnd w:id="17"/>
-    </w:p>
-    <w:p/>
-    <w:p>
-      <w:pPr>
-        <w:pStyle w:val="Heading1"/>
-      </w:pPr>
-      <w:bookmarkStart w:id="18" w:name="_Toc5449402"/>
-      <w:r>
-        <w:t>Part D: Reflective Analysis</w:t>
-      </w:r>
-      <w:bookmarkEnd w:id="18"/>
-    </w:p>
-    <w:p>
-      <w:pPr>
-        <w:pStyle w:val="Heading2"/>
-      </w:pPr>
-      <w:bookmarkStart w:id="19" w:name="_Toc5449403"/>
-      <w:r>
-        <w:t xml:space="preserve">NOT STARTED </w:t>
-      </w:r>
-      <w:r>
-        <w:t xml:space="preserve">Chapter </w:t>
-      </w:r>
-      <w:r>
-        <w:t>9</w:t>
-      </w:r>
-      <w:r>
-        <w:t>: WW</w:t>
-      </w:r>
-      <w:r>
-        <w:t>W</w:t>
-      </w:r>
-      <w:r>
-        <w:t xml:space="preserve"> and EBI</w:t>
-      </w:r>
-      <w:bookmarkEnd w:id="19"/>
-    </w:p>
-    <w:p>
-      <w:r>
-        <w:t>As described before, there were limits to what could be achieved considering the scale and complexity of the project along with the time available to achieve the aim</w:t>
+        <w:t>10</w:t>
+      </w:r>
+      <w:r>
+        <w:t>: Further Research / Research Limitations</w:t>
+      </w:r>
+      <w:bookmarkEnd w:id="20"/>
+    </w:p>
+    <w:p>
+      <w:r>
+        <w:t>As the system developed makes use of the Google Cloud API, the host computer must be connected to the internet to manage these communications, meaning the system must be connected to the internet to function</w:t>
       </w:r>
       <w:proofErr w:type="gramStart"/>
       <w:r>
@@ -5700,36 +5282,7 @@
       </w:r>
       <w:proofErr w:type="gramEnd"/>
       <w:r>
-        <w:t>The underestimation on time for building the robot, along with the lack of knowledge in the area delayed the project significantly</w:t>
-      </w:r>
-      <w:r>
-        <w:t>, this impacted the development…</w:t>
-      </w:r>
-    </w:p>
-    <w:p/>
-    <w:p/>
-    <w:p>
-      <w:pPr>
-        <w:pStyle w:val="Heading2"/>
-      </w:pPr>
-      <w:bookmarkStart w:id="20" w:name="_Toc5449404"/>
-      <w:r>
-        <w:t xml:space="preserve">NOT STARTED </w:t>
-      </w:r>
-      <w:r>
-        <w:t xml:space="preserve">Chapter </w:t>
-      </w:r>
-      <w:r>
-        <w:t>10</w:t>
-      </w:r>
-      <w:r>
-        <w:t>: Further Research / Research Limitations</w:t>
-      </w:r>
-      <w:bookmarkEnd w:id="20"/>
-    </w:p>
-    <w:p>
-      <w:r>
-        <w:t xml:space="preserve">Breadboarding a motor driver chip to control it was not successful and broke the Pi, diodes, LEDs, and breadboard.  </w:t>
+        <w:t>This problem is discussed further in the chapter on research limitations, however for a production-ready system, a new object identification system such as the DCNN described by Sun et al. could be implemented to counter this.</w:t>
       </w:r>
     </w:p>
     <w:p/>
@@ -6523,6 +6076,7 @@
   <w:style w:type="character" w:default="1" w:styleId="DefaultParagraphFont">
     <w:name w:val="Default Paragraph Font"/>
     <w:uiPriority w:val="1"/>
+    <w:semiHidden/>
     <w:unhideWhenUsed/>
   </w:style>
   <w:style w:type="table" w:default="1" w:styleId="TableNormal">
@@ -6944,6 +6498,18 @@
       <w:shd w:val="clear" w:color="auto" w:fill="E1DFDD"/>
     </w:rPr>
   </w:style>
+  <w:style w:type="character" w:styleId="FollowedHyperlink">
+    <w:name w:val="FollowedHyperlink"/>
+    <w:basedOn w:val="DefaultParagraphFont"/>
+    <w:uiPriority w:val="99"/>
+    <w:semiHidden/>
+    <w:unhideWhenUsed/>
+    <w:rsid w:val="00F36923"/>
+    <w:rPr>
+      <w:color w:val="954F72" w:themeColor="followedHyperlink"/>
+      <w:u w:val="single"/>
+    </w:rPr>
+  </w:style>
 </w:styles>
 </file>
 
@@ -7247,7 +6813,7 @@
 </file>
 
 <file path=customXml/itemProps1.xml><?xml version="1.0" encoding="utf-8"?>
-<ds:datastoreItem xmlns:ds="http://schemas.openxmlformats.org/officeDocument/2006/customXml" ds:itemID="{FE6D68DF-A324-44F3-85BB-17C0DFE40FC5}">
+<ds:datastoreItem xmlns:ds="http://schemas.openxmlformats.org/officeDocument/2006/customXml" ds:itemID="{BBC41453-CDC2-4200-A915-A8EAC2BF6030}">
   <ds:schemaRefs>
     <ds:schemaRef ds:uri="http://schemas.openxmlformats.org/officeDocument/2006/bibliography"/>
   </ds:schemaRefs>

</xml_diff>

<commit_message>
200 Words in Evaluation of why im not doing an evaluation
</commit_message>
<xml_diff>
--- a/REPORT/Report V2.docx
+++ b/REPORT/Report V2.docx
@@ -14,7 +14,13 @@
         <w:jc w:val="center"/>
       </w:pPr>
       <w:r>
-        <w:t>A Low-Cost Approach to Autonomous Litter Collection</w:t>
+        <w:t xml:space="preserve">A </w:t>
+      </w:r>
+      <w:r>
+        <w:t>Cost-Centred</w:t>
+      </w:r>
+      <w:r>
+        <w:t xml:space="preserve"> Approach to Autonomous Litter Collection</w:t>
       </w:r>
     </w:p>
     <w:p>
@@ -1802,42 +1808,41 @@
       </w:pPr>
       <w:bookmarkStart w:id="0" w:name="_Toc5449385"/>
       <w:r>
+        <w:lastRenderedPageBreak/>
         <w:t xml:space="preserve">NOT STARTED </w:t>
       </w:r>
-      <w:bookmarkStart w:id="1" w:name="_GoBack"/>
+      <w:r>
+        <w:t xml:space="preserve">Part A: </w:t>
+      </w:r>
+      <w:r>
+        <w:t>Introduction and Background</w:t>
+      </w:r>
+      <w:bookmarkEnd w:id="0"/>
+    </w:p>
+    <w:p>
+      <w:pPr>
+        <w:pStyle w:val="Heading2"/>
+      </w:pPr>
+      <w:bookmarkStart w:id="1" w:name="_Toc5449386"/>
+      <w:r>
+        <w:t xml:space="preserve">NOT STARTED </w:t>
+      </w:r>
+      <w:r>
+        <w:t xml:space="preserve">Chapter 1: </w:t>
+      </w:r>
+      <w:r>
+        <w:t>Introductio</w:t>
+      </w:r>
+      <w:r>
+        <w:t>n</w:t>
+      </w:r>
+      <w:r>
+        <w:t xml:space="preserve"> to </w:t>
+      </w:r>
+      <w:r>
+        <w:t>Problem</w:t>
+      </w:r>
       <w:bookmarkEnd w:id="1"/>
-      <w:r>
-        <w:t xml:space="preserve">Part A: </w:t>
-      </w:r>
-      <w:r>
-        <w:t>Introduction and Background</w:t>
-      </w:r>
-      <w:bookmarkEnd w:id="0"/>
-    </w:p>
-    <w:p>
-      <w:pPr>
-        <w:pStyle w:val="Heading2"/>
-      </w:pPr>
-      <w:bookmarkStart w:id="2" w:name="_Toc5449386"/>
-      <w:r>
-        <w:t xml:space="preserve">NOT STARTED </w:t>
-      </w:r>
-      <w:r>
-        <w:t xml:space="preserve">Chapter 1: </w:t>
-      </w:r>
-      <w:r>
-        <w:t>Introductio</w:t>
-      </w:r>
-      <w:r>
-        <w:t>n</w:t>
-      </w:r>
-      <w:r>
-        <w:t xml:space="preserve"> to </w:t>
-      </w:r>
-      <w:r>
-        <w:t>Problem</w:t>
-      </w:r>
-      <w:bookmarkEnd w:id="2"/>
     </w:p>
     <w:p>
       <w:r>
@@ -2145,7 +2150,7 @@
           <w:szCs w:val="26"/>
         </w:rPr>
       </w:pPr>
-      <w:bookmarkStart w:id="3" w:name="_Toc5449387"/>
+      <w:bookmarkStart w:id="2" w:name="_Toc5449387"/>
       <w:r>
         <w:br w:type="page"/>
       </w:r>
@@ -2155,6 +2160,7 @@
         <w:pStyle w:val="Heading2"/>
       </w:pPr>
       <w:r>
+        <w:lastRenderedPageBreak/>
         <w:t xml:space="preserve">NOT STARTED </w:t>
       </w:r>
       <w:r>
@@ -2169,7 +2175,7 @@
       <w:r>
         <w:t xml:space="preserve"> Domain Research</w:t>
       </w:r>
-      <w:bookmarkEnd w:id="3"/>
+      <w:bookmarkEnd w:id="2"/>
     </w:p>
     <w:p/>
     <w:p>
@@ -2599,8 +2605,9 @@
       <w:pPr>
         <w:pStyle w:val="Heading1"/>
       </w:pPr>
-      <w:bookmarkStart w:id="4" w:name="_Toc5449388"/>
-      <w:r>
+      <w:bookmarkStart w:id="3" w:name="_Toc5449388"/>
+      <w:r>
+        <w:lastRenderedPageBreak/>
         <w:t xml:space="preserve">REVIEW </w:t>
       </w:r>
       <w:r>
@@ -2609,129 +2616,214 @@
       <w:r>
         <w:t>Methodology:</w:t>
       </w:r>
+      <w:bookmarkEnd w:id="3"/>
+    </w:p>
+    <w:p>
+      <w:pPr>
+        <w:pStyle w:val="Heading2"/>
+      </w:pPr>
+      <w:bookmarkStart w:id="4" w:name="_Toc5449389"/>
+      <w:r>
+        <w:t xml:space="preserve">REVIEW </w:t>
+      </w:r>
+      <w:r>
+        <w:t>Chapter 3: Project Management</w:t>
+      </w:r>
       <w:bookmarkEnd w:id="4"/>
     </w:p>
     <w:p>
+      <w:r>
+        <w:t>During the initial conception of the project, a plan was put forward to lay out the time scales of each of the tasks, so as to get a better perspective of the project</w:t>
+      </w:r>
+      <w:proofErr w:type="gramStart"/>
+      <w:r>
+        <w:t xml:space="preserve">. </w:t>
+      </w:r>
+      <w:proofErr w:type="gramEnd"/>
+      <w:r>
+        <w:t>The Gantt chart laid out 4-5 distinct sections of the project, basic image processing, basic robot, advanced image processing, and advanced robot</w:t>
+      </w:r>
+      <w:proofErr w:type="gramStart"/>
+      <w:r>
+        <w:t xml:space="preserve">. </w:t>
+      </w:r>
+      <w:proofErr w:type="gramEnd"/>
+      <w:r>
+        <w:t xml:space="preserve">Each of these sections was given a defined milestone of which the section must be completed by, and smaller milestones which individual components must be completed by. </w:t>
+      </w:r>
+    </w:p>
+    <w:p>
+      <w:r>
+        <w:t>In actuality, the project deviated from this quite dramatically for a few reasons, the first was the time estimation for building the robot, where the building of the robot took significantly longer than expected due to lack of experience and overestimation of ability</w:t>
+      </w:r>
+      <w:proofErr w:type="gramStart"/>
+      <w:r>
+        <w:t xml:space="preserve">. </w:t>
+      </w:r>
+      <w:proofErr w:type="gramEnd"/>
+      <w:r>
+        <w:t xml:space="preserve">For the implementation of advanced image processing, the aim was to develop a ML approach to identification, however when research was conducted, it was found that </w:t>
+      </w:r>
+      <w:r>
+        <w:t xml:space="preserve">existing </w:t>
+      </w:r>
+      <w:r>
+        <w:t>cloud-based</w:t>
+      </w:r>
+      <w:r>
+        <w:t xml:space="preserve"> systems could offer much more advanced functionality th</w:t>
+      </w:r>
+      <w:r>
+        <w:t>a</w:t>
+      </w:r>
+      <w:r>
+        <w:t xml:space="preserve">n could </w:t>
+      </w:r>
+      <w:r>
+        <w:t xml:space="preserve">be </w:t>
+      </w:r>
+      <w:r>
+        <w:t>made with the time and resources available, so this was implemented within a couple days, rather than the 6 weeks planned</w:t>
+      </w:r>
+      <w:proofErr w:type="gramStart"/>
+      <w:r>
+        <w:t xml:space="preserve">. </w:t>
+      </w:r>
+      <w:proofErr w:type="gramEnd"/>
+      <w:r>
+        <w:t>The advanced robotics mapping was also removed from the project as for a proof of concept, this feature was far too complex to implement.</w:t>
+      </w:r>
+    </w:p>
+    <w:p>
+      <w:r>
+        <w:t>Throughout development, goals were set weekly to ensure the development continued smoothly, without much delay</w:t>
+      </w:r>
+      <w:proofErr w:type="gramStart"/>
+      <w:r>
+        <w:t xml:space="preserve">. </w:t>
+      </w:r>
+      <w:proofErr w:type="gramEnd"/>
+      <w:r>
+        <w:t>The weekly goals were defined at the start of each week, as small achievable aims such as “Implement a mean and median background construction script</w:t>
+      </w:r>
+      <w:r>
+        <w:t xml:space="preserve"> &amp; t</w:t>
+      </w:r>
+      <w:r>
+        <w:t>est automatic connection between camera and server”</w:t>
+      </w:r>
+      <w:proofErr w:type="gramStart"/>
+      <w:r>
+        <w:t xml:space="preserve">. </w:t>
+      </w:r>
+      <w:proofErr w:type="gramEnd"/>
+      <w:r>
+        <w:t>Weekly goals were used to ensure priority lists were kept up to date for changes which occurred throughout the project, and they proved to be a helpful tool to the project, for instance, after the development of the robot stagnated and delayed the Gantt chart time estimations, the project worked solely off of the weekly aims</w:t>
+      </w:r>
+      <w:proofErr w:type="gramStart"/>
+      <w:r>
+        <w:t xml:space="preserve">. </w:t>
+      </w:r>
+      <w:proofErr w:type="gramEnd"/>
+      <w:r>
+        <w:t xml:space="preserve">These </w:t>
+      </w:r>
+      <w:r>
+        <w:t xml:space="preserve">being developed at the start of each week, </w:t>
+      </w:r>
+      <w:r>
+        <w:t>ensured focus was being placed on the high-</w:t>
+      </w:r>
+      <w:r>
+        <w:t xml:space="preserve">priority </w:t>
+      </w:r>
+      <w:r>
+        <w:t>tasks which working solely off the Gantt chart did not allow.</w:t>
+      </w:r>
+    </w:p>
+    <w:p>
+      <w:r>
+        <w:br w:type="page"/>
+      </w:r>
+    </w:p>
+    <w:p>
       <w:pPr>
         <w:pStyle w:val="Heading2"/>
       </w:pPr>
-      <w:bookmarkStart w:id="5" w:name="_Toc5449389"/>
-      <w:r>
+      <w:bookmarkStart w:id="5" w:name="_Toc5449390"/>
+      <w:r>
+        <w:lastRenderedPageBreak/>
         <w:t xml:space="preserve">REVIEW </w:t>
       </w:r>
       <w:r>
-        <w:t>Chapter 3: Project Management</w:t>
+        <w:t>Chapter 4: Software Engineering Methodology</w:t>
       </w:r>
       <w:bookmarkEnd w:id="5"/>
     </w:p>
     <w:p>
-      <w:r>
-        <w:t>During the initial conception of the project, a plan was put forward to lay out the time scales of each of the tasks, so as to get a better perspective of the project</w:t>
-      </w:r>
-      <w:proofErr w:type="gramStart"/>
-      <w:r>
+      <w:pPr>
+        <w:rPr>
+          <w:highlight w:val="red"/>
+        </w:rPr>
+      </w:pPr>
+      <w:r>
+        <w:rPr>
+          <w:highlight w:val="red"/>
+        </w:rPr>
+        <w:t>The project initially was aimed as following a waterfall approach</w:t>
+      </w:r>
+      <w:proofErr w:type="gramStart"/>
+      <w:r>
+        <w:rPr>
+          <w:highlight w:val="red"/>
+        </w:rPr>
         <w:t xml:space="preserve">. </w:t>
       </w:r>
       <w:proofErr w:type="gramEnd"/>
       <w:r>
-        <w:t>The Gantt chart laid out 4-5 distinct sections of the project, basic image processing, basic robot, advanced image processing, and advanced robot</w:t>
-      </w:r>
-      <w:proofErr w:type="gramStart"/>
-      <w:r>
+        <w:rPr>
+          <w:highlight w:val="red"/>
+        </w:rPr>
+        <w:t>This was due to the structure of the system and the impact of testing the system in an outdoors environment; however as the development continued and new understanding was found on the style and structure of the control system, the project became more of an adaptive waterfall approach, where each sub system in the project was developed under an independent adaptive waterfall methodology to ensure the systems were able to adapt to the growing demands. This was a very adaptive approach to the development of a system with this type of structure, as each individual sub-system was developed to a high quality without too much back-tracking on issues</w:t>
+      </w:r>
+      <w:proofErr w:type="gramStart"/>
+      <w:r>
+        <w:rPr>
+          <w:highlight w:val="red"/>
+        </w:rPr>
         <w:t xml:space="preserve">. </w:t>
       </w:r>
       <w:proofErr w:type="gramEnd"/>
       <w:r>
-        <w:t xml:space="preserve">Each of these sections was given a defined milestone of which the section must be completed by, and smaller milestones which individual components must be completed by. </w:t>
-      </w:r>
-    </w:p>
-    <w:p>
-      <w:r>
-        <w:t>In actuality, the project deviated from this quite dramatically for a few reasons, the first was the time estimation for building the robot, where the building of the robot took significantly longer than expected due to lack of experience and overestimation of ability</w:t>
-      </w:r>
-      <w:proofErr w:type="gramStart"/>
-      <w:r>
+        <w:rPr>
+          <w:highlight w:val="red"/>
+        </w:rPr>
+        <w:t>The systems themselves were all quite small meaning that going back a level of the waterfall did not cause much issue, but together they combined to a strong project, which was well developed to meet the aims set out.</w:t>
+      </w:r>
+    </w:p>
+    <w:p>
+      <w:r>
+        <w:rPr>
+          <w:highlight w:val="red"/>
+        </w:rPr>
+        <w:t>Following the adaptive waterfall approach to developing individual sub-systems, meant each sub-system went through requirements gathering, design, testing and evaluation</w:t>
+      </w:r>
+      <w:proofErr w:type="gramStart"/>
+      <w:r>
+        <w:rPr>
+          <w:highlight w:val="red"/>
+        </w:rPr>
         <w:t xml:space="preserve">. </w:t>
       </w:r>
       <w:proofErr w:type="gramEnd"/>
       <w:r>
-        <w:t xml:space="preserve">For the implementation of advanced image processing, the aim was to develop a ML approach to identification, however when research was conducted, it was found that </w:t>
-      </w:r>
-      <w:r>
-        <w:t xml:space="preserve">existing </w:t>
-      </w:r>
-      <w:r>
-        <w:t>cloud-based</w:t>
-      </w:r>
-      <w:r>
-        <w:t xml:space="preserve"> systems could offer much more advanced functionality th</w:t>
-      </w:r>
-      <w:r>
-        <w:t>a</w:t>
-      </w:r>
-      <w:r>
-        <w:t xml:space="preserve">n could </w:t>
-      </w:r>
-      <w:r>
-        <w:t xml:space="preserve">be </w:t>
-      </w:r>
-      <w:r>
-        <w:t>made with the time and resources available, so this was implemented within a couple days, rather than the 6 weeks planned</w:t>
-      </w:r>
-      <w:proofErr w:type="gramStart"/>
-      <w:r>
-        <w:t xml:space="preserve">. </w:t>
-      </w:r>
-      <w:proofErr w:type="gramEnd"/>
-      <w:r>
-        <w:t>The advanced robotics mapping was also removed from the project as for a proof of concept, this feature was far too complex to implement.</w:t>
-      </w:r>
-    </w:p>
-    <w:p>
-      <w:r>
-        <w:t>Throughout development, goals were set weekly to ensure the development continued smoothly, without much delay</w:t>
-      </w:r>
-      <w:proofErr w:type="gramStart"/>
-      <w:r>
-        <w:t xml:space="preserve">. </w:t>
-      </w:r>
-      <w:proofErr w:type="gramEnd"/>
-      <w:r>
-        <w:t>The weekly goals were defined at the start of each week, as small achievable aims such as “Implement a mean and median background construction script</w:t>
-      </w:r>
-      <w:r>
-        <w:t xml:space="preserve"> &amp; t</w:t>
-      </w:r>
-      <w:r>
-        <w:t>est automatic connection between camera and server”</w:t>
-      </w:r>
-      <w:proofErr w:type="gramStart"/>
-      <w:r>
-        <w:t xml:space="preserve">. </w:t>
-      </w:r>
-      <w:proofErr w:type="gramEnd"/>
-      <w:r>
-        <w:t>Weekly goals were used to ensure priority lists were kept up to date for changes which occurred throughout the project, and they proved to be a helpful tool to the project, for instance, after the development of the robot stagnated and delayed the Gantt chart time estimations, the project worked solely off of the weekly aims</w:t>
-      </w:r>
-      <w:proofErr w:type="gramStart"/>
-      <w:r>
-        <w:t xml:space="preserve">. </w:t>
-      </w:r>
-      <w:proofErr w:type="gramEnd"/>
-      <w:r>
-        <w:t xml:space="preserve">These </w:t>
-      </w:r>
-      <w:r>
-        <w:t xml:space="preserve">being developed at the start of each week, </w:t>
-      </w:r>
-      <w:r>
-        <w:t>ensured focus was being placed on the high-</w:t>
-      </w:r>
-      <w:r>
-        <w:t xml:space="preserve">priority </w:t>
-      </w:r>
-      <w:r>
-        <w:t>tasks which working solely off the Gantt chart did not allow.</w:t>
+        <w:rPr>
+          <w:highlight w:val="red"/>
+        </w:rPr>
+        <w:t>Which meant nearly the entire software development lifecycle was met during each stage of the development.</w:t>
+      </w:r>
+      <w:r>
+        <w:t xml:space="preserve"> </w:t>
       </w:r>
     </w:p>
     <w:p>
@@ -2743,95 +2835,12 @@
       <w:pPr>
         <w:pStyle w:val="Heading2"/>
       </w:pPr>
-      <w:bookmarkStart w:id="6" w:name="_Toc5449390"/>
-      <w:r>
-        <w:t xml:space="preserve">REVIEW </w:t>
-      </w:r>
-      <w:r>
-        <w:t>Chapter 4: Software Engineering Methodology</w:t>
+      <w:bookmarkStart w:id="6" w:name="_Toc5449391"/>
+      <w:r>
+        <w:lastRenderedPageBreak/>
+        <w:t>REVIEW Chapter 5: Planning, Evaluation &amp; Implementation</w:t>
       </w:r>
       <w:bookmarkEnd w:id="6"/>
-    </w:p>
-    <w:p>
-      <w:pPr>
-        <w:rPr>
-          <w:highlight w:val="red"/>
-        </w:rPr>
-      </w:pPr>
-      <w:r>
-        <w:rPr>
-          <w:highlight w:val="red"/>
-        </w:rPr>
-        <w:t>The project initially was aimed as following a waterfall approach</w:t>
-      </w:r>
-      <w:proofErr w:type="gramStart"/>
-      <w:r>
-        <w:rPr>
-          <w:highlight w:val="red"/>
-        </w:rPr>
-        <w:t xml:space="preserve">. </w:t>
-      </w:r>
-      <w:proofErr w:type="gramEnd"/>
-      <w:r>
-        <w:rPr>
-          <w:highlight w:val="red"/>
-        </w:rPr>
-        <w:t>This was due to the structure of the system and the impact of testing the system in an outdoors environment; however as the development continued and new understanding was found on the style and structure of the control system, the project became more of an adaptive waterfall approach, where each sub system in the project was developed under an independent adaptive waterfall methodology to ensure the systems were able to adapt to the growing demands. This was a very adaptive approach to the development of a system with this type of structure, as each individual sub-system was developed to a high quality without too much back-tracking on issues</w:t>
-      </w:r>
-      <w:proofErr w:type="gramStart"/>
-      <w:r>
-        <w:rPr>
-          <w:highlight w:val="red"/>
-        </w:rPr>
-        <w:t xml:space="preserve">. </w:t>
-      </w:r>
-      <w:proofErr w:type="gramEnd"/>
-      <w:r>
-        <w:rPr>
-          <w:highlight w:val="red"/>
-        </w:rPr>
-        <w:t>The systems themselves were all quite small meaning that going back a level of the waterfall did not cause much issue, but together they combined to a strong project, which was well developed to meet the aims set out.</w:t>
-      </w:r>
-    </w:p>
-    <w:p>
-      <w:r>
-        <w:rPr>
-          <w:highlight w:val="red"/>
-        </w:rPr>
-        <w:t>Following the adaptive waterfall approach to developing individual sub-systems, meant each sub-system went through requirements gathering, design, testing and evaluation</w:t>
-      </w:r>
-      <w:proofErr w:type="gramStart"/>
-      <w:r>
-        <w:rPr>
-          <w:highlight w:val="red"/>
-        </w:rPr>
-        <w:t xml:space="preserve">. </w:t>
-      </w:r>
-      <w:proofErr w:type="gramEnd"/>
-      <w:r>
-        <w:rPr>
-          <w:highlight w:val="red"/>
-        </w:rPr>
-        <w:t>Which meant nearly the entire software development lifecycle was met during each stage of the development.</w:t>
-      </w:r>
-      <w:r>
-        <w:t xml:space="preserve"> </w:t>
-      </w:r>
-    </w:p>
-    <w:p>
-      <w:r>
-        <w:br w:type="page"/>
-      </w:r>
-    </w:p>
-    <w:p>
-      <w:pPr>
-        <w:pStyle w:val="Heading2"/>
-      </w:pPr>
-      <w:bookmarkStart w:id="7" w:name="_Toc5449391"/>
-      <w:r>
-        <w:t>REVIEW Chapter 5: Planning, Evaluation &amp; Implementation</w:t>
-      </w:r>
-      <w:bookmarkEnd w:id="7"/>
     </w:p>
     <w:p>
       <w:r>
@@ -3031,8 +3040,9 @@
       <w:pPr>
         <w:pStyle w:val="Heading3"/>
       </w:pPr>
-      <w:bookmarkStart w:id="8" w:name="_Toc5449392"/>
-      <w:r>
+      <w:bookmarkStart w:id="7" w:name="_Toc5449392"/>
+      <w:r>
+        <w:lastRenderedPageBreak/>
         <w:t xml:space="preserve">REVIEW </w:t>
       </w:r>
       <w:r>
@@ -3047,7 +3057,7 @@
       <w:r>
         <w:t>Foreground Extraction</w:t>
       </w:r>
-      <w:bookmarkEnd w:id="8"/>
+      <w:bookmarkEnd w:id="7"/>
     </w:p>
     <w:p>
       <w:r>
@@ -3265,6 +3275,7 @@
         <w:t xml:space="preserve"> </w:t>
       </w:r>
       <w:r>
+        <w:lastRenderedPageBreak/>
         <w:t>lack of maths</w:t>
       </w:r>
       <w:r>
@@ -3360,14 +3371,27 @@
       <w:r>
         <w:t xml:space="preserve">Figure </w:t>
       </w:r>
-      <w:fldSimple w:instr=" SEQ Figure \* ARABIC ">
-        <w:r>
-          <w:rPr>
-            <w:noProof/>
-          </w:rPr>
-          <w:t>1</w:t>
-        </w:r>
-      </w:fldSimple>
+      <w:r>
+        <w:fldChar w:fldCharType="begin"/>
+      </w:r>
+      <w:r>
+        <w:instrText xml:space="preserve"> SEQ Figure \* ARABIC </w:instrText>
+      </w:r>
+      <w:r>
+        <w:fldChar w:fldCharType="separate"/>
+      </w:r>
+      <w:r>
+        <w:rPr>
+          <w:noProof/>
+        </w:rPr>
+        <w:t>1</w:t>
+      </w:r>
+      <w:r>
+        <w:rPr>
+          <w:noProof/>
+        </w:rPr>
+        <w:fldChar w:fldCharType="end"/>
+      </w:r>
       <w:r>
         <w:t>.  F</w:t>
       </w:r>
@@ -3496,7 +3520,11 @@
       </w:r>
       <w:proofErr w:type="gramEnd"/>
       <w:r>
-        <w:t>This difference in detail meant the entire ground around the object would need to be registered in the background for the foreground object to appear; making this method inappropriate for implementation to the system</w:t>
+        <w:t xml:space="preserve">This difference in detail meant the entire ground around the object would need to be registered in the background for </w:t>
+      </w:r>
+      <w:r>
+        <w:lastRenderedPageBreak/>
+        <w:t>the foreground object to appear; making this method inappropriate for implementation to the system</w:t>
       </w:r>
       <w:r>
         <w:t xml:space="preserve"> if used primarily outdoors</w:t>
@@ -3621,7 +3649,7 @@
       <w:pPr>
         <w:pStyle w:val="Heading3"/>
       </w:pPr>
-      <w:bookmarkStart w:id="9" w:name="_Toc5449393"/>
+      <w:bookmarkStart w:id="8" w:name="_Toc5449393"/>
       <w:r>
         <w:t xml:space="preserve">REVIEW </w:t>
       </w:r>
@@ -3637,7 +3665,7 @@
       <w:r>
         <w:t xml:space="preserve"> and Litter Filter</w:t>
       </w:r>
-      <w:bookmarkEnd w:id="9"/>
+      <w:bookmarkEnd w:id="8"/>
     </w:p>
     <w:p>
       <w:r>
@@ -3716,7 +3744,14 @@
           <w:rPr>
             <w:rStyle w:val="Hyperlink"/>
           </w:rPr>
-          <w:t>https://activewizards.com/blog/comparison-of-the-top-cloud-apis-for-computer-vision/</w:t>
+          <w:t>https://activewizards.com/blog/comparison-of-the-top-</w:t>
+        </w:r>
+        <w:r>
+          <w:rPr>
+            <w:rStyle w:val="Hyperlink"/>
+          </w:rPr>
+          <w:lastRenderedPageBreak/>
+          <w:t>cloud-apis-for-computer-vision/</w:t>
         </w:r>
       </w:hyperlink>
       <w:r>
@@ -3796,7 +3831,7 @@
       <w:pPr>
         <w:pStyle w:val="Heading3"/>
       </w:pPr>
-      <w:bookmarkStart w:id="10" w:name="_Toc5449394"/>
+      <w:bookmarkStart w:id="9" w:name="_Toc5449394"/>
       <w:r>
         <w:t xml:space="preserve">REVIEW </w:t>
       </w:r>
@@ -3821,7 +3856,7 @@
       <w:r>
         <w:t>System</w:t>
       </w:r>
-      <w:bookmarkEnd w:id="10"/>
+      <w:bookmarkEnd w:id="9"/>
     </w:p>
     <w:p>
       <w:pPr>
@@ -4014,7 +4049,11 @@
       </w:r>
       <w:proofErr w:type="gramEnd"/>
       <w:r>
-        <w:t xml:space="preserve"> system of 3 point alignment being implemented. In this localisation system, 3 points are identified, being the litter, the </w:t>
+        <w:t xml:space="preserve"> system of 3 point alignment being </w:t>
+      </w:r>
+      <w:r>
+        <w:lastRenderedPageBreak/>
+        <w:t xml:space="preserve">implemented. In this localisation system, 3 points are identified, being the litter, the </w:t>
       </w:r>
       <w:proofErr w:type="gramStart"/>
       <w:r>
@@ -4039,14 +4078,14 @@
       <w:pPr>
         <w:pStyle w:val="Heading3"/>
       </w:pPr>
-      <w:bookmarkStart w:id="11" w:name="_Toc5449395"/>
+      <w:bookmarkStart w:id="10" w:name="_Toc5449395"/>
       <w:r>
         <w:t xml:space="preserve">REVIEW </w:t>
       </w:r>
       <w:r>
         <w:t>Sub-System 4: Robot Development/Build</w:t>
       </w:r>
-      <w:bookmarkEnd w:id="11"/>
+      <w:bookmarkEnd w:id="10"/>
     </w:p>
     <w:p>
       <w:r>
@@ -4272,7 +4311,11 @@
         <w:t xml:space="preserve"> </w:t>
       </w:r>
       <w:r>
-        <w:t>after careful consideration and research on the internet into the cost of prebuilt motor controller shields, it was chosen to use the MotoZero from ThePiHut.com for £10 as this would ensure a neat and effective solution given the time available for the project.</w:t>
+        <w:t xml:space="preserve">after careful consideration and research on the internet </w:t>
+      </w:r>
+      <w:r>
+        <w:lastRenderedPageBreak/>
+        <w:t>into the cost of prebuilt motor controller shields, it was chosen to use the MotoZero from ThePiHut.com for £10 as this would ensure a neat and effective solution given the time available for the project.</w:t>
       </w:r>
     </w:p>
     <w:p>
@@ -4365,14 +4408,14 @@
       <w:pPr>
         <w:pStyle w:val="Heading3"/>
       </w:pPr>
-      <w:bookmarkStart w:id="12" w:name="_Toc5449396"/>
+      <w:bookmarkStart w:id="11" w:name="_Toc5449396"/>
       <w:r>
         <w:t xml:space="preserve">REVIEW </w:t>
       </w:r>
       <w:r>
         <w:t>Sub-System 5: Camera Setup</w:t>
       </w:r>
-      <w:bookmarkEnd w:id="12"/>
+      <w:bookmarkEnd w:id="11"/>
     </w:p>
     <w:p>
       <w:pPr>
@@ -4463,7 +4506,11 @@
         <w:t xml:space="preserve"> using mode stacking, so the 4k action camera was abandoned.</w:t>
       </w:r>
       <w:r>
-        <w:t xml:space="preserve"> The Pi cam was also reviewed however the module only offered 8MP, which was twice that of the USB webcam, however it was significantly more expensive, costing £24</w:t>
+        <w:t xml:space="preserve"> The Pi cam was also reviewed however the module only offered 8MP, which was twice that of the USB webcam, however it was significantly more expensive, costing </w:t>
+      </w:r>
+      <w:r>
+        <w:lastRenderedPageBreak/>
+        <w:t>£24</w:t>
       </w:r>
       <w:proofErr w:type="gramStart"/>
       <w:r>
@@ -4768,7 +4815,11 @@
         <w:t xml:space="preserve">management </w:t>
       </w:r>
       <w:r>
-        <w:t xml:space="preserve">simplicity where each new camera added would not have to be set up individually, the server would only have to be updated to consider the additional camera. </w:t>
+        <w:t xml:space="preserve">simplicity where each new camera added </w:t>
+      </w:r>
+      <w:r>
+        <w:lastRenderedPageBreak/>
+        <w:t xml:space="preserve">would not have to be set up individually, the server would only have to be updated to consider the additional camera. </w:t>
       </w:r>
     </w:p>
     <w:p/>
@@ -4776,7 +4827,7 @@
       <w:pPr>
         <w:pStyle w:val="Heading3"/>
       </w:pPr>
-      <w:bookmarkStart w:id="13" w:name="_Toc5449397"/>
+      <w:bookmarkStart w:id="12" w:name="_Toc5449397"/>
       <w:r>
         <w:t>REVIEW</w:t>
       </w:r>
@@ -4807,7 +4858,7 @@
       <w:r>
         <w:t>Communication</w:t>
       </w:r>
-      <w:bookmarkEnd w:id="13"/>
+      <w:bookmarkEnd w:id="12"/>
     </w:p>
     <w:p>
       <w:r>
@@ -5104,7 +5155,11 @@
         <w:t xml:space="preserve">as the primary method of protection, with employing firewall rules additionally to protect this. </w:t>
       </w:r>
       <w:r>
-        <w:t>Optionally, tunnelling could be managed for connecting the system over a wider network or even the internet, however this comes with additional overhead.</w:t>
+        <w:t xml:space="preserve">Optionally, tunnelling could be managed for </w:t>
+      </w:r>
+      <w:r>
+        <w:lastRenderedPageBreak/>
+        <w:t>connecting the system over a wider network or even the internet, however this comes with additional overhead.</w:t>
       </w:r>
     </w:p>
     <w:p>
@@ -5164,8 +5219,9 @@
       <w:pPr>
         <w:pStyle w:val="Heading1"/>
       </w:pPr>
-      <w:bookmarkStart w:id="14" w:name="_Toc5449398"/>
-      <w:r>
+      <w:bookmarkStart w:id="13" w:name="_Toc5449398"/>
+      <w:r>
+        <w:lastRenderedPageBreak/>
         <w:t xml:space="preserve">WORKING </w:t>
       </w:r>
       <w:r>
@@ -5174,302 +5230,473 @@
       <w:r>
         <w:t>Conclusion</w:t>
       </w:r>
+      <w:bookmarkEnd w:id="13"/>
+    </w:p>
+    <w:p>
+      <w:pPr>
+        <w:rPr>
+          <w:highlight w:val="magenta"/>
+        </w:rPr>
+      </w:pPr>
+      <w:r>
+        <w:rPr>
+          <w:highlight w:val="magenta"/>
+        </w:rPr>
+        <w:t>This section is where you report your findings</w:t>
+      </w:r>
+      <w:r>
+        <w:rPr>
+          <w:highlight w:val="magenta"/>
+        </w:rPr>
+        <w:t>.</w:t>
+      </w:r>
+      <w:r>
+        <w:rPr>
+          <w:highlight w:val="magenta"/>
+        </w:rPr>
+        <w:br/>
+      </w:r>
+      <w:r>
+        <w:rPr>
+          <w:highlight w:val="magenta"/>
+        </w:rPr>
+        <w:t>T</w:t>
+      </w:r>
+      <w:r>
+        <w:rPr>
+          <w:highlight w:val="magenta"/>
+        </w:rPr>
+        <w:t>he responses to the problems listed in the introduction are shown and discussed.</w:t>
+      </w:r>
+      <w:r>
+        <w:rPr>
+          <w:highlight w:val="magenta"/>
+        </w:rPr>
+        <w:br/>
+      </w:r>
+      <w:r>
+        <w:rPr>
+          <w:highlight w:val="magenta"/>
+        </w:rPr>
+        <w:t>T</w:t>
+      </w:r>
+      <w:r>
+        <w:rPr>
+          <w:highlight w:val="magenta"/>
+        </w:rPr>
+        <w:t>he structure of the conclusion in a project is governed by the structure of introduction.</w:t>
+      </w:r>
+    </w:p>
+    <w:p>
+      <w:pPr>
+        <w:rPr>
+          <w:highlight w:val="magenta"/>
+        </w:rPr>
+      </w:pPr>
+    </w:p>
+    <w:p>
+      <w:pPr>
+        <w:rPr>
+          <w:highlight w:val="magenta"/>
+        </w:rPr>
+      </w:pPr>
+      <w:r>
+        <w:rPr>
+          <w:highlight w:val="magenta"/>
+        </w:rPr>
+        <w:t>T</w:t>
+      </w:r>
+      <w:r>
+        <w:rPr>
+          <w:highlight w:val="magenta"/>
+        </w:rPr>
+        <w:t>here must be an evaluation carried out to determine how effective and efficient your “solution</w:t>
+      </w:r>
+      <w:r>
+        <w:rPr>
+          <w:highlight w:val="magenta"/>
+        </w:rPr>
+        <w:t>/artefact</w:t>
+      </w:r>
+      <w:r>
+        <w:rPr>
+          <w:highlight w:val="magenta"/>
+        </w:rPr>
+        <w:t>” is at addressing the problem identified</w:t>
+      </w:r>
+      <w:proofErr w:type="gramStart"/>
+      <w:r>
+        <w:rPr>
+          <w:highlight w:val="magenta"/>
+        </w:rPr>
+        <w:t xml:space="preserve">. </w:t>
+      </w:r>
+      <w:proofErr w:type="gramEnd"/>
+      <w:r>
+        <w:rPr>
+          <w:highlight w:val="magenta"/>
+        </w:rPr>
+        <w:br/>
+      </w:r>
+      <w:r>
+        <w:rPr>
+          <w:highlight w:val="magenta"/>
+        </w:rPr>
+        <w:t xml:space="preserve">Appropriate metrics should be considered for this evaluation. </w:t>
+      </w:r>
+    </w:p>
+    <w:p>
+      <w:pPr>
+        <w:pStyle w:val="Heading2"/>
+      </w:pPr>
+      <w:bookmarkStart w:id="14" w:name="_Toc5449399"/>
+      <w:r>
+        <w:t>LAYOUT</w:t>
+      </w:r>
+      <w:r>
+        <w:t xml:space="preserve"> </w:t>
+      </w:r>
+      <w:r>
+        <w:t xml:space="preserve">Chapter </w:t>
+      </w:r>
+      <w:r>
+        <w:t>6</w:t>
+      </w:r>
+      <w:r>
+        <w:t>: Evaluation through Metrics</w:t>
+      </w:r>
       <w:bookmarkEnd w:id="14"/>
     </w:p>
     <w:p>
-      <w:pPr>
+      <w:r>
+        <w:t>The aim of this project was to design, develop and evaluate a low-cost, low-maintenance solution to retrieving litter in an open environment</w:t>
+      </w:r>
+      <w:proofErr w:type="gramStart"/>
+      <w:r>
+        <w:t>.</w:t>
+      </w:r>
+      <w:r>
+        <w:t xml:space="preserve"> </w:t>
+      </w:r>
+      <w:proofErr w:type="gramEnd"/>
+      <w:r>
+        <w:t>The evaluation parameters identified through this are quite clear in part, with reductions to cost and the maintenance</w:t>
+      </w:r>
+      <w:r>
+        <w:t xml:space="preserve"> required on fault occurrence</w:t>
+      </w:r>
+      <w:r>
+        <w:t xml:space="preserve">. </w:t>
+      </w:r>
+    </w:p>
+    <w:p>
+      <w:r>
+        <w:t>The efficacy of the system was not evaluated as a whole, as the purpose of the project was to define a proof of concept and to prove the feasibility of a system to be implemented by an industry professional</w:t>
+      </w:r>
+      <w:proofErr w:type="gramStart"/>
+      <w:r>
+        <w:t xml:space="preserve">. </w:t>
+      </w:r>
+      <w:proofErr w:type="gramEnd"/>
+      <w:r>
+        <w:t xml:space="preserve">This is not to say that efficacy was not evaluated, but the results of the evaluation were not important to the aim. </w:t>
+      </w:r>
+    </w:p>
+    <w:p>
+      <w:r>
+        <w:t xml:space="preserve">The efficacy </w:t>
+      </w:r>
+      <w:r>
+        <w:t xml:space="preserve">in this context </w:t>
+      </w:r>
+      <w:r>
+        <w:t>is</w:t>
+      </w:r>
+      <w:r>
+        <w:t xml:space="preserve"> not</w:t>
+      </w:r>
+      <w:r>
+        <w:t xml:space="preserve"> something which can be </w:t>
+      </w:r>
+      <w:r>
+        <w:t xml:space="preserve">easily </w:t>
+      </w:r>
+      <w:r>
+        <w:t>evaluated through metrics alone</w:t>
+      </w:r>
+      <w:r>
+        <w:t>;</w:t>
+      </w:r>
+      <w:r>
+        <w:t xml:space="preserve"> as efficacy is built up of the effectiveness of the individual sub-systems</w:t>
+      </w:r>
+      <w:r>
+        <w:t xml:space="preserve"> to complete their tasks</w:t>
+      </w:r>
+      <w:proofErr w:type="gramStart"/>
+      <w:r>
+        <w:t xml:space="preserve">. </w:t>
+      </w:r>
+      <w:proofErr w:type="gramEnd"/>
+      <w:r>
+        <w:t>The project has, through development, aimed to reduce the negative impacts of the sub-systems</w:t>
+      </w:r>
+      <w:r>
+        <w:t xml:space="preserve"> by using best-practice methods and critiquing the choices made for the implementation in each sub-system. Issues within each of the sub-systems were, through this critical evaluation addressed, such as</w:t>
+      </w:r>
+      <w:r>
+        <w:t xml:space="preserve">; </w:t>
+      </w:r>
+      <w:r>
+        <w:t xml:space="preserve">the latency of the cameras, the speed of processing the frames, the </w:t>
+      </w:r>
+      <w:r>
+        <w:t>Google C</w:t>
+      </w:r>
+      <w:r>
+        <w:t xml:space="preserve">loud </w:t>
+      </w:r>
+      <w:r>
+        <w:t xml:space="preserve">API response speed </w:t>
+      </w:r>
+      <w:r>
+        <w:t xml:space="preserve">, the </w:t>
+      </w:r>
+      <w:r>
+        <w:t xml:space="preserve">accuracy </w:t>
+      </w:r>
+      <w:r>
+        <w:t>of the pathing system, the robot</w:t>
+      </w:r>
+      <w:r>
+        <w:t>’</w:t>
+      </w:r>
+      <w:r>
+        <w:t>s movement flexibility</w:t>
+      </w:r>
+      <w:proofErr w:type="gramStart"/>
+      <w:r>
+        <w:t>.</w:t>
+      </w:r>
+      <w:r>
+        <w:t xml:space="preserve"> </w:t>
+      </w:r>
+      <w:proofErr w:type="gramEnd"/>
+      <w:r>
+        <w:t>Since t</w:t>
+      </w:r>
+      <w:r>
+        <w:t>he failure or inefficacy of a single sub-system within the overall system is a failure of the system as a whole</w:t>
+      </w:r>
+      <w:r>
+        <w:t xml:space="preserve">, this was taken very </w:t>
+      </w:r>
+      <w:r>
+        <w:t>carefully</w:t>
+      </w:r>
+      <w:r>
+        <w:t xml:space="preserve"> and seriously</w:t>
+      </w:r>
+      <w:r>
+        <w:t>.</w:t>
+      </w:r>
+      <w:r>
+        <w:t xml:space="preserve"> </w:t>
+      </w:r>
+      <w:bookmarkStart w:id="15" w:name="_GoBack"/>
+      <w:bookmarkEnd w:id="15"/>
+    </w:p>
+    <w:p/>
+    <w:p>
+      <w:pPr>
+        <w:rPr>
+          <w:b/>
+        </w:rPr>
+      </w:pPr>
+      <w:r>
+        <w:rPr>
+          <w:b/>
+        </w:rPr>
+        <w:t>Cost is easy as it is quantitative, we can compare costs of similar systems, not necessarily litter systems, but other autonomous systems like security (systems which have a similar system purpose or autonomous movement and reacting to stimuli in the environment)… then go on to describe why ours is better…</w:t>
+      </w:r>
+    </w:p>
+    <w:p>
+      <w:r>
+        <w:t xml:space="preserve">The evaluation metrics for cost are quite relative, with a… </w:t>
+      </w:r>
+      <w:r>
+        <w:rPr>
+          <w:b/>
+          <w:sz w:val="40"/>
+        </w:rPr>
+        <w:t>STUFF</w:t>
+      </w:r>
+      <w:r>
+        <w:t>…</w:t>
+      </w:r>
+    </w:p>
+    <w:p>
+      <w:pPr>
+        <w:rPr>
+          <w:b/>
+        </w:rPr>
+      </w:pPr>
+    </w:p>
+    <w:p>
+      <w:pPr>
+        <w:rPr>
+          <w:b/>
+        </w:rPr>
+      </w:pPr>
+      <w:r>
+        <w:rPr>
+          <w:b/>
+        </w:rPr>
+        <w:t xml:space="preserve">Low maintenance is </w:t>
+      </w:r>
+      <w:proofErr w:type="spellStart"/>
+      <w:r>
+        <w:rPr>
+          <w:b/>
+        </w:rPr>
+        <w:t>lil</w:t>
+      </w:r>
+      <w:proofErr w:type="spellEnd"/>
+      <w:r>
+        <w:rPr>
+          <w:b/>
+        </w:rPr>
+        <w:t xml:space="preserve"> harder… we can talk about remote maintenance for network system, we can talk about how system does not have many parts to the robots, and how the robots and cameras were designed to work as independent peripherals.</w:t>
+      </w:r>
+    </w:p>
+    <w:p>
+      <w:r>
+        <w:t xml:space="preserve">Evaluation of effectiveness of reducing necessity of </w:t>
+      </w:r>
+      <w:r>
+        <w:t xml:space="preserve">maintenance </w:t>
+      </w:r>
+      <w:r>
+        <w:t>is not so simple</w:t>
+      </w:r>
+      <w:r>
+        <w:t xml:space="preserve">, in terms of the software aspects of the development, there are metrics which </w:t>
+      </w:r>
+      <w:r>
+        <w:t>can be</w:t>
+      </w:r>
+      <w:r>
+        <w:t xml:space="preserve"> </w:t>
+      </w:r>
+      <w:r>
+        <w:t xml:space="preserve">used, </w:t>
+      </w:r>
+      <w:r>
+        <w:t xml:space="preserve">such as </w:t>
+      </w:r>
+      <w:r>
+        <w:t>software reliability metrics</w:t>
+      </w:r>
+      <w:r>
+        <w:t xml:space="preserve"> </w:t>
+      </w:r>
+      <w:r>
+        <w:t>and software quality metrics</w:t>
+      </w:r>
+      <w:proofErr w:type="gramStart"/>
+      <w:r>
+        <w:t xml:space="preserve">. </w:t>
+      </w:r>
+      <w:proofErr w:type="gramEnd"/>
+      <w:r>
+        <w:t xml:space="preserve">With the testing of the system as a whole, </w:t>
+      </w:r>
+    </w:p>
+    <w:p/>
+    <w:p/>
+    <w:p/>
+    <w:p/>
+    <w:p>
+      <w:r>
+        <w:t xml:space="preserve">The biggest issue with the system design is redundancy, there is none yada </w:t>
+      </w:r>
+      <w:proofErr w:type="spellStart"/>
+      <w:r>
+        <w:t>yada</w:t>
+      </w:r>
+      <w:proofErr w:type="spellEnd"/>
+      <w:r>
+        <w:t xml:space="preserve"> yada….</w:t>
+      </w:r>
+    </w:p>
+    <w:p>
+      <w:pPr>
+        <w:pStyle w:val="Heading2"/>
+      </w:pPr>
+      <w:bookmarkStart w:id="16" w:name="_Toc5449400"/>
+      <w:r>
+        <w:t>//</w:t>
+      </w:r>
+      <w:r>
+        <w:t xml:space="preserve">NOT STARTED </w:t>
+      </w:r>
+      <w:r>
+        <w:t xml:space="preserve">Chapter </w:t>
+      </w:r>
+      <w:r>
+        <w:t>7</w:t>
+      </w:r>
+      <w:r>
+        <w:t>: Achieving the Aim</w:t>
+      </w:r>
+      <w:bookmarkEnd w:id="16"/>
+    </w:p>
+    <w:p>
+      <w:proofErr w:type="gramStart"/>
+      <w:r>
+        <w:t>Overall</w:t>
+      </w:r>
+      <w:proofErr w:type="gramEnd"/>
+      <w:r>
+        <w:t xml:space="preserve"> I believe….</w:t>
+      </w:r>
+      <w:r>
+        <w:t xml:space="preserve"> </w:t>
+      </w:r>
+    </w:p>
+    <w:p/>
+    <w:p>
+      <w:pPr>
+        <w:pStyle w:val="Heading2"/>
+      </w:pPr>
+      <w:bookmarkStart w:id="17" w:name="_Toc5449401"/>
+      <w:r>
+        <w:t xml:space="preserve">NOT STARTED </w:t>
+      </w:r>
+      <w:r>
+        <w:t xml:space="preserve">Chapter </w:t>
+      </w:r>
+      <w:r>
+        <w:t>8</w:t>
+      </w:r>
+      <w:r>
+        <w:t>: Changes to Development</w:t>
+      </w:r>
+      <w:bookmarkEnd w:id="17"/>
+    </w:p>
+    <w:p>
+      <w:r>
         <w:rPr>
           <w:highlight w:val="magenta"/>
         </w:rPr>
-      </w:pPr>
-      <w:r>
-        <w:rPr>
-          <w:highlight w:val="magenta"/>
-        </w:rPr>
-        <w:t>This section is where you report your findings</w:t>
-      </w:r>
-      <w:r>
-        <w:rPr>
-          <w:highlight w:val="magenta"/>
-        </w:rPr>
-        <w:t>.</w:t>
-      </w:r>
-      <w:r>
-        <w:rPr>
-          <w:highlight w:val="magenta"/>
-        </w:rPr>
-        <w:br/>
-      </w:r>
-      <w:r>
-        <w:rPr>
-          <w:highlight w:val="magenta"/>
-        </w:rPr>
-        <w:t>T</w:t>
-      </w:r>
-      <w:r>
-        <w:rPr>
-          <w:highlight w:val="magenta"/>
-        </w:rPr>
-        <w:t>he responses to the problems listed in the introduction are shown and discussed.</w:t>
-      </w:r>
-      <w:r>
-        <w:rPr>
-          <w:highlight w:val="magenta"/>
-        </w:rPr>
-        <w:br/>
-      </w:r>
-      <w:r>
-        <w:rPr>
-          <w:highlight w:val="magenta"/>
-        </w:rPr>
-        <w:t>T</w:t>
-      </w:r>
-      <w:r>
-        <w:rPr>
-          <w:highlight w:val="magenta"/>
-        </w:rPr>
-        <w:t>he structure of the conclusion in a project is governed by the structure of introduction.</w:t>
-      </w:r>
-    </w:p>
-    <w:p>
-      <w:pPr>
-        <w:rPr>
-          <w:highlight w:val="magenta"/>
-        </w:rPr>
-      </w:pPr>
-    </w:p>
-    <w:p>
-      <w:pPr>
-        <w:rPr>
-          <w:highlight w:val="magenta"/>
-        </w:rPr>
-      </w:pPr>
-      <w:r>
-        <w:rPr>
-          <w:highlight w:val="magenta"/>
-        </w:rPr>
-        <w:t>T</w:t>
-      </w:r>
-      <w:r>
-        <w:rPr>
-          <w:highlight w:val="magenta"/>
-        </w:rPr>
-        <w:t>here must be an evaluation carried out to determine how effective and efficient your “solution</w:t>
-      </w:r>
-      <w:r>
-        <w:rPr>
-          <w:highlight w:val="magenta"/>
-        </w:rPr>
-        <w:t>/artefact</w:t>
-      </w:r>
-      <w:r>
-        <w:rPr>
-          <w:highlight w:val="magenta"/>
-        </w:rPr>
-        <w:t>” is at addressing the problem identified</w:t>
-      </w:r>
-      <w:proofErr w:type="gramStart"/>
-      <w:r>
-        <w:rPr>
-          <w:highlight w:val="magenta"/>
-        </w:rPr>
-        <w:t xml:space="preserve">. </w:t>
-      </w:r>
-      <w:proofErr w:type="gramEnd"/>
-      <w:r>
-        <w:rPr>
-          <w:highlight w:val="magenta"/>
-        </w:rPr>
-        <w:br/>
-      </w:r>
-      <w:r>
-        <w:rPr>
-          <w:highlight w:val="magenta"/>
-        </w:rPr>
-        <w:t xml:space="preserve">Appropriate metrics should be considered for this evaluation. </w:t>
-      </w:r>
-    </w:p>
-    <w:p>
-      <w:pPr>
-        <w:pStyle w:val="Heading2"/>
-      </w:pPr>
-      <w:bookmarkStart w:id="15" w:name="_Toc5449399"/>
-      <w:r>
-        <w:t>LAYOUT</w:t>
-      </w:r>
-      <w:r>
-        <w:t xml:space="preserve"> </w:t>
-      </w:r>
-      <w:r>
-        <w:t xml:space="preserve">Chapter </w:t>
-      </w:r>
-      <w:r>
-        <w:t>6</w:t>
-      </w:r>
-      <w:r>
-        <w:t>: Evaluation through Metrics</w:t>
-      </w:r>
-      <w:bookmarkEnd w:id="15"/>
-    </w:p>
-    <w:p>
-      <w:proofErr w:type="gramStart"/>
-      <w:r>
-        <w:t>So</w:t>
-      </w:r>
-      <w:proofErr w:type="gramEnd"/>
-      <w:r>
-        <w:t xml:space="preserve"> what was the aim? To develop a low maintenance, low cost solution to retrieving litter in open environment</w:t>
-      </w:r>
-      <w:proofErr w:type="gramStart"/>
-      <w:r>
-        <w:t>?</w:t>
-      </w:r>
-      <w:r>
-        <w:t xml:space="preserve"> </w:t>
-      </w:r>
-      <w:proofErr w:type="gramEnd"/>
-      <w:r>
-        <w:t>How can we measure the artefact in context to this aim</w:t>
-      </w:r>
-      <w:proofErr w:type="gramStart"/>
-      <w:r>
-        <w:t xml:space="preserve">? </w:t>
-      </w:r>
-      <w:proofErr w:type="gramEnd"/>
-      <w:r>
-        <w:t>Cost, efficacy, and maintenance.</w:t>
-      </w:r>
-    </w:p>
-    <w:p>
-      <w:r>
-        <w:t xml:space="preserve">Cost is easy as it is quantitative, we can compare costs of similar systems, not </w:t>
-      </w:r>
-      <w:r>
-        <w:t>necessarily</w:t>
-      </w:r>
-      <w:r>
-        <w:t xml:space="preserve"> litter </w:t>
-      </w:r>
-      <w:proofErr w:type="spellStart"/>
-      <w:r>
-        <w:t>systes</w:t>
-      </w:r>
-      <w:proofErr w:type="spellEnd"/>
-      <w:r>
-        <w:t>, but other autonomous systems like security (systems which have a similar system purpose or autonomous movement and reacting to stimuli in the enviro</w:t>
-      </w:r>
-      <w:r>
-        <w:t>n</w:t>
-      </w:r>
-      <w:r>
-        <w:t>ment)… then go on to describe why ours is better…</w:t>
-      </w:r>
-    </w:p>
-    <w:p>
-      <w:r>
-        <w:t xml:space="preserve">Low maintenance is </w:t>
-      </w:r>
-      <w:proofErr w:type="spellStart"/>
-      <w:r>
-        <w:t>lil</w:t>
-      </w:r>
-      <w:proofErr w:type="spellEnd"/>
-      <w:r>
-        <w:t xml:space="preserve"> harder… we can talk about remote maintenance for network system, we can talk about how system does not have many parts to the robots, and how the robots and cameras were designed to work as independent periph</w:t>
-      </w:r>
-      <w:r>
-        <w:t>er</w:t>
-      </w:r>
-      <w:r>
-        <w:t>als.</w:t>
-      </w:r>
-    </w:p>
-    <w:p>
-      <w:r>
-        <w:t>The efficacy isn’t something which can be evaluated through metrics alone, as efficacy is built up of the effectiveness of all the individual sub-systems, the latency of the cameras, the speed of processing the frames, the cloud return speed, the effectiveness of the pathing system, the robots movement flexibility, etc… these work together, so the failure of inefficacy of a single sub-system within the overall system is a failure of the system as a whole.</w:t>
-      </w:r>
-    </w:p>
-    <w:p>
-      <w:r>
-        <w:t xml:space="preserve">The biggest issue with the system design is redundancy, there is none yada </w:t>
-      </w:r>
-      <w:proofErr w:type="spellStart"/>
-      <w:r>
-        <w:t>yada</w:t>
-      </w:r>
-      <w:proofErr w:type="spellEnd"/>
-      <w:r>
-        <w:t xml:space="preserve"> yada….</w:t>
-      </w:r>
-    </w:p>
-    <w:p>
-      <w:pPr>
-        <w:pStyle w:val="Heading2"/>
-      </w:pPr>
-      <w:bookmarkStart w:id="16" w:name="_Toc5449400"/>
-      <w:r>
-        <w:t>//</w:t>
-      </w:r>
-      <w:r>
-        <w:t xml:space="preserve">NOT STARTED </w:t>
-      </w:r>
-      <w:r>
-        <w:t xml:space="preserve">Chapter </w:t>
-      </w:r>
-      <w:r>
-        <w:t>7</w:t>
-      </w:r>
-      <w:r>
-        <w:t>: Achieving the Aim</w:t>
-      </w:r>
-      <w:bookmarkEnd w:id="16"/>
-    </w:p>
-    <w:p>
-      <w:proofErr w:type="gramStart"/>
-      <w:r>
-        <w:t>Overall</w:t>
-      </w:r>
-      <w:proofErr w:type="gramEnd"/>
-      <w:r>
-        <w:t xml:space="preserve"> I believe….</w:t>
-      </w:r>
-      <w:r>
-        <w:t xml:space="preserve"> </w:t>
+        <w:t>Changes or amendments that may be required to the original delivered artefact should be discussed here, pointing out how and why these changes might have been affected if time or opportunity presented itself.</w:t>
+      </w:r>
+      <w:r>
+        <w:t xml:space="preserve">  </w:t>
       </w:r>
     </w:p>
     <w:p/>
     <w:p>
-      <w:pPr>
-        <w:pStyle w:val="Heading2"/>
-      </w:pPr>
-      <w:bookmarkStart w:id="17" w:name="_Toc5449401"/>
-      <w:r>
-        <w:t xml:space="preserve">NOT STARTED </w:t>
-      </w:r>
-      <w:r>
-        <w:t xml:space="preserve">Chapter </w:t>
-      </w:r>
-      <w:r>
-        <w:t>8</w:t>
-      </w:r>
-      <w:r>
-        <w:t>: Changes to Development</w:t>
-      </w:r>
-      <w:bookmarkEnd w:id="17"/>
-    </w:p>
-    <w:p>
-      <w:r>
-        <w:rPr>
-          <w:highlight w:val="magenta"/>
-        </w:rPr>
-        <w:t>Changes or amendments that may be required to the original delivered artefact should be discussed here, pointing out how and why these changes might have been affected if time or opportunity presented itself.</w:t>
-      </w:r>
-      <w:r>
-        <w:t xml:space="preserve">  </w:t>
-      </w:r>
-    </w:p>
-    <w:p/>
-    <w:p>
       <w:r>
         <w:br w:type="page"/>
       </w:r>
@@ -5480,6 +5707,7 @@
       </w:pPr>
       <w:bookmarkStart w:id="18" w:name="_Toc5449402"/>
       <w:r>
+        <w:lastRenderedPageBreak/>
         <w:t xml:space="preserve">LAYOUT </w:t>
       </w:r>
       <w:r>
@@ -6216,6 +6444,7 @@
       </w:pPr>
       <w:bookmarkStart w:id="19" w:name="_Toc5449404"/>
       <w:r>
+        <w:lastRenderedPageBreak/>
         <w:t xml:space="preserve">NOT STARTED </w:t>
       </w:r>
       <w:r>
@@ -6308,6 +6537,11 @@
         <w:t>This problem is discussed further in the chapter on research limitations, however for a production-ready system, a new object identification system such as the DCNN described by Sun et al. could be implemented to counter this.</w:t>
       </w:r>
     </w:p>
+    <w:p>
+      <w:r>
+        <w:t>Cost evaluation metrics reliant on what people should want to pay… this isn’t clear enough so data collection needed for autonomous systems appropriate cost, then robot should be designed with this as the target….</w:t>
+      </w:r>
+    </w:p>
     <w:p/>
     <w:p>
       <w:pPr>
@@ -6330,33 +6564,18 @@
     <w:p/>
     <w:p>
       <w:r>
-        <w:t>P</w:t>
-      </w:r>
-      <w:r>
-        <w:t xml:space="preserve">lan </w:t>
-      </w:r>
-      <w:r>
-        <w:t xml:space="preserve">was </w:t>
-      </w:r>
-      <w:r>
-        <w:t>to use an adaptive waterfall</w:t>
+        <w:t>Plan was to use an adaptive waterfall</w:t>
       </w:r>
       <w:r>
         <w:t xml:space="preserve">, </w:t>
       </w:r>
       <w:proofErr w:type="gramStart"/>
       <w:r>
-        <w:t>I</w:t>
-      </w:r>
-      <w:r>
-        <w:t>n</w:t>
-      </w:r>
-      <w:proofErr w:type="gramEnd"/>
-      <w:r>
-        <w:t xml:space="preserve"> actuality </w:t>
-      </w:r>
-      <w:r>
-        <w:t>development more closely followed personal scrum</w:t>
+        <w:t>In</w:t>
+      </w:r>
+      <w:proofErr w:type="gramEnd"/>
+      <w:r>
+        <w:t xml:space="preserve"> actuality development more closely followed personal scrum</w:t>
       </w:r>
       <w:r>
         <w:t xml:space="preserve"> [</w:t>
@@ -7975,7 +8194,7 @@
 </file>
 
 <file path=customXml/itemProps1.xml><?xml version="1.0" encoding="utf-8"?>
-<ds:datastoreItem xmlns:ds="http://schemas.openxmlformats.org/officeDocument/2006/customXml" ds:itemID="{A6FE6043-7E8E-47AE-BCF3-293317E2CB40}">
+<ds:datastoreItem xmlns:ds="http://schemas.openxmlformats.org/officeDocument/2006/customXml" ds:itemID="{C8BFCE43-C0A8-4DF1-B6BF-FBF88DA006C2}">
   <ds:schemaRefs>
     <ds:schemaRef ds:uri="http://schemas.openxmlformats.org/officeDocument/2006/bibliography"/>
   </ds:schemaRefs>

</xml_diff>

<commit_message>
Introduction & Lit Review
</commit_message>
<xml_diff>
--- a/REPORT/Report V2.docx
+++ b/REPORT/Report V2.docx
@@ -1832,10 +1832,16 @@
         <w:pStyle w:val="Heading2"/>
       </w:pPr>
       <w:r>
+        <w:t xml:space="preserve">NOT STARTED </w:t>
+      </w:r>
+      <w:r>
         <w:t>Chapter 1: Abstract</w:t>
       </w:r>
     </w:p>
-    <w:p/>
+    <w:p>
+      <w:bookmarkStart w:id="1" w:name="_GoBack"/>
+      <w:bookmarkEnd w:id="1"/>
+    </w:p>
     <w:p/>
     <w:p/>
     <w:tbl>
@@ -1994,10 +2000,13 @@
       <w:pPr>
         <w:pStyle w:val="Heading2"/>
       </w:pPr>
-      <w:bookmarkStart w:id="1" w:name="_Toc5449386"/>
+      <w:bookmarkStart w:id="2" w:name="_Toc5449386"/>
       <w:r>
         <w:lastRenderedPageBreak/>
-        <w:t xml:space="preserve">LAYOUT </w:t>
+        <w:t>REVIEW</w:t>
+      </w:r>
+      <w:r>
+        <w:t xml:space="preserve"> </w:t>
       </w:r>
       <w:r>
         <w:t xml:space="preserve">Chapter 1: </w:t>
@@ -2014,156 +2023,425 @@
       <w:r>
         <w:t>Problem</w:t>
       </w:r>
-      <w:bookmarkEnd w:id="1"/>
-    </w:p>
-    <w:p>
-      <w:r>
-        <w:t xml:space="preserve">Littering is getting worse, [keep Britain clean] and its impact on the economy is shit  with 1billion spent in 2015 on removing litter and </w:t>
+      <w:bookmarkEnd w:id="2"/>
+    </w:p>
+    <w:p>
+      <w:r>
+        <w:t>The problem of litter is getting worse, as described by [</w:t>
+      </w:r>
+      <w:r>
+        <w:rPr>
+          <w:b/>
+        </w:rPr>
+        <w:t>KEEPBRITIANCLEAN</w:t>
+      </w:r>
+      <w:r>
+        <w:t>], and the impact it has on the country, economy, and even the world, is evident; with over £1 billion spent in 2015 alone, on attempts to clean it up [</w:t>
+      </w:r>
+      <w:r>
+        <w:rPr>
+          <w:b/>
+        </w:rPr>
+        <w:t>COUNTRYFILE.COM</w:t>
+      </w:r>
+      <w:r>
+        <w:t>]</w:t>
+      </w:r>
+      <w:proofErr w:type="gramStart"/>
+      <w:r>
+        <w:t xml:space="preserve">. </w:t>
+      </w:r>
+      <w:proofErr w:type="gramEnd"/>
+      <w:r>
+        <w:t>The impact littering has on society is also becoming more prevalent</w:t>
+      </w:r>
+      <w:proofErr w:type="gramStart"/>
+      <w:r>
+        <w:t xml:space="preserve">. </w:t>
+      </w:r>
+      <w:proofErr w:type="gramEnd"/>
+      <w:r>
+        <w:t>Recent research into the psychological impacts of littering have highlighted issues and causations which extend beyond the action of littering to understand the mentality of why people litter in the first place, and this research has been put into effect in terms of the 5p carrier bag cost [</w:t>
+      </w:r>
+      <w:r>
+        <w:rPr>
+          <w:b/>
+        </w:rPr>
+        <w:t>INSERT REFERENCE FOR THIS</w:t>
+      </w:r>
+      <w:r>
+        <w:t>]; in which the physical worth of the carrier bag results in an emotional acknowledgement to the bags inherent value to retain. This is not enough however, as despite the decrease in carrier bag littering, the amount of littering is still increasing.</w:t>
+      </w:r>
+    </w:p>
+    <w:p>
+      <w:pPr>
+        <w:rPr>
+          <w:b/>
+        </w:rPr>
+      </w:pPr>
+      <w:r>
+        <w:t xml:space="preserve">Coupled with the rise of autonomy (self-controlled robotic systems), and </w:t>
+      </w:r>
+      <w:r>
+        <w:t xml:space="preserve">modern </w:t>
+      </w:r>
+      <w:r>
+        <w:t xml:space="preserve">research into the psychology of </w:t>
+      </w:r>
+      <w:r>
+        <w:t xml:space="preserve">those </w:t>
+      </w:r>
+      <w:r>
+        <w:t>who choose to litter; this project aims to develop an adaptive approach to combat this issue</w:t>
+      </w:r>
+      <w:proofErr w:type="gramStart"/>
+      <w:r>
+        <w:t xml:space="preserve">. </w:t>
+      </w:r>
+      <w:proofErr w:type="gramEnd"/>
+      <w:r>
+        <w:t>The project will take lessons learnt from the development of systems built by others such as [</w:t>
+      </w:r>
+      <w:r>
+        <w:rPr>
+          <w:b/>
+        </w:rPr>
+        <w:t>THE JAPANEESE OUTDOOR SERVICE ROBOT</w:t>
+      </w:r>
+      <w:r>
+        <w:t>] and [</w:t>
+      </w:r>
+      <w:r>
+        <w:rPr>
+          <w:b/>
+        </w:rPr>
+        <w:t xml:space="preserve">THE </w:t>
+      </w:r>
+      <w:r>
+        <w:rPr>
+          <w:b/>
+        </w:rPr>
+        <w:t>HAKO</w:t>
+      </w:r>
+      <w:r>
+        <w:rPr>
+          <w:b/>
+        </w:rPr>
+        <w:t xml:space="preserve"> PROJECT</w:t>
+      </w:r>
+      <w:r>
+        <w:t>], in order to develop a reliable and appropriate implementation to tackle the problem.</w:t>
+      </w:r>
+    </w:p>
+    <w:p>
+      <w:r>
+        <w:t>The first system to be analysed is the Japanese Outdoor Service Robot (OSR-2)</w:t>
+      </w:r>
+      <w:proofErr w:type="gramStart"/>
+      <w:r>
+        <w:t xml:space="preserve">. </w:t>
+      </w:r>
+      <w:proofErr w:type="gramEnd"/>
+      <w:r>
+        <w:rPr>
+          <w:b/>
+        </w:rPr>
+        <w:t xml:space="preserve">Developed by Nishida et al. </w:t>
+      </w:r>
+      <w:r>
+        <w:rPr>
+          <w:b/>
+        </w:rPr>
+        <w:t>from 2003 to 2006</w:t>
+      </w:r>
+      <w:r>
+        <w:t xml:space="preserve"> [</w:t>
+      </w:r>
+      <w:hyperlink r:id="rId8" w:history="1">
+        <w:r>
+          <w:rPr>
+            <w:rStyle w:val="Hyperlink"/>
+          </w:rPr>
+          <w:t>https://ieeexplore-ieee-org.proxy.library.lincoln.ac.uk/stamp/stamp.jsp?tp=&amp;arnumber=4109025</w:t>
+        </w:r>
+      </w:hyperlink>
+      <w:r>
+        <w:t>]</w:t>
+      </w:r>
+      <w:r>
+        <w:t xml:space="preserve"> it aimed </w:t>
+      </w:r>
+      <w:r>
+        <w:t xml:space="preserve">to clean urban areas </w:t>
+      </w:r>
+      <w:r>
+        <w:t xml:space="preserve">by collecting discarded trash. </w:t>
+      </w:r>
+      <w:r>
+        <w:t xml:space="preserve">The system was effective in identifying and collecting the </w:t>
+      </w:r>
+      <w:proofErr w:type="gramStart"/>
+      <w:r>
+        <w:t>trash,</w:t>
+      </w:r>
+      <w:proofErr w:type="gramEnd"/>
+      <w:r>
+        <w:t xml:space="preserve"> however it had a large issue which was not discussed as much, and that is the size and cost. For a system like this to manage an area autonomously, it must be able to move into smaller areas in which litter may build up from, and it must be accessible to as many organisations as possible. </w:t>
+      </w:r>
+    </w:p>
+    <w:p>
+      <w:r>
+        <w:t xml:space="preserve">Managing the cost of the robot more effectively enables the robot to become faster, as </w:t>
+      </w:r>
+      <w:r>
+        <w:t>lighter,</w:t>
+      </w:r>
+      <w:r>
+        <w:t xml:space="preserve"> and smaller components decreases the power consumption of the robot, which in turn decreases the costs further</w:t>
+      </w:r>
+      <w:proofErr w:type="gramStart"/>
+      <w:r>
+        <w:t xml:space="preserve">. </w:t>
+      </w:r>
+      <w:proofErr w:type="gramEnd"/>
+      <w:r>
+        <w:t>The benefit to employing these types of autonomous systems is to ensure a large area is kept tidy, however for a large area, a slow bulky robot may not be able to manage. This problem can be solved easily by spreading out more robots</w:t>
+      </w:r>
+      <w:r>
+        <w:t xml:space="preserve"> and increasing their speed</w:t>
+      </w:r>
+      <w:r>
+        <w:t xml:space="preserve">, however for this to be an appropriate choice for an organisation, the robots must be accessible, of which this </w:t>
+      </w:r>
+      <w:r>
+        <w:t xml:space="preserve">implementation </w:t>
+      </w:r>
+      <w:r>
+        <w:t>is not</w:t>
+      </w:r>
+      <w:r>
+        <w:t xml:space="preserve"> so much</w:t>
+      </w:r>
+      <w:r>
+        <w:t>.</w:t>
+      </w:r>
+      <w:r>
+        <w:t xml:space="preserve"> </w:t>
+      </w:r>
+    </w:p>
+    <w:p>
+      <w:r>
+        <w:t xml:space="preserve">For industrial use, the benefit to reducing the size and thus the complexity of robots is clear, take for instance the Meca500, an industrial 6-axis arm which has been developed by </w:t>
       </w:r>
       <w:proofErr w:type="spellStart"/>
       <w:r>
-        <w:t>flytipping</w:t>
+        <w:t>Mecademic</w:t>
       </w:r>
       <w:proofErr w:type="spellEnd"/>
       <w:r>
-        <w:t xml:space="preserve"> [countryfile.com]</w:t>
-      </w:r>
-      <w:proofErr w:type="gramStart"/>
-      <w:r>
-        <w:t xml:space="preserve">. </w:t>
-      </w:r>
-      <w:proofErr w:type="gramEnd"/>
-      <w:r>
-        <w:t xml:space="preserve">the impact is getting worse, there are many ways this can be handled, and attempts are being implemented in terms of psychological </w:t>
+        <w:t xml:space="preserve"> to </w:t>
+      </w:r>
+      <w:r>
+        <w:t>increase the accuracy of automation, with a 5</w:t>
+      </w:r>
+      <w:r>
+        <w:t>μm</w:t>
+      </w:r>
+      <w:r>
+        <w:t xml:space="preserve"> </w:t>
+      </w:r>
+      <w:r>
+        <w:t>accuracy</w:t>
+      </w:r>
+      <w:proofErr w:type="gramStart"/>
+      <w:r>
+        <w:t xml:space="preserve">. </w:t>
+      </w:r>
+      <w:proofErr w:type="gramEnd"/>
+      <w:r>
+        <w:t xml:space="preserve">The arm was designed small to take advantage of the accuracy which can be achieved, while also reducing unnecessary costs which </w:t>
       </w:r>
       <w:proofErr w:type="spellStart"/>
       <w:r>
-        <w:t>averions</w:t>
+        <w:t>unneccessarially</w:t>
       </w:r>
       <w:proofErr w:type="spellEnd"/>
       <w:r>
-        <w:t xml:space="preserve"> such as making peeps pay explicitly for carrier bags, the worth of the bag makes it more valuable to the owner so less littering</w:t>
-      </w:r>
-      <w:proofErr w:type="gramStart"/>
-      <w:r>
-        <w:t xml:space="preserve">. </w:t>
-      </w:r>
-      <w:proofErr w:type="gramEnd"/>
-      <w:r>
-        <w:t>However</w:t>
-      </w:r>
-      <w:r>
-        <w:t>,</w:t>
-      </w:r>
-      <w:r>
-        <w:t xml:space="preserve"> this is not enough.</w:t>
-      </w:r>
-    </w:p>
-    <w:p>
-      <w:r>
-        <w:t>Coupled with the rise of autonomy and more research into the field of litter psychology, this project aims to develop an adaptive solution to this problem, taking lessons learnt from past attempts by others such as &lt;</w:t>
+        <w:t xml:space="preserve"> increase costs [</w:t>
+      </w:r>
+      <w:hyperlink r:id="rId9" w:history="1">
+        <w:r>
+          <w:rPr>
+            <w:rStyle w:val="Hyperlink"/>
+          </w:rPr>
+          <w:t>https://www.mecademic.com/products/Meca500-small-robot-arm</w:t>
+        </w:r>
+      </w:hyperlink>
+      <w:r>
+        <w:t>].</w:t>
+      </w:r>
+    </w:p>
+    <w:p>
+      <w:r>
+        <w:t>The second system to be analysed is the result of [</w:t>
       </w:r>
       <w:r>
         <w:rPr>
           <w:b/>
         </w:rPr>
-        <w:t>INSERT PERSON A HERE</w:t>
-      </w:r>
-      <w:r>
-        <w:t>&gt; and &lt;</w:t>
+        <w:t xml:space="preserve">The </w:t>
       </w:r>
       <w:r>
         <w:rPr>
           <w:b/>
         </w:rPr>
-        <w:t>INSERT PERSON B HERE</w:t>
-      </w:r>
-      <w:r>
-        <w:t>&gt;, in order to develop a reliable and appropriate implementation to tackle the problem efficiently.</w:t>
-      </w:r>
-    </w:p>
-    <w:p/>
-    <w:p>
-      <w:pPr>
+        <w:t>Hako</w:t>
+      </w:r>
+      <w:r>
         <w:rPr>
           <w:b/>
         </w:rPr>
-      </w:pPr>
-      <w:r>
-        <w:rPr>
-          <w:b/>
-        </w:rPr>
-        <w:t>Why have other attempts failed then?</w:t>
-      </w:r>
-    </w:p>
-    <w:p>
-      <w:r>
-        <w:t>HERE WE NEED TO DESCRIBE THE FIRST IMPLEMENTATION</w:t>
-      </w:r>
-      <w:r>
-        <w:t xml:space="preserve">; </w:t>
-      </w:r>
-      <w:r>
-        <w:t>The Japanese Outdoor Service Robot (Nishida et al., 2006).</w:t>
-      </w:r>
-      <w:r>
-        <w:t xml:space="preserve">, WE START BY DESCRIBING WHAT THE AIM OF THE PROJECT WAS, THEN WE DESCRIBE A GOOD POINT ABOUT IT, AND DESCRIBE WHY IT WAS NOT </w:t>
-      </w:r>
-      <w:r>
-        <w:t>FEASIBLE</w:t>
-      </w:r>
-      <w:r>
-        <w:t>:</w:t>
+        <w:t xml:space="preserve"> Project</w:t>
+      </w:r>
+      <w:r>
+        <w:t xml:space="preserve">], in which a </w:t>
+      </w:r>
+      <w:r>
+        <w:t>Hako</w:t>
       </w:r>
       <w:r>
         <w:t xml:space="preserve"> </w:t>
       </w:r>
       <w:r>
-        <w:t>ITS COSTS MADE THE SYSTEM UNREALISTIC FOR IMPLEMENTATION, AND ITS SIZE CAUSED DIFFERENT ISSUES IN TERMS OF ENERGY REQUIRED AND COSTS TO RUN.</w:t>
-      </w:r>
-    </w:p>
-    <w:p>
-      <w:r>
-        <w:t xml:space="preserve">HERE WE NEED TO DISCUSS THE SECOND IMPLEMENTATION; </w:t>
-      </w:r>
-      <w:r>
-        <w:t>The Haku Project</w:t>
-      </w:r>
-      <w:proofErr w:type="gramStart"/>
-      <w:r>
-        <w:t xml:space="preserve">. </w:t>
-      </w:r>
-      <w:proofErr w:type="gramEnd"/>
-      <w:r>
-        <w:t>WE CAN DESCRIBE THE COST IMPLICATIONS OF IT, AND THE HIGH MAINTENANCE THROUGH THE COPLEX ENGINE, AND YET AGAIN THE SIZE CAN BE BROUGHT UP.</w:t>
-      </w:r>
-    </w:p>
-    <w:p>
-      <w:r>
-        <w:t>WE CAN WRITE A SHORT PARAGRAPH HERE ABOUT SIZE/COST CORRELATION [link about Meca500]</w:t>
-      </w:r>
-    </w:p>
-    <w:p>
-      <w:r>
-        <w:t>HERE WE BEGIN TALK ING ABOUT THE RESEARCH WHICH HAS BEEN DONE INTO LITTERING PSYCHOLOGY [SUCH AS LITTER BEACONS] AND MAKE A COUPLE POINTS ON HOW FOCUSING ON SPECIFIC ITEMS AS OPPOSED TO ALL CAN ALLOW AUTONOMY TO ASSIST WITH REDUCING LITTER</w:t>
-      </w:r>
-      <w:proofErr w:type="gramStart"/>
-      <w:r>
-        <w:t xml:space="preserve">. </w:t>
-      </w:r>
-      <w:proofErr w:type="gramEnd"/>
-      <w:r>
-        <w:t>THIS IS ALSO WHERE WE WILL MAKE SOME POINTS ON TARGETED APPROACHES TO PROBLEMS.</w:t>
-      </w:r>
-    </w:p>
-    <w:p/>
-    <w:p>
-      <w:r>
-        <w:t>WITH ALL THIS IN MIND, THE AIM FOR THE PROJECT WAS DEVELOPED TO PRODUCE A LOW-COST, LOW-MAINTENANCE AUTONMOUS TOOL TO ASSIST WITH LITTER HANDLING.</w:t>
+        <w:t xml:space="preserve">Hamster 700 </w:t>
+      </w:r>
+      <w:r>
+        <w:t xml:space="preserve">street cleaner was converted to an autonomous </w:t>
+      </w:r>
+      <w:r>
+        <w:t>robot</w:t>
+      </w:r>
+      <w:r>
+        <w:t xml:space="preserve"> to </w:t>
+      </w:r>
+      <w:r>
+        <w:t xml:space="preserve">sweep </w:t>
+      </w:r>
+      <w:r>
+        <w:t>litter</w:t>
+      </w:r>
+      <w:proofErr w:type="gramStart"/>
+      <w:r>
+        <w:t xml:space="preserve">. </w:t>
+      </w:r>
+      <w:proofErr w:type="gramEnd"/>
+      <w:r>
+        <w:t>The project</w:t>
+      </w:r>
+      <w:r>
+        <w:t xml:space="preserve">, </w:t>
+      </w:r>
+      <w:r>
+        <w:t xml:space="preserve">led by </w:t>
+      </w:r>
+      <w:r>
+        <w:t>Maarten Bonnem</w:t>
+      </w:r>
+      <w:r>
+        <w:t>a, planned to develop a system to tackle litter</w:t>
+      </w:r>
+      <w:r>
+        <w:t xml:space="preserve"> in public places, and was </w:t>
+      </w:r>
+      <w:r>
+        <w:t>built as part of an interdisciplinary project by multiple students</w:t>
+      </w:r>
+      <w:r>
+        <w:t xml:space="preserve"> under supervision from multiple staff members</w:t>
+      </w:r>
+      <w:proofErr w:type="gramStart"/>
+      <w:r>
+        <w:t xml:space="preserve">. </w:t>
+      </w:r>
+      <w:proofErr w:type="gramEnd"/>
+      <w:r>
+        <w:t xml:space="preserve">As the project focused around developing the robot to pick up litter solely, the project did not </w:t>
+      </w:r>
+      <w:proofErr w:type="gramStart"/>
+      <w:r>
+        <w:t>take into account</w:t>
+      </w:r>
+      <w:proofErr w:type="gramEnd"/>
+      <w:r>
+        <w:t xml:space="preserve"> the organisational practices and costs for producing and deploying the system to industry. This lack of consideration meant the team did not consider tactics to reduce the costs or evaluate the benefits of doing so. </w:t>
       </w:r>
     </w:p>
     <w:p/>
     <w:p/>
+    <w:p>
+      <w:r>
+        <w:lastRenderedPageBreak/>
+        <w:t>The psychology into why people litter has been researched a lot recently, with many papers being released on why the members of the public choose to litter</w:t>
+      </w:r>
+      <w:proofErr w:type="gramStart"/>
+      <w:r>
+        <w:t xml:space="preserve">. </w:t>
+      </w:r>
+      <w:proofErr w:type="gramEnd"/>
+      <w:r>
+        <w:t>The major paper focused on for this project is [</w:t>
+      </w:r>
+      <w:r>
+        <w:rPr>
+          <w:b/>
+        </w:rPr>
+        <w:t>title of litter beacons</w:t>
+      </w:r>
+      <w:r>
+        <w:t>], by [</w:t>
+      </w:r>
+      <w:r>
+        <w:rPr>
+          <w:b/>
+        </w:rPr>
+        <w:t>author or litter beacons</w:t>
+      </w:r>
+      <w:r>
+        <w:t>], in which it was concluded that the average person is more likely to litter, if they recognise litter already in an environment, for example a person is more likely to litter a branded can of drink, if they can see another of that branded drink on the floor; this can be extended to types of branded food wrappers such as fast food waste, which is in itself designed to be easily recognisable by their colours alone [</w:t>
+      </w:r>
+      <w:hyperlink r:id="rId10" w:history="1">
+        <w:r>
+          <w:rPr>
+            <w:rStyle w:val="Hyperlink"/>
+          </w:rPr>
+          <w:t>https://www.dezeen.com/2016/01/11/mcdonalds-packaging-rebrand-boxer-fast-food-graphic-design/</w:t>
+        </w:r>
+      </w:hyperlink>
+      <w:r>
+        <w:t>].</w:t>
+      </w:r>
+      <w:r>
+        <w:t xml:space="preserve"> Understanding this type of psychology can help the efficacy of autonomous systems, as with this, it is possible to develop systems which can target litter in a much more effective manner, and in such a way to quickly support the reduction of litter in an environment while more complex systems work to remove the remainder of litter.</w:t>
+      </w:r>
+    </w:p>
+    <w:p>
+      <w:r>
+        <w:t>As described, the importance of tackling litter is a growing problem, with an increasing urgency as more of the environment is exposed to its effects</w:t>
+      </w:r>
+      <w:proofErr w:type="gramStart"/>
+      <w:r>
+        <w:t xml:space="preserve">. </w:t>
+      </w:r>
+      <w:proofErr w:type="gramEnd"/>
+      <w:r>
+        <w:t xml:space="preserve">Tackling litter through autonomy is an effective way to handle the growing demand, however more complex tactics must be employed to the autonomy to tackle this problem more effectively. </w:t>
+      </w:r>
+    </w:p>
+    <w:p>
+      <w:r>
+        <w:t>With all this in mind, the aim for this project is to develop a low-cost, low-maintenance autonomous tool to assist with litter handling.</w:t>
+      </w:r>
+    </w:p>
     <w:p>
       <w:pPr>
         <w:rPr>
@@ -2173,17 +2451,7 @@
           <w:szCs w:val="26"/>
         </w:rPr>
       </w:pPr>
-      <w:bookmarkStart w:id="2" w:name="_Toc5449387"/>
-    </w:p>
-    <w:p>
-      <w:pPr>
-        <w:rPr>
-          <w:rFonts w:asciiTheme="majorHAnsi" w:eastAsiaTheme="majorEastAsia" w:hAnsiTheme="majorHAnsi" w:cstheme="majorBidi"/>
-          <w:color w:val="2F5496" w:themeColor="accent1" w:themeShade="BF"/>
-          <w:sz w:val="26"/>
-          <w:szCs w:val="26"/>
-        </w:rPr>
-      </w:pPr>
+      <w:bookmarkStart w:id="3" w:name="_Toc5449387"/>
       <w:r>
         <w:br w:type="page"/>
       </w:r>
@@ -2194,113 +2462,142 @@
       </w:pPr>
       <w:r>
         <w:lastRenderedPageBreak/>
-        <w:t xml:space="preserve">NOT STARTED </w:t>
+        <w:t>REVIEW</w:t>
+      </w:r>
+      <w:r>
+        <w:t xml:space="preserve"> </w:t>
       </w:r>
       <w:r>
         <w:t xml:space="preserve">Chapter 2: </w:t>
       </w:r>
-      <w:bookmarkEnd w:id="2"/>
+      <w:bookmarkEnd w:id="3"/>
       <w:r>
         <w:t>Problem Exploration</w:t>
       </w:r>
     </w:p>
     <w:p>
       <w:r>
-        <w:t>DUE TO THE DESIGN OF THE SYSTEM AND PROJECT; THE REVIEW OF LITERATURE EXTENDS FROM BEYOND THIS; RECURSIVLY INTO THE DEVELOPMENT AND TESTING.</w:t>
-      </w:r>
-    </w:p>
-    <w:p>
-      <w:r>
-        <w:t xml:space="preserve">THE AIM </w:t>
-      </w:r>
-      <w:r>
-        <w:t xml:space="preserve">DEVELOPED UNDER </w:t>
-      </w:r>
-      <w:r>
-        <w:t>FACE</w:t>
-      </w:r>
-      <w:r>
-        <w:t>S</w:t>
-      </w:r>
-      <w:r>
-        <w:t xml:space="preserve"> 2 PROBLEMS</w:t>
-      </w:r>
-      <w:r>
-        <w:t xml:space="preserve">: </w:t>
-      </w:r>
-      <w:r>
-        <w:t>THE FIRST PROBLEM IS DESIGNING A SYSTEM TO BE LOW-COST</w:t>
-      </w:r>
-      <w:r>
-        <w:t xml:space="preserve">; </w:t>
-      </w:r>
-      <w:r>
-        <w:t>THE SECOND PROBLEM IS TO DESIGN A SYSTEM TO BE LOW-MAINTENANCE</w:t>
-      </w:r>
-    </w:p>
-    <w:p>
-      <w:proofErr w:type="gramStart"/>
-      <w:r>
-        <w:t>SO</w:t>
-      </w:r>
-      <w:proofErr w:type="gramEnd"/>
-      <w:r>
-        <w:t xml:space="preserve"> LETS DO SOME RESEARCH ON RECUCING THESE 2 THINGS; RIGUROUS TESTING REDUCES NECCESSITY TO MAINTAIN AFTER DEVELOPMENT, SO SYSTEM MUST BE TESTED WELL AND DESIGNED TO ACCESS EACH PART EASILLY, EVEN IF DEPLOYED. TO REDUCE COSTS TO ROBOT, LESS STUFF CAN BE PUT ON IT, FOLLOW SIMPLE DESIGN AND THE ROBOT CAN BE CHEAPER TO RUN, AND LESS PRONE TO DAMAGE [FIND A LINK ABOUT MALICE TOWARDS ROBOTS].</w:t>
-      </w:r>
-    </w:p>
-    <w:p>
-      <w:r>
-        <w:t>TURNS OUT MAKING A SYSTEM MODULAR CAN HELP REDUCE COSTS AND MAKE MAINTENANCE EASIER, USING A PIIPELINE DEVELOPMENT STRUCTURE, WHERE EACH OBJECT WITHIN THE SYSTEM HAS ITS OWN INPUTS AND OUTPUTS, AND ALL ARE CONTROLLED THROUGH A CENTRAL SYSTEM</w:t>
-      </w:r>
-    </w:p>
-    <w:p>
-      <w:r>
-        <w:t xml:space="preserve">THE STRUCTURING OF THE MODULAR APPROACH IS NOW DESCRIBED, ALL IN ONE PARAGRAPH, RATHER THEN SPLIT UP. </w:t>
-      </w:r>
-      <w:bookmarkStart w:id="3" w:name="_GoBack"/>
-      <w:bookmarkEnd w:id="3"/>
-    </w:p>
-    <w:p>
+        <w:t>Due to the structuring of the report, the problem exploration and review into literature extends beyond this chapter and into chapters 5 and 6, in which the sub-systems which make up the implementation are designed, tested</w:t>
+      </w:r>
+      <w:r>
+        <w:t>,</w:t>
+      </w:r>
+      <w:r>
+        <w:t xml:space="preserve"> and evaluated. </w:t>
+      </w:r>
+    </w:p>
+    <w:p>
+      <w:r>
+        <w:t>The aim developed for this project faces 2 major considerations, to design the system to be low-cost, and to design the system to be low-maintenance.</w:t>
+      </w:r>
+    </w:p>
+    <w:p>
+      <w:r>
+        <w:t>As described by [</w:t>
+      </w:r>
       <w:r>
         <w:rPr>
           <w:b/>
         </w:rPr>
-        <w:t>BEAR IN MIND THAT THIS SECTION MUST HAVE EXTENSIVE LITERATURE BACKING IT UP…</w:t>
-      </w:r>
-    </w:p>
-    <w:p/>
-    <w:p/>
-    <w:p>
-      <w:r>
-        <w:t>This is essenti</w:t>
-      </w:r>
-      <w:r>
-        <w:t>a</w:t>
-      </w:r>
-      <w:r>
-        <w:t>lly the lit review… and because of this, there are specific things which need to be covered… this section establishes what I intend to do, and that my reasoning follows academic study…</w:t>
-      </w:r>
-    </w:p>
-    <w:p>
-      <w:r>
-        <w:t>As the individual sub-systems are designed in part B, what am I supposed to design here</w:t>
-      </w:r>
-      <w:proofErr w:type="gramStart"/>
-      <w:r>
-        <w:t>?</w:t>
+        <w:t>AUTHOR</w:t>
+      </w:r>
+      <w:r>
+        <w:t xml:space="preserve">], maintenance comes as a large cost to the development of solutions </w:t>
+      </w:r>
+      <w:r>
+        <w:t>[</w:t>
+      </w:r>
+      <w:hyperlink r:id="rId11" w:history="1">
+        <w:r>
+          <w:rPr>
+            <w:rStyle w:val="Hyperlink"/>
+          </w:rPr>
+          <w:t>https://pdfs.semanticscholar.org/0dc4/fcd07280b193d382db26ae9fdae7669987f4.pdf</w:t>
+        </w:r>
+      </w:hyperlink>
+      <w:r>
+        <w:t>]</w:t>
+      </w:r>
+      <w:r>
+        <w:t>, and a key component to reducing the necessity of maintenance comes from the rigour of the testing an implementation goes through. The ease of maintenance can also redu</w:t>
+      </w:r>
+      <w:r>
+        <w:t>c</w:t>
+      </w:r>
+      <w:r>
+        <w:t xml:space="preserve">e the costs, where ensuring ease of access to different parts and systems can ensure the costs and time spent on maintenance are kept low; even in a deployed system </w:t>
+      </w:r>
+      <w:r>
+        <w:t>[</w:t>
+      </w:r>
+      <w:hyperlink r:id="rId12" w:history="1">
+        <w:r>
+          <w:rPr>
+            <w:rStyle w:val="Hyperlink"/>
+          </w:rPr>
+          <w:t>https://www.robotics.org/content-detail.cfm/Industrial-Robotics-Industry-Insights/Calculating-Your-ROI-for-Robotic-Automation-Cost-vs-Cash-Flow/content_id/5285</w:t>
+        </w:r>
+      </w:hyperlink>
+      <w:r>
+        <w:t>]</w:t>
+      </w:r>
+      <w:r>
+        <w:t>.</w:t>
+      </w:r>
+    </w:p>
+    <w:p>
+      <w:r>
+        <w:t>The costs to robotic systems as described by, [ibid.] decreases as the operating costs decreases, making a simple method to reduce the cost of a robotic system, to reduce the size and complexity of the robot itself</w:t>
+      </w:r>
+      <w:proofErr w:type="gramStart"/>
+      <w:r>
+        <w:t xml:space="preserve">. </w:t>
+      </w:r>
+      <w:proofErr w:type="gramEnd"/>
+      <w:r>
+        <w:t xml:space="preserve">For autonomous </w:t>
+      </w:r>
+      <w:r>
+        <w:t xml:space="preserve">mobile </w:t>
+      </w:r>
+      <w:r>
+        <w:t>robotic systems, this is even more important, where reducing the size of the robot and thus the weight of it, reduces the requirements for the power units of the robot in order for it to move on its own</w:t>
+      </w:r>
+      <w:proofErr w:type="gramStart"/>
+      <w:r>
+        <w:t xml:space="preserve">. </w:t>
+      </w:r>
+      <w:proofErr w:type="gramEnd"/>
+      <w:r>
+        <w:t xml:space="preserve">As described by </w:t>
+      </w:r>
+      <w:r>
+        <w:t>Henrik Christensen</w:t>
       </w:r>
       <w:r>
         <w:t xml:space="preserve"> </w:t>
       </w:r>
-      <w:proofErr w:type="gramEnd"/>
-      <w:r>
-        <w:t>The layout of the subsystems</w:t>
-      </w:r>
-      <w:r>
-        <w:t xml:space="preserve"> and </w:t>
-      </w:r>
-      <w:r>
-        <w:t>why each in turn are self-enclosed</w:t>
+      <w:r>
+        <w:t>[</w:t>
+      </w:r>
+      <w:hyperlink r:id="rId13" w:history="1">
+        <w:r>
+          <w:rPr>
+            <w:rStyle w:val="Hyperlink"/>
+          </w:rPr>
+          <w:t>http://cse.umn.edu/x_hosted/mndrive/mndrive_christensen.pdf</w:t>
+        </w:r>
+      </w:hyperlink>
+      <w:r>
+        <w:t>], the general costs for industrial robotics is generally broken down into 25% basic robot system, 25% auxiliary hardware, and 50% software. The cost described here for software is so relatively high due to the complexity and reliability which comes from complex industrial robotic systems, and the testing and maintenance which most go with it</w:t>
+      </w:r>
+      <w:proofErr w:type="gramStart"/>
+      <w:r>
+        <w:t xml:space="preserve">. </w:t>
+      </w:r>
+      <w:proofErr w:type="gramEnd"/>
+      <w:r>
+        <w:t>By simplifying the systems and removing as much complexity to the system, the costs to both the basic robot system and the software can be decreased a lot</w:t>
       </w:r>
       <w:proofErr w:type="gramStart"/>
       <w:r>
@@ -2311,476 +2608,106 @@
       </w:r>
       <w:proofErr w:type="gramEnd"/>
       <w:r>
-        <w:t>S</w:t>
-      </w:r>
-      <w:r>
-        <w:t>ub</w:t>
-      </w:r>
-      <w:r>
-        <w:t>-</w:t>
-      </w:r>
-      <w:r>
-        <w:t xml:space="preserve">system 6 </w:t>
-      </w:r>
-      <w:r>
-        <w:t xml:space="preserve">researches and designs </w:t>
-      </w:r>
-      <w:r>
-        <w:t xml:space="preserve">the type of </w:t>
-      </w:r>
-      <w:r>
-        <w:t xml:space="preserve">middleware </w:t>
-      </w:r>
-      <w:r>
-        <w:t>communication used, but there is no reasoning as to why sub systems are used… we need to find some evidence to support this</w:t>
-      </w:r>
-      <w:r>
-        <w:t xml:space="preserve"> choice</w:t>
-      </w:r>
+        <w:t xml:space="preserve">The emergence of middleware as described [ibid.] </w:t>
+      </w:r>
+      <w:r>
+        <w:t xml:space="preserve">can also help to reduce costs </w:t>
+      </w:r>
+      <w:r>
+        <w:t>by around 30-40%</w:t>
+      </w:r>
+      <w:proofErr w:type="gramStart"/>
+      <w:r>
+        <w:t xml:space="preserve">. </w:t>
+      </w:r>
+      <w:proofErr w:type="gramEnd"/>
+      <w:r>
+        <w:t>This is because the software can be integrated in complex fashions, with a much simpler interface and control structure, in a much shorter time, and the long-term maintenance once deployed can also become much simpler</w:t>
+      </w:r>
+      <w:proofErr w:type="gramStart"/>
       <w:r>
         <w:t>.</w:t>
       </w:r>
-    </w:p>
-    <w:p>
-      <w:pPr>
-        <w:rPr>
-          <w:b/>
-          <w:u w:val="single"/>
-        </w:rPr>
-      </w:pPr>
-    </w:p>
-    <w:p>
-      <w:pPr>
-        <w:rPr>
-          <w:highlight w:val="green"/>
-        </w:rPr>
-      </w:pPr>
-      <w:r>
-        <w:rPr>
-          <w:highlight w:val="green"/>
-        </w:rPr>
-        <w:t>A comprehensive review of literature will pro</w:t>
-      </w:r>
-      <w:r>
-        <w:rPr>
-          <w:highlight w:val="green"/>
-        </w:rPr>
-        <w:t>vide background to the project</w:t>
-      </w:r>
-      <w:r>
-        <w:rPr>
-          <w:highlight w:val="green"/>
-        </w:rPr>
-        <w:t xml:space="preserve"> a</w:t>
-      </w:r>
-      <w:r>
-        <w:rPr>
-          <w:highlight w:val="green"/>
-        </w:rPr>
-        <w:t xml:space="preserve">nd give </w:t>
-      </w:r>
-      <w:r>
-        <w:rPr>
-          <w:highlight w:val="green"/>
-        </w:rPr>
-        <w:t xml:space="preserve">weight </w:t>
-      </w:r>
-      <w:r>
-        <w:rPr>
-          <w:highlight w:val="green"/>
-        </w:rPr>
-        <w:t>to the decisions you have made.</w:t>
-      </w:r>
-    </w:p>
-    <w:p>
-      <w:r>
-        <w:rPr>
-          <w:highlight w:val="green"/>
-        </w:rPr>
-        <w:t>This section establishes what you intended to do and shows the reader that what you have done i</w:t>
-      </w:r>
-      <w:r>
-        <w:rPr>
-          <w:highlight w:val="green"/>
-        </w:rPr>
-        <w:t>s the result of academic study.</w:t>
-      </w:r>
-    </w:p>
-    <w:p/>
-    <w:p>
-      <w:pPr>
-        <w:rPr>
-          <w:u w:val="single"/>
-        </w:rPr>
-      </w:pPr>
-      <w:r>
-        <w:rPr>
-          <w:u w:val="single"/>
-        </w:rPr>
-        <w:t>System Structure:</w:t>
-      </w:r>
-    </w:p>
-    <w:p>
-      <w:r>
-        <w:t>The first thing I need to contextualise, is why I set up the system in an isolated way</w:t>
-      </w:r>
-      <w:proofErr w:type="gramStart"/>
-      <w:r>
-        <w:t>.</w:t>
-      </w:r>
-      <w:r>
-        <w:rPr>
-          <w:color w:val="833C0B" w:themeColor="accent2" w:themeShade="80"/>
-        </w:rPr>
+      <w:r>
         <w:t xml:space="preserve"> </w:t>
       </w:r>
       <w:proofErr w:type="gramEnd"/>
       <w:r>
-        <w:t>So why did I</w:t>
-      </w:r>
-      <w:proofErr w:type="gramStart"/>
-      <w:r>
-        <w:t>?</w:t>
-      </w:r>
-      <w:r>
-        <w:t xml:space="preserve"> </w:t>
-      </w:r>
-      <w:proofErr w:type="gramEnd"/>
-      <w:r>
-        <w:t>Look up some benefits of component-based design</w:t>
-      </w:r>
-    </w:p>
-    <w:p>
-      <w:pPr>
-        <w:rPr>
-          <w:i/>
-          <w:color w:val="833C0B" w:themeColor="accent2" w:themeShade="80"/>
-        </w:rPr>
-      </w:pPr>
-      <w:r>
-        <w:rPr>
-          <w:i/>
-          <w:color w:val="833C0B" w:themeColor="accent2" w:themeShade="80"/>
-        </w:rPr>
-        <w:t>What system structure could I have</w:t>
-      </w:r>
-      <w:proofErr w:type="gramStart"/>
-      <w:r>
-        <w:rPr>
-          <w:i/>
-          <w:color w:val="833C0B" w:themeColor="accent2" w:themeShade="80"/>
-        </w:rPr>
-        <w:t xml:space="preserve">? </w:t>
-      </w:r>
-      <w:proofErr w:type="gramEnd"/>
-      <w:r>
-        <w:rPr>
-          <w:i/>
-          <w:color w:val="833C0B" w:themeColor="accent2" w:themeShade="80"/>
-        </w:rPr>
-        <w:t>Middleware approach</w:t>
-      </w:r>
-      <w:proofErr w:type="gramStart"/>
-      <w:r>
-        <w:rPr>
-          <w:i/>
-          <w:color w:val="833C0B" w:themeColor="accent2" w:themeShade="80"/>
-        </w:rPr>
-        <w:t xml:space="preserve">? </w:t>
-      </w:r>
-      <w:proofErr w:type="gramEnd"/>
-      <w:r>
-        <w:rPr>
-          <w:i/>
-          <w:color w:val="833C0B" w:themeColor="accent2" w:themeShade="80"/>
-        </w:rPr>
-        <w:t>Review literature, and find some which talk about the benefits of a middleware approach to robotics and larger scale systems of interconnected systems…</w:t>
-      </w:r>
-      <w:r>
-        <w:rPr>
-          <w:i/>
-          <w:color w:val="833C0B" w:themeColor="accent2" w:themeShade="80"/>
-        </w:rPr>
-        <w:t xml:space="preserve"> </w:t>
-      </w:r>
-    </w:p>
-    <w:p>
-      <w:pPr>
-        <w:rPr>
-          <w:rStyle w:val="Hyperlink"/>
-          <w:i/>
-          <w:color w:val="023160" w:themeColor="hyperlink" w:themeShade="80"/>
-        </w:rPr>
-      </w:pPr>
-      <w:r>
-        <w:rPr>
-          <w:i/>
-          <w:color w:val="833C0B" w:themeColor="accent2" w:themeShade="80"/>
-        </w:rPr>
-        <w:t>The specifics o</w:t>
-      </w:r>
-      <w:r>
-        <w:rPr>
-          <w:i/>
-          <w:color w:val="833C0B" w:themeColor="accent2" w:themeShade="80"/>
-        </w:rPr>
-        <w:t>n</w:t>
-      </w:r>
-      <w:r>
-        <w:rPr>
-          <w:i/>
-          <w:color w:val="833C0B" w:themeColor="accent2" w:themeShade="80"/>
-        </w:rPr>
-        <w:t xml:space="preserve"> </w:t>
-      </w:r>
-      <w:r>
-        <w:rPr>
-          <w:i/>
-          <w:color w:val="833C0B" w:themeColor="accent2" w:themeShade="80"/>
-        </w:rPr>
-        <w:t xml:space="preserve">the </w:t>
-      </w:r>
-      <w:r>
-        <w:rPr>
-          <w:i/>
-          <w:color w:val="833C0B" w:themeColor="accent2" w:themeShade="80"/>
-        </w:rPr>
-        <w:t xml:space="preserve">middleware system </w:t>
-      </w:r>
-      <w:r>
-        <w:rPr>
-          <w:i/>
-          <w:color w:val="833C0B" w:themeColor="accent2" w:themeShade="80"/>
-        </w:rPr>
-        <w:t xml:space="preserve">chosen, </w:t>
-      </w:r>
-      <w:r>
-        <w:rPr>
-          <w:i/>
-          <w:color w:val="833C0B" w:themeColor="accent2" w:themeShade="80"/>
-        </w:rPr>
-        <w:t>is described in chapter 5.</w:t>
-      </w:r>
-    </w:p>
-    <w:p>
-      <w:pPr>
-        <w:rPr>
-          <w:i/>
-          <w:color w:val="833C0B" w:themeColor="accent2" w:themeShade="80"/>
-        </w:rPr>
-      </w:pPr>
-    </w:p>
-    <w:p>
-      <w:pPr>
-        <w:rPr>
-          <w:i/>
-          <w:color w:val="833C0B" w:themeColor="accent2" w:themeShade="80"/>
-        </w:rPr>
-      </w:pPr>
-    </w:p>
-    <w:p>
-      <w:pPr>
-        <w:rPr>
-          <w:i/>
-          <w:color w:val="833C0B" w:themeColor="accent2" w:themeShade="80"/>
-        </w:rPr>
-      </w:pPr>
-      <w:r>
-        <w:rPr>
-          <w:i/>
-          <w:color w:val="833C0B" w:themeColor="accent2" w:themeShade="80"/>
-        </w:rPr>
-        <w:t>The system is split into 5 distinct sections, with an additional system of system wide communication.</w:t>
-      </w:r>
-    </w:p>
-    <w:p>
-      <w:pPr>
-        <w:rPr>
-          <w:i/>
-          <w:color w:val="833C0B" w:themeColor="accent2" w:themeShade="80"/>
-        </w:rPr>
-      </w:pPr>
-      <w:r>
-        <w:rPr>
-          <w:i/>
-          <w:color w:val="833C0B" w:themeColor="accent2" w:themeShade="80"/>
-        </w:rPr>
-        <w:t xml:space="preserve">Each of these were chosen to be isolated for their own reasons, for example, the camera was chosen to be independent from the robot to reduce costs associated with the robot itself, as reducing the load on the device means a reduction in weight and thus less powerful hardware is required to make it work. This also means that the costs are </w:t>
-      </w:r>
-      <w:r>
-        <w:rPr>
-          <w:i/>
-          <w:color w:val="833C0B" w:themeColor="accent2" w:themeShade="80"/>
-        </w:rPr>
-        <w:t>reduc</w:t>
-      </w:r>
-      <w:r>
-        <w:rPr>
-          <w:i/>
-          <w:color w:val="833C0B" w:themeColor="accent2" w:themeShade="80"/>
-        </w:rPr>
-        <w:t xml:space="preserve">ed as cheaper </w:t>
-      </w:r>
-      <w:r>
-        <w:rPr>
-          <w:i/>
-          <w:color w:val="833C0B" w:themeColor="accent2" w:themeShade="80"/>
-        </w:rPr>
-        <w:t xml:space="preserve">materials and parts </w:t>
-      </w:r>
-      <w:r>
-        <w:rPr>
-          <w:i/>
-          <w:color w:val="833C0B" w:themeColor="accent2" w:themeShade="80"/>
-        </w:rPr>
-        <w:t xml:space="preserve">are used </w:t>
-      </w:r>
-      <w:r>
-        <w:rPr>
-          <w:i/>
-          <w:color w:val="833C0B" w:themeColor="accent2" w:themeShade="80"/>
-        </w:rPr>
-        <w:t>like</w:t>
-      </w:r>
-      <w:r>
-        <w:rPr>
-          <w:i/>
-          <w:color w:val="833C0B" w:themeColor="accent2" w:themeShade="80"/>
-        </w:rPr>
-        <w:t xml:space="preserve"> USB webcam</w:t>
-      </w:r>
-      <w:r>
-        <w:rPr>
-          <w:i/>
-          <w:color w:val="833C0B" w:themeColor="accent2" w:themeShade="80"/>
-        </w:rPr>
-        <w:t>s</w:t>
-      </w:r>
-      <w:r>
-        <w:rPr>
-          <w:i/>
-          <w:color w:val="833C0B" w:themeColor="accent2" w:themeShade="80"/>
-        </w:rPr>
-        <w:t>, over integrated circuitry on the robot.</w:t>
-      </w:r>
-    </w:p>
-    <w:p>
-      <w:pPr>
-        <w:rPr>
-          <w:color w:val="833C0B" w:themeColor="accent2" w:themeShade="80"/>
-        </w:rPr>
-      </w:pPr>
-      <w:r>
-        <w:rPr>
-          <w:color w:val="833C0B" w:themeColor="accent2" w:themeShade="80"/>
-        </w:rPr>
-        <w:t xml:space="preserve">The robot object identification was a complex system with a single input and a single </w:t>
-      </w:r>
-      <w:proofErr w:type="spellStart"/>
-      <w:r>
-        <w:rPr>
-          <w:color w:val="833C0B" w:themeColor="accent2" w:themeShade="80"/>
-        </w:rPr>
-        <w:t>ouput</w:t>
-      </w:r>
-      <w:proofErr w:type="spellEnd"/>
-      <w:r>
-        <w:rPr>
-          <w:color w:val="833C0B" w:themeColor="accent2" w:themeShade="80"/>
-        </w:rPr>
-        <w:t>, so the system was developed with this in mind, independent from the impacts from the rest of the system.</w:t>
-      </w:r>
-    </w:p>
-    <w:p>
-      <w:pPr>
-        <w:rPr>
-          <w:color w:val="833C0B" w:themeColor="accent2" w:themeShade="80"/>
-        </w:rPr>
-      </w:pPr>
-    </w:p>
-    <w:p/>
-    <w:p>
-      <w:pPr>
-        <w:rPr>
-          <w:u w:val="single"/>
-        </w:rPr>
-      </w:pPr>
-      <w:r>
-        <w:rPr>
-          <w:u w:val="single"/>
-        </w:rPr>
-        <w:t>System Components:</w:t>
-      </w:r>
-    </w:p>
-    <w:p>
-      <w:r>
-        <w:t>Then I need to talk about why I split the project into the sub systems I did.</w:t>
-      </w:r>
-    </w:p>
-    <w:p>
-      <w:r>
-        <w:t>The specific implementations of each of the sub systems are described below, so the details on them I don’t need to worry about here</w:t>
-      </w:r>
-      <w:proofErr w:type="gramStart"/>
-      <w:r>
-        <w:t xml:space="preserve">. </w:t>
-      </w:r>
-      <w:proofErr w:type="gramEnd"/>
-      <w:r>
-        <w:t>But I do need to describe why I chose to make each of these systems isolated.</w:t>
-      </w:r>
-    </w:p>
-    <w:p>
-      <w:pPr>
-        <w:rPr>
-          <w:i/>
-        </w:rPr>
-      </w:pPr>
-      <w:r>
-        <w:rPr>
-          <w:i/>
-        </w:rPr>
-        <w:t>List off the individual sub-systems along with the system diagram.</w:t>
-      </w:r>
-    </w:p>
-    <w:p>
-      <w:pPr>
-        <w:rPr>
-          <w:i/>
-        </w:rPr>
-      </w:pPr>
-      <w:r>
-        <w:rPr>
-          <w:i/>
-        </w:rPr>
-        <w:t>Describe each one in turn, and describe what it contains, and why this is considered independent.</w:t>
-      </w:r>
-    </w:p>
-    <w:p>
-      <w:pPr>
-        <w:rPr>
-          <w:i/>
-        </w:rPr>
-      </w:pPr>
-      <w:r>
-        <w:rPr>
-          <w:i/>
-        </w:rPr>
-        <w:t>Try to find some benefits online and in research as to why this system should be independent.</w:t>
-      </w:r>
-    </w:p>
-    <w:p/>
-    <w:p/>
-    <w:p>
-      <w:pPr>
-        <w:rPr>
-          <w:rFonts w:asciiTheme="majorHAnsi" w:eastAsiaTheme="majorEastAsia" w:hAnsiTheme="majorHAnsi" w:cstheme="majorBidi"/>
-          <w:color w:val="2F5496" w:themeColor="accent1" w:themeShade="BF"/>
-          <w:sz w:val="32"/>
-          <w:szCs w:val="32"/>
-        </w:rPr>
-      </w:pPr>
-      <w:r>
+        <w:t>This also allows pipeline infrastructure to be developed, where a complex system is broken down into independently controlled sub-systems of which communication and message passing is placed at a higher importance.</w:t>
+      </w:r>
+    </w:p>
+    <w:p>
+      <w:r>
+        <w:t>As the use of autonomous robots increases, there must be consideration to the reaction from members of the public who detest the nature of the machines</w:t>
+      </w:r>
+      <w:proofErr w:type="gramStart"/>
+      <w:r>
+        <w:t xml:space="preserve">. </w:t>
+      </w:r>
+      <w:proofErr w:type="gramEnd"/>
+      <w:r>
+        <w:t>With multiple attacks on self-driving cars [</w:t>
+      </w:r>
+      <w:hyperlink r:id="rId14" w:history="1">
+        <w:r>
+          <w:rPr>
+            <w:rStyle w:val="Hyperlink"/>
+          </w:rPr>
+          <w:t>https://www.independent.co.uk/news/world/americas/san-francisco-driverless-cars-autonomous-vehicles-attacks-a8243081.html</w:t>
+        </w:r>
+      </w:hyperlink>
+      <w:r>
+        <w:t>], food delivery robots [], and security patrol robots [</w:t>
+      </w:r>
+      <w:hyperlink r:id="rId15" w:history="1">
+        <w:r>
+          <w:rPr>
+            <w:rStyle w:val="Hyperlink"/>
+          </w:rPr>
+          <w:t>https://www.theguardian.com/us-news/2017/dec/16/san-francisco-homeless-robot</w:t>
+        </w:r>
+      </w:hyperlink>
+      <w:r>
+        <w:t>], the risk of expensive components being damaged and causing the robot to lose control is a serious concern. This risk is escalated by the introduction of children, where research has found that children will not show remorse for attacking or damaging a robot which they cannot perceive as feeling pain [</w:t>
+      </w:r>
+      <w:hyperlink r:id="rId16" w:history="1">
+        <w:r>
+          <w:rPr>
+            <w:rStyle w:val="Hyperlink"/>
+          </w:rPr>
+          <w:t>https://spectrum.ieee.org/automaton/robotics/artificial-intelligence/children-beating-up-robot</w:t>
+        </w:r>
+      </w:hyperlink>
+      <w:r>
+        <w:t>], despite the implication of damage.</w:t>
+      </w:r>
+    </w:p>
+    <w:p>
+      <w:r>
+        <w:t xml:space="preserve">Taking </w:t>
+      </w:r>
+      <w:r>
+        <w:t xml:space="preserve">these understandings </w:t>
+      </w:r>
+      <w:r>
+        <w:t xml:space="preserve">forward within this project, it is clear that </w:t>
+      </w:r>
+      <w:r>
+        <w:t>simple, specific decisions can be taken to improve the functionality and deployment of an autonomous system</w:t>
+      </w:r>
+      <w:proofErr w:type="gramStart"/>
+      <w:r>
+        <w:t xml:space="preserve">. </w:t>
+      </w:r>
+      <w:proofErr w:type="gramEnd"/>
+      <w:r>
+        <w:t>Decisions such as separating complex and expensive components from the robot, can allow the robot to be cheaper, work to a higher performance, and have less risk of damage.</w:t>
+      </w:r>
+      <w:bookmarkStart w:id="4" w:name="_Toc5449388"/>
+    </w:p>
+    <w:p>
+      <w:r>
+        <w:lastRenderedPageBreak/>
         <w:br w:type="page"/>
       </w:r>
     </w:p>
@@ -2788,7 +2715,6 @@
       <w:pPr>
         <w:pStyle w:val="Heading1"/>
       </w:pPr>
-      <w:bookmarkStart w:id="4" w:name="_Toc5449388"/>
       <w:r>
         <w:lastRenderedPageBreak/>
         <w:t xml:space="preserve">REVIEW </w:t>
@@ -2922,6 +2848,7 @@
       </w:pPr>
       <w:bookmarkStart w:id="6" w:name="_Toc5449390"/>
       <w:r>
+        <w:lastRenderedPageBreak/>
         <w:t xml:space="preserve">REVIEW </w:t>
       </w:r>
       <w:r>
@@ -3006,6 +2933,7 @@
       </w:pPr>
       <w:bookmarkStart w:id="7" w:name="_Toc5449391"/>
       <w:r>
+        <w:lastRenderedPageBreak/>
         <w:t>REVIEW Chapter 5: Planning, Evaluation &amp; Implementation</w:t>
       </w:r>
       <w:bookmarkEnd w:id="7"/>
@@ -3089,7 +3017,7 @@
                     <pic:cNvPicPr/>
                   </pic:nvPicPr>
                   <pic:blipFill>
-                    <a:blip r:embed="rId8"/>
+                    <a:blip r:embed="rId17"/>
                     <a:stretch>
                       <a:fillRect/>
                     </a:stretch>
@@ -3145,7 +3073,7 @@
                     <pic:cNvPicPr/>
                   </pic:nvPicPr>
                   <pic:blipFill>
-                    <a:blip r:embed="rId9"/>
+                    <a:blip r:embed="rId18"/>
                     <a:stretch>
                       <a:fillRect/>
                     </a:stretch>
@@ -3195,6 +3123,7 @@
       </w:pPr>
       <w:bookmarkStart w:id="8" w:name="_Toc5449392"/>
       <w:r>
+        <w:lastRenderedPageBreak/>
         <w:t xml:space="preserve">REVIEW </w:t>
       </w:r>
       <w:r>
@@ -3480,7 +3409,7 @@
                     </pic:cNvPicPr>
                   </pic:nvPicPr>
                   <pic:blipFill rotWithShape="1">
-                    <a:blip r:embed="rId10" cstate="print">
+                    <a:blip r:embed="rId19" cstate="print">
                       <a:extLst>
                         <a:ext uri="{28A0092B-C50C-407E-A947-70E740481C1C}">
                           <a14:useLocalDpi xmlns:a14="http://schemas.microsoft.com/office/drawing/2010/main" val="0"/>
@@ -3522,27 +3451,14 @@
       <w:r>
         <w:t xml:space="preserve">Figure </w:t>
       </w:r>
-      <w:r>
-        <w:fldChar w:fldCharType="begin"/>
-      </w:r>
-      <w:r>
-        <w:instrText xml:space="preserve"> SEQ Figure \* ARABIC </w:instrText>
-      </w:r>
-      <w:r>
-        <w:fldChar w:fldCharType="separate"/>
-      </w:r>
-      <w:r>
-        <w:rPr>
-          <w:noProof/>
-        </w:rPr>
-        <w:t>1</w:t>
-      </w:r>
-      <w:r>
-        <w:rPr>
-          <w:noProof/>
-        </w:rPr>
-        <w:fldChar w:fldCharType="end"/>
-      </w:r>
+      <w:fldSimple w:instr=" SEQ Figure \* ARABIC ">
+        <w:r>
+          <w:rPr>
+            <w:noProof/>
+          </w:rPr>
+          <w:t>1</w:t>
+        </w:r>
+      </w:fldSimple>
       <w:r>
         <w:t>.  F</w:t>
       </w:r>
@@ -3579,6 +3495,7 @@
     </w:p>
     <w:p>
       <w:r>
+        <w:lastRenderedPageBreak/>
         <w:t>An adaptive algorithm was also developed to use entropy-based stacking similar to blur detection</w:t>
       </w:r>
       <w:proofErr w:type="gramStart"/>
@@ -3817,6 +3734,7 @@
       </w:pPr>
       <w:bookmarkStart w:id="9" w:name="_Toc5449393"/>
       <w:r>
+        <w:lastRenderedPageBreak/>
         <w:t xml:space="preserve">REVIEW </w:t>
       </w:r>
       <w:r>
@@ -3905,7 +3823,7 @@
       <w:r>
         <w:t>The Google Vision API was found, through [</w:t>
       </w:r>
-      <w:hyperlink r:id="rId11" w:history="1">
+      <w:hyperlink r:id="rId20" w:history="1">
         <w:r>
           <w:rPr>
             <w:rStyle w:val="Hyperlink"/>
@@ -3970,7 +3888,7 @@
       <w:r>
         <w:t>[</w:t>
       </w:r>
-      <w:hyperlink r:id="rId12" w:history="1">
+      <w:hyperlink r:id="rId21" w:history="1">
         <w:r>
           <w:rPr>
             <w:rStyle w:val="Hyperlink"/>
@@ -4127,7 +4045,11 @@
       </w:r>
       <w:proofErr w:type="gramEnd"/>
       <w:r>
-        <w:t xml:space="preserve"> interface, leading to less demand for the robot handler, the weight of the robot decreases, requiring a less intensive battery, and the impact of a robot being broken or stolen is lass impactful for the client. </w:t>
+        <w:t xml:space="preserve"> </w:t>
+      </w:r>
+      <w:r>
+        <w:lastRenderedPageBreak/>
+        <w:t xml:space="preserve">interface, leading to less demand for the robot handler, the weight of the robot decreases, requiring a less intensive battery, and the impact of a robot being broken or stolen is lass impactful for the client. </w:t>
       </w:r>
     </w:p>
     <w:p>
@@ -4409,6 +4331,7 @@
     </w:p>
     <w:p>
       <w:r>
+        <w:lastRenderedPageBreak/>
         <w:t>Consideration towards the computer and communications hardware was also heavily considered, as there was an abundance of choices for this, more so then with the camera hardware</w:t>
       </w:r>
       <w:r>
@@ -4531,7 +4454,7 @@
       <w:r>
         <w:t>After some careful research, a car frame with opposing motors was found on Amazon [</w:t>
       </w:r>
-      <w:hyperlink r:id="rId13" w:history="1">
+      <w:hyperlink r:id="rId22" w:history="1">
         <w:r>
           <w:rPr>
             <w:rStyle w:val="Hyperlink"/>
@@ -4569,6 +4492,7 @@
       </w:pPr>
       <w:bookmarkStart w:id="12" w:name="_Toc5449396"/>
       <w:r>
+        <w:lastRenderedPageBreak/>
         <w:t xml:space="preserve">REVIEW </w:t>
       </w:r>
       <w:r>
@@ -4833,7 +4757,11 @@
       </w:r>
       <w:proofErr w:type="gramEnd"/>
       <w:r>
-        <w:t>Once testing began on the speed of the processing, it was found that the pi did not have enough power to process the images in a reasonable time, taking approximately 62 seconds to generate the background image, which is far too long considering the frames used to make up the background image are spaced 60 seconds apart.</w:t>
+        <w:t xml:space="preserve">Once testing began on </w:t>
+      </w:r>
+      <w:r>
+        <w:lastRenderedPageBreak/>
+        <w:t>the speed of the processing, it was found that the pi did not have enough power to process the images in a reasonable time, taking approximately 62 seconds to generate the background image, which is far too long considering the frames used to make up the background image are spaced 60 seconds apart.</w:t>
       </w:r>
     </w:p>
     <w:p>
@@ -4849,7 +4777,7 @@
       <w:r>
         <w:t>, using ftp [</w:t>
       </w:r>
-      <w:hyperlink r:id="rId14" w:history="1">
+      <w:hyperlink r:id="rId23" w:history="1">
         <w:r>
           <w:rPr>
             <w:rStyle w:val="Hyperlink"/>
@@ -5080,7 +5008,7 @@
       <w:r>
         <w:t xml:space="preserve"> [</w:t>
       </w:r>
-      <w:hyperlink r:id="rId15" w:history="1">
+      <w:hyperlink r:id="rId24" w:history="1">
         <w:r>
           <w:rPr>
             <w:rStyle w:val="Hyperlink"/>
@@ -5181,7 +5109,11 @@
       </w:r>
       <w:proofErr w:type="spellEnd"/>
       <w:r>
-        <w:t xml:space="preserve">, in which the middleware should offer, for distributed networks especially, a security aspects such as authentication, authorisation, and secure communications </w:t>
+        <w:t xml:space="preserve">, in which the middleware should offer, for distributed networks especially, a security aspects such as </w:t>
+      </w:r>
+      <w:r>
+        <w:lastRenderedPageBreak/>
+        <w:t xml:space="preserve">authentication, authorisation, and secure communications </w:t>
       </w:r>
       <w:r>
         <w:t>to ensure no unwanted access to the robots under control.</w:t>
@@ -5242,7 +5174,7 @@
       <w:r>
         <w:t xml:space="preserve"> (</w:t>
       </w:r>
-      <w:hyperlink r:id="rId16" w:history="1">
+      <w:hyperlink r:id="rId25" w:history="1">
         <w:r>
           <w:rPr>
             <w:rStyle w:val="Hyperlink"/>
@@ -5292,7 +5224,7 @@
       <w:r>
         <w:t>(</w:t>
       </w:r>
-      <w:hyperlink r:id="rId17" w:history="1">
+      <w:hyperlink r:id="rId26" w:history="1">
         <w:r>
           <w:rPr>
             <w:rStyle w:val="Hyperlink"/>
@@ -5396,6 +5328,7 @@
       <w:bookmarkStart w:id="14" w:name="_Toc5449398"/>
       <w:bookmarkStart w:id="15" w:name="_Hlk5757617"/>
       <w:r>
+        <w:lastRenderedPageBreak/>
         <w:t>REVIEW</w:t>
       </w:r>
       <w:r>
@@ -6318,7 +6251,6 @@
               <w:jc w:val="center"/>
             </w:pPr>
             <w:r>
-              <w:lastRenderedPageBreak/>
               <w:t>Table 2, costs associated with robot</w:t>
             </w:r>
             <w:r>
@@ -6343,6 +6275,7 @@
     <w:p/>
     <w:p>
       <w:r>
+        <w:lastRenderedPageBreak/>
         <w:t xml:space="preserve">The development of the project </w:t>
       </w:r>
       <w:r>
@@ -6526,7 +6459,7 @@
       <w:r>
         <w:t>[</w:t>
       </w:r>
-      <w:hyperlink r:id="rId18" w:history="1">
+      <w:hyperlink r:id="rId27" w:history="1">
         <w:r>
           <w:rPr>
             <w:rStyle w:val="Hyperlink"/>
@@ -6540,14 +6473,19 @@
     </w:p>
     <w:p>
       <w:r>
-        <w:lastRenderedPageBreak/>
         <w:t>Developments by Maarten Bonnema</w:t>
       </w:r>
       <w:r>
         <w:t xml:space="preserve"> </w:t>
       </w:r>
       <w:r>
-        <w:t>into system design made use of the Haku Hamster 700 Electric Sweeper, which is a petrol operated floor sweeper, which was used by street cleaners and workshop cleaners to pick up litter and dust, the Hako Hamster 700 often retails at over £1000 used</w:t>
+        <w:t xml:space="preserve">into system design made use of the </w:t>
+      </w:r>
+      <w:r>
+        <w:t>Hako</w:t>
+      </w:r>
+      <w:r>
+        <w:t xml:space="preserve"> Hamster 700 Electric Sweeper, which is a petrol operated floor sweeper, which was used by street cleaners and workshop cleaners to pick up litter and dust, the Hako Hamster 700 often retails at over £1000 used</w:t>
       </w:r>
       <w:proofErr w:type="gramStart"/>
       <w:r>
@@ -6560,7 +6498,7 @@
       <w:r>
         <w:t>mecanum wheels which cost roughly £750 [</w:t>
       </w:r>
-      <w:hyperlink r:id="rId19" w:history="1">
+      <w:hyperlink r:id="rId28" w:history="1">
         <w:r>
           <w:rPr>
             <w:rStyle w:val="Hyperlink"/>
@@ -6597,7 +6535,7 @@
       <w:r>
         <w:t xml:space="preserve"> [</w:t>
       </w:r>
-      <w:hyperlink r:id="rId20" w:history="1">
+      <w:hyperlink r:id="rId29" w:history="1">
         <w:r>
           <w:rPr>
             <w:rStyle w:val="Hyperlink"/>
@@ -6614,6 +6552,7 @@
     </w:p>
     <w:p>
       <w:r>
+        <w:lastRenderedPageBreak/>
         <w:t xml:space="preserve">Litter picker robots are not the only types of robots which can be compared against to evaluate the </w:t>
       </w:r>
       <w:r>
@@ -6651,7 +6590,7 @@
       <w:r>
         <w:t xml:space="preserve"> [</w:t>
       </w:r>
-      <w:hyperlink r:id="rId21" w:history="1">
+      <w:hyperlink r:id="rId30" w:history="1">
         <w:r>
           <w:rPr>
             <w:rStyle w:val="Hyperlink"/>
@@ -6702,7 +6641,7 @@
       <w:r>
         <w:t>the layout of the room, detect when regions of the room have been visited and learn to focus on areas which are more prone to dirt [</w:t>
       </w:r>
-      <w:hyperlink r:id="rId22" w:history="1">
+      <w:hyperlink r:id="rId31" w:history="1">
         <w:r>
           <w:rPr>
             <w:rStyle w:val="Hyperlink"/>
@@ -6747,7 +6686,7 @@
       <w:r>
         <w:t xml:space="preserve"> [</w:t>
       </w:r>
-      <w:hyperlink r:id="rId23" w:history="1">
+      <w:hyperlink r:id="rId32" w:history="1">
         <w:r>
           <w:rPr>
             <w:rStyle w:val="Hyperlink"/>
@@ -6896,7 +6835,6 @@
     </w:p>
     <w:p>
       <w:r>
-        <w:lastRenderedPageBreak/>
         <w:t>The first of the definitions (fault correction) was in part managed through ensuring clarity in the code by following the extreme programming practices [</w:t>
       </w:r>
       <w:r>
@@ -6920,7 +6858,11 @@
     </w:p>
     <w:p>
       <w:r>
-        <w:t>This was only part of the effort to ensure stability and high fault tolerance, with additional measures included specifically for the remote parts of the network, this being the camera and the robot, where updating the scripts on these systems would require retrieval from fixed positions, in order to update the data on the devices. Instead, scripts were set up to enable simple updating remotely through SSH</w:t>
+        <w:t xml:space="preserve">This was only part of the effort to ensure stability and high fault tolerance, with additional measures included specifically for the remote parts of the network, this being the camera and the robot, where updating the scripts on these systems would require retrieval from fixed positions, in order to </w:t>
+      </w:r>
+      <w:r>
+        <w:lastRenderedPageBreak/>
+        <w:t>update the data on the devices. Instead, scripts were set up to enable simple updating remotely through SSH</w:t>
       </w:r>
       <w:r>
         <w:t xml:space="preserve"> and downloading any new packages or updated files through git</w:t>
@@ -7070,59 +7012,59 @@
     </w:p>
     <w:p>
       <w:r>
+        <w:t xml:space="preserve">The design of the system, as shown through the comparisons above, achieves a similar level of quality (with respect to development time and resources) to that of existing </w:t>
+      </w:r>
+      <w:r>
+        <w:t>research and commercial systems</w:t>
+      </w:r>
+      <w:proofErr w:type="gramStart"/>
+      <w:r>
+        <w:t xml:space="preserve">. </w:t>
+      </w:r>
+      <w:proofErr w:type="gramEnd"/>
+      <w:r>
+        <w:t>All in all, the project seems to have met the aim quite well.</w:t>
+      </w:r>
+      <w:bookmarkEnd w:id="15"/>
+    </w:p>
+    <w:p/>
+    <w:p>
+      <w:pPr>
+        <w:pStyle w:val="Heading2"/>
+      </w:pPr>
+      <w:bookmarkStart w:id="18" w:name="_Toc5449401"/>
+      <w:r>
+        <w:t>//</w:t>
+      </w:r>
+      <w:r>
+        <w:t xml:space="preserve">NOT STARTED </w:t>
+      </w:r>
+      <w:r>
+        <w:t xml:space="preserve">Chapter </w:t>
+      </w:r>
+      <w:r>
+        <w:t>8</w:t>
+      </w:r>
+      <w:r>
+        <w:t>: Changes to Development</w:t>
+      </w:r>
+      <w:bookmarkEnd w:id="18"/>
+    </w:p>
+    <w:p>
+      <w:r>
+        <w:rPr>
+          <w:highlight w:val="magenta"/>
+        </w:rPr>
+        <w:t>Changes or amendments that may be required to the original delivered artefact should be discussed here, pointing out how and why these changes might have been affected if time or opportunity presented itself.</w:t>
+      </w:r>
+      <w:r>
+        <w:t xml:space="preserve">  </w:t>
+      </w:r>
+    </w:p>
+    <w:p/>
+    <w:p>
+      <w:r>
         <w:lastRenderedPageBreak/>
-        <w:t xml:space="preserve">The design of the system, as shown through the comparisons above, achieves a similar level of quality (with respect to development time and resources) to that of existing </w:t>
-      </w:r>
-      <w:r>
-        <w:t>research and commercial systems</w:t>
-      </w:r>
-      <w:proofErr w:type="gramStart"/>
-      <w:r>
-        <w:t xml:space="preserve">. </w:t>
-      </w:r>
-      <w:proofErr w:type="gramEnd"/>
-      <w:r>
-        <w:t>All in all, the project seems to have met the aim quite well.</w:t>
-      </w:r>
-      <w:bookmarkEnd w:id="15"/>
-    </w:p>
-    <w:p/>
-    <w:p>
-      <w:pPr>
-        <w:pStyle w:val="Heading2"/>
-      </w:pPr>
-      <w:bookmarkStart w:id="18" w:name="_Toc5449401"/>
-      <w:r>
-        <w:t>//</w:t>
-      </w:r>
-      <w:r>
-        <w:t xml:space="preserve">NOT STARTED </w:t>
-      </w:r>
-      <w:r>
-        <w:t xml:space="preserve">Chapter </w:t>
-      </w:r>
-      <w:r>
-        <w:t>8</w:t>
-      </w:r>
-      <w:r>
-        <w:t>: Changes to Development</w:t>
-      </w:r>
-      <w:bookmarkEnd w:id="18"/>
-    </w:p>
-    <w:p>
-      <w:r>
-        <w:rPr>
-          <w:highlight w:val="magenta"/>
-        </w:rPr>
-        <w:t>Changes or amendments that may be required to the original delivered artefact should be discussed here, pointing out how and why these changes might have been affected if time or opportunity presented itself.</w:t>
-      </w:r>
-      <w:r>
-        <w:t xml:space="preserve">  </w:t>
-      </w:r>
-    </w:p>
-    <w:p/>
-    <w:p>
-      <w:r>
         <w:br w:type="page"/>
       </w:r>
     </w:p>
@@ -7921,6 +7863,7 @@
     <w:p/>
     <w:p>
       <w:r>
+        <w:lastRenderedPageBreak/>
         <w:br w:type="page"/>
       </w:r>
     </w:p>
@@ -7930,6 +7873,7 @@
       </w:pPr>
       <w:bookmarkStart w:id="20" w:name="_Toc5449404"/>
       <w:r>
+        <w:lastRenderedPageBreak/>
         <w:t>LAYOUT</w:t>
       </w:r>
       <w:r>
@@ -8070,7 +8014,7 @@
       <w:r>
         <w:t xml:space="preserve"> [</w:t>
       </w:r>
-      <w:hyperlink r:id="rId24" w:history="1">
+      <w:hyperlink r:id="rId33" w:history="1">
         <w:r>
           <w:rPr>
             <w:rStyle w:val="Hyperlink"/>
@@ -8402,11 +8346,163 @@
       </w:pPr>
     </w:lvl>
   </w:abstractNum>
+  <w:abstractNum w:abstractNumId="2" w15:restartNumberingAfterBreak="0">
+    <w:nsid w:val="7C465C1C"/>
+    <w:multiLevelType w:val="multilevel"/>
+    <w:tmpl w:val="C520F0F8"/>
+    <w:lvl w:ilvl="0">
+      <w:start w:val="1"/>
+      <w:numFmt w:val="bullet"/>
+      <w:lvlText w:val=""/>
+      <w:lvlJc w:val="left"/>
+      <w:pPr>
+        <w:tabs>
+          <w:tab w:val="num" w:pos="720"/>
+        </w:tabs>
+        <w:ind w:left="720" w:hanging="360"/>
+      </w:pPr>
+      <w:rPr>
+        <w:rFonts w:ascii="Symbol" w:hAnsi="Symbol" w:hint="default"/>
+        <w:sz w:val="20"/>
+      </w:rPr>
+    </w:lvl>
+    <w:lvl w:ilvl="1" w:tentative="1">
+      <w:start w:val="1"/>
+      <w:numFmt w:val="bullet"/>
+      <w:lvlText w:val=""/>
+      <w:lvlJc w:val="left"/>
+      <w:pPr>
+        <w:tabs>
+          <w:tab w:val="num" w:pos="1440"/>
+        </w:tabs>
+        <w:ind w:left="1440" w:hanging="360"/>
+      </w:pPr>
+      <w:rPr>
+        <w:rFonts w:ascii="Symbol" w:hAnsi="Symbol" w:hint="default"/>
+        <w:sz w:val="20"/>
+      </w:rPr>
+    </w:lvl>
+    <w:lvl w:ilvl="2" w:tentative="1">
+      <w:start w:val="1"/>
+      <w:numFmt w:val="bullet"/>
+      <w:lvlText w:val=""/>
+      <w:lvlJc w:val="left"/>
+      <w:pPr>
+        <w:tabs>
+          <w:tab w:val="num" w:pos="2160"/>
+        </w:tabs>
+        <w:ind w:left="2160" w:hanging="360"/>
+      </w:pPr>
+      <w:rPr>
+        <w:rFonts w:ascii="Symbol" w:hAnsi="Symbol" w:hint="default"/>
+        <w:sz w:val="20"/>
+      </w:rPr>
+    </w:lvl>
+    <w:lvl w:ilvl="3" w:tentative="1">
+      <w:start w:val="1"/>
+      <w:numFmt w:val="bullet"/>
+      <w:lvlText w:val=""/>
+      <w:lvlJc w:val="left"/>
+      <w:pPr>
+        <w:tabs>
+          <w:tab w:val="num" w:pos="2880"/>
+        </w:tabs>
+        <w:ind w:left="2880" w:hanging="360"/>
+      </w:pPr>
+      <w:rPr>
+        <w:rFonts w:ascii="Symbol" w:hAnsi="Symbol" w:hint="default"/>
+        <w:sz w:val="20"/>
+      </w:rPr>
+    </w:lvl>
+    <w:lvl w:ilvl="4" w:tentative="1">
+      <w:start w:val="1"/>
+      <w:numFmt w:val="bullet"/>
+      <w:lvlText w:val=""/>
+      <w:lvlJc w:val="left"/>
+      <w:pPr>
+        <w:tabs>
+          <w:tab w:val="num" w:pos="3600"/>
+        </w:tabs>
+        <w:ind w:left="3600" w:hanging="360"/>
+      </w:pPr>
+      <w:rPr>
+        <w:rFonts w:ascii="Symbol" w:hAnsi="Symbol" w:hint="default"/>
+        <w:sz w:val="20"/>
+      </w:rPr>
+    </w:lvl>
+    <w:lvl w:ilvl="5" w:tentative="1">
+      <w:start w:val="1"/>
+      <w:numFmt w:val="bullet"/>
+      <w:lvlText w:val=""/>
+      <w:lvlJc w:val="left"/>
+      <w:pPr>
+        <w:tabs>
+          <w:tab w:val="num" w:pos="4320"/>
+        </w:tabs>
+        <w:ind w:left="4320" w:hanging="360"/>
+      </w:pPr>
+      <w:rPr>
+        <w:rFonts w:ascii="Symbol" w:hAnsi="Symbol" w:hint="default"/>
+        <w:sz w:val="20"/>
+      </w:rPr>
+    </w:lvl>
+    <w:lvl w:ilvl="6" w:tentative="1">
+      <w:start w:val="1"/>
+      <w:numFmt w:val="bullet"/>
+      <w:lvlText w:val=""/>
+      <w:lvlJc w:val="left"/>
+      <w:pPr>
+        <w:tabs>
+          <w:tab w:val="num" w:pos="5040"/>
+        </w:tabs>
+        <w:ind w:left="5040" w:hanging="360"/>
+      </w:pPr>
+      <w:rPr>
+        <w:rFonts w:ascii="Symbol" w:hAnsi="Symbol" w:hint="default"/>
+        <w:sz w:val="20"/>
+      </w:rPr>
+    </w:lvl>
+    <w:lvl w:ilvl="7" w:tentative="1">
+      <w:start w:val="1"/>
+      <w:numFmt w:val="bullet"/>
+      <w:lvlText w:val=""/>
+      <w:lvlJc w:val="left"/>
+      <w:pPr>
+        <w:tabs>
+          <w:tab w:val="num" w:pos="5760"/>
+        </w:tabs>
+        <w:ind w:left="5760" w:hanging="360"/>
+      </w:pPr>
+      <w:rPr>
+        <w:rFonts w:ascii="Symbol" w:hAnsi="Symbol" w:hint="default"/>
+        <w:sz w:val="20"/>
+      </w:rPr>
+    </w:lvl>
+    <w:lvl w:ilvl="8" w:tentative="1">
+      <w:start w:val="1"/>
+      <w:numFmt w:val="bullet"/>
+      <w:lvlText w:val=""/>
+      <w:lvlJc w:val="left"/>
+      <w:pPr>
+        <w:tabs>
+          <w:tab w:val="num" w:pos="6480"/>
+        </w:tabs>
+        <w:ind w:left="6480" w:hanging="360"/>
+      </w:pPr>
+      <w:rPr>
+        <w:rFonts w:ascii="Symbol" w:hAnsi="Symbol" w:hint="default"/>
+        <w:sz w:val="20"/>
+      </w:rPr>
+    </w:lvl>
+  </w:abstractNum>
   <w:num w:numId="1">
     <w:abstractNumId w:val="0"/>
   </w:num>
   <w:num w:numId="2">
     <w:abstractNumId w:val="1"/>
+  </w:num>
+  <w:num w:numId="3">
+    <w:abstractNumId w:val="2"/>
   </w:num>
 </w:numbering>
 </file>
@@ -9382,6 +9478,19 @@
     <w:basedOn w:val="DefaultParagraphFont"/>
     <w:rsid w:val="00CD4CD3"/>
   </w:style>
+  <w:style w:type="paragraph" w:customStyle="1" w:styleId="s14dydj4-10">
+    <w:name w:val="s14dydj4-10"/>
+    <w:basedOn w:val="Normal"/>
+    <w:rsid w:val="00660591"/>
+    <w:pPr>
+      <w:spacing w:before="100" w:beforeAutospacing="1" w:after="100" w:afterAutospacing="1" w:line="240" w:lineRule="auto"/>
+    </w:pPr>
+    <w:rPr>
+      <w:rFonts w:ascii="Times New Roman" w:eastAsia="Times New Roman" w:hAnsi="Times New Roman" w:cs="Times New Roman"/>
+      <w:sz w:val="24"/>
+      <w:szCs w:val="24"/>
+    </w:rPr>
+  </w:style>
 </w:styles>
 </file>
 
@@ -9685,7 +9794,7 @@
 </file>
 
 <file path=customXml/itemProps1.xml><?xml version="1.0" encoding="utf-8"?>
-<ds:datastoreItem xmlns:ds="http://schemas.openxmlformats.org/officeDocument/2006/customXml" ds:itemID="{B2A652C5-F6D0-4C0D-96CA-0A6483C182E6}">
+<ds:datastoreItem xmlns:ds="http://schemas.openxmlformats.org/officeDocument/2006/customXml" ds:itemID="{062FB1E3-BFC5-4CAD-8536-4EF243658F11}">
   <ds:schemaRefs>
     <ds:schemaRef ds:uri="http://schemas.openxmlformats.org/officeDocument/2006/bibliography"/>
   </ds:schemaRefs>

</xml_diff>